<commit_message>
Ergänzungen und Aufbau intelligenter Sensoren/Aktoren angefangen
</commit_message>
<xml_diff>
--- a/Projektarbeit.docx
+++ b/Projektarbeit.docx
@@ -3314,8 +3314,9 @@
     <w:p>
       <w:pPr>
         <w:pStyle w:val="berschrift1"/>
-      </w:pPr>
-      <w:bookmarkStart w:id="21" w:name="_Toc11843954"/>
+        <w:spacing w:after="120"/>
+      </w:pPr>
+      <w:bookmarkStart w:id="21" w:name="_Toc12473882"/>
       <w:r>
         <w:lastRenderedPageBreak/>
         <w:t>Konventionelle Sensoren</w:t>
@@ -3333,14 +3334,13 @@
     <w:p>
       <w:pPr>
         <w:pStyle w:val="Textkrper"/>
-        <w:keepNext/>
       </w:pPr>
       <w:r>
         <w:rPr>
           <w:noProof/>
         </w:rPr>
         <w:drawing>
-          <wp:inline distT="0" distB="0" distL="0" distR="0" wp14:anchorId="32424EBE" wp14:editId="34D38C64">
+          <wp:inline distT="0" distB="0" distL="0" distR="0" wp14:anchorId="085D5ED5" wp14:editId="010BCA2E">
             <wp:extent cx="5524500" cy="2647950"/>
             <wp:effectExtent l="0" t="0" r="0" b="0"/>
             <wp:docPr id="2" name="Grafik 2"/>
@@ -3379,8 +3379,8 @@
     <w:p>
       <w:pPr>
         <w:pStyle w:val="Beschriftung"/>
-        <w:jc w:val="center"/>
-      </w:pPr>
+      </w:pPr>
+      <w:bookmarkStart w:id="22" w:name="_Toc12473980"/>
       <w:r>
         <w:t xml:space="preserve">Abbildung </w:t>
       </w:r>
@@ -3417,6 +3417,7 @@
       <w:r>
         <w:t>: Signalumwandlungen eines Sensors</w:t>
       </w:r>
+      <w:bookmarkEnd w:id="22"/>
     </w:p>
     <w:p>
       <w:r>
@@ -3497,12 +3498,28 @@
     </w:p>
     <w:p>
       <w:pPr>
-        <w:spacing w:after="200" w:line="276" w:lineRule="auto"/>
-        <w:jc w:val="left"/>
+        <w:pStyle w:val="Textkrper"/>
+      </w:pPr>
+      <w:r>
+        <w:br w:type="page"/>
+      </w:r>
+    </w:p>
+    <w:p>
+      <w:pPr>
+        <w:pStyle w:val="berschrift1"/>
+        <w:spacing w:after="120"/>
+      </w:pPr>
+      <w:bookmarkStart w:id="23" w:name="_Toc12473883"/>
+      <w:r>
+        <w:lastRenderedPageBreak/>
+        <w:t>Konventionelle Aktoren</w:t>
+      </w:r>
+      <w:bookmarkEnd w:id="23"/>
+    </w:p>
+    <w:p>
+      <w:pPr>
         <w:rPr>
           <w:rFonts w:eastAsiaTheme="majorEastAsia" w:cstheme="majorBidi"/>
-          <w:b/>
-          <w:bCs/>
           <w:color w:val="000000" w:themeColor="text1"/>
           <w:sz w:val="32"/>
           <w:szCs w:val="28"/>
@@ -3515,51 +3532,24 @@
     <w:p>
       <w:pPr>
         <w:pStyle w:val="berschrift1"/>
-      </w:pPr>
-      <w:bookmarkStart w:id="22" w:name="_Toc11843955"/>
-      <w:r>
-        <w:lastRenderedPageBreak/>
-        <w:t>Konventionelle Aktoren</w:t>
-      </w:r>
-      <w:bookmarkEnd w:id="22"/>
-    </w:p>
-    <w:p>
-      <w:pPr>
-        <w:spacing w:after="200" w:line="276" w:lineRule="auto"/>
-        <w:jc w:val="left"/>
-        <w:rPr>
-          <w:rFonts w:eastAsiaTheme="majorEastAsia" w:cstheme="majorBidi"/>
-          <w:b/>
-          <w:bCs/>
-          <w:color w:val="000000" w:themeColor="text1"/>
-          <w:sz w:val="32"/>
-          <w:szCs w:val="28"/>
-        </w:rPr>
-      </w:pPr>
-      <w:r>
-        <w:br w:type="page"/>
-      </w:r>
-    </w:p>
-    <w:p>
-      <w:pPr>
-        <w:pStyle w:val="berschrift1"/>
-      </w:pPr>
-      <w:bookmarkStart w:id="23" w:name="_Toc11843956"/>
+        <w:spacing w:after="120"/>
+      </w:pPr>
+      <w:bookmarkStart w:id="24" w:name="_Toc12473884"/>
       <w:r>
         <w:lastRenderedPageBreak/>
         <w:t>Smart Transducer</w:t>
       </w:r>
-      <w:bookmarkEnd w:id="23"/>
+      <w:bookmarkEnd w:id="24"/>
     </w:p>
     <w:p>
       <w:pPr>
         <w:pStyle w:val="berschrift2"/>
       </w:pPr>
-      <w:bookmarkStart w:id="24" w:name="_Toc11843957"/>
+      <w:bookmarkStart w:id="25" w:name="_Toc12473885"/>
       <w:r>
         <w:t>Sensoren</w:t>
       </w:r>
-      <w:bookmarkEnd w:id="24"/>
+      <w:bookmarkEnd w:id="25"/>
     </w:p>
     <w:p>
       <w:pPr>
@@ -3572,14 +3562,13 @@
     <w:p>
       <w:pPr>
         <w:pStyle w:val="Textkrper"/>
-        <w:keepNext/>
       </w:pPr>
       <w:r>
         <w:rPr>
           <w:noProof/>
         </w:rPr>
         <w:drawing>
-          <wp:inline distT="0" distB="0" distL="0" distR="0" wp14:anchorId="1B816B7B" wp14:editId="4F051371">
+          <wp:inline distT="0" distB="0" distL="0" distR="0" wp14:anchorId="3C57EE0D" wp14:editId="14542A10">
             <wp:extent cx="5753735" cy="2847975"/>
             <wp:effectExtent l="0" t="0" r="0" b="9525"/>
             <wp:docPr id="26" name="Grafik 26"/>
@@ -3626,6 +3615,7 @@
       <w:pPr>
         <w:pStyle w:val="Beschriftung"/>
       </w:pPr>
+      <w:bookmarkStart w:id="26" w:name="_Toc12473981"/>
       <w:r>
         <w:t xml:space="preserve">Abbildung </w:t>
       </w:r>
@@ -3677,6 +3667,7 @@
         <w:tab/>
         <w:t>c) intelligentes Sensorsystem</w:t>
       </w:r>
+      <w:bookmarkEnd w:id="26"/>
     </w:p>
     <w:p>
       <w:r>
@@ -3717,15 +3708,7 @@
     </w:p>
     <w:p>
       <w:r>
-        <w:t xml:space="preserve">Neben der funktionellen Grenze verschiebt sich damit auch die Schnittstelle des Sensors. Eine Systemarchitektur eines intelligenten Sensors muss daher neben dem Sensor und den Signalaufbereitungselementen eine Schnittstelle zu einem Feldbus-Netzwerk beinhalten. Die Verarbeitungseinheit muss dabei nicht unbedingt auf dem </w:t>
-      </w:r>
-      <w:proofErr w:type="gramStart"/>
-      <w:r>
-        <w:t>Smart</w:t>
-      </w:r>
-      <w:proofErr w:type="gramEnd"/>
-      <w:r>
-        <w:t xml:space="preserve"> Sensorchip liegen, sondern kann auch über das Bussystem erreichbar sein.</w:t>
+        <w:t>Neben der funktionellen Grenze verschiebt sich damit auch die Schnittstelle des Sensors. Eine Systemarchitektur eines intelligenten Sensors muss daher neben dem Sensor und den Signalaufbereitungselementen eine Schnittstelle zu einem Feldbus-Netzwerk beinhalten. Die Verarbeitungseinheit muss dabei nicht unbedingt auf dem Smart Sensorchip liegen, sondern kann auch über das Bussystem erreichbar sein.</w:t>
       </w:r>
       <w:sdt>
         <w:sdtPr>
@@ -3808,6 +3791,7 @@
           <w:ilvl w:val="0"/>
           <w:numId w:val="5"/>
         </w:numPr>
+        <w:spacing w:after="120"/>
       </w:pPr>
       <w:r>
         <w:t>selbständige Kalibrierung der Sensordaten</w:t>
@@ -3820,6 +3804,7 @@
           <w:ilvl w:val="0"/>
           <w:numId w:val="5"/>
         </w:numPr>
+        <w:spacing w:after="120"/>
       </w:pPr>
       <w:r>
         <w:t>Kompensation</w:t>
@@ -3832,6 +3817,7 @@
           <w:ilvl w:val="0"/>
           <w:numId w:val="5"/>
         </w:numPr>
+        <w:spacing w:after="120"/>
       </w:pPr>
       <w:r>
         <w:t>Überwachungsfunktion</w:t>
@@ -3844,6 +3830,7 @@
           <w:ilvl w:val="0"/>
           <w:numId w:val="5"/>
         </w:numPr>
+        <w:spacing w:after="120"/>
       </w:pPr>
       <w:r>
         <w:t>Validierung der Daten</w:t>
@@ -3856,6 +3843,7 @@
           <w:ilvl w:val="0"/>
           <w:numId w:val="5"/>
         </w:numPr>
+        <w:spacing w:after="120"/>
       </w:pPr>
       <w:r>
         <w:t>Selbstdiagnose</w:t>
@@ -3865,11 +3853,11 @@
       <w:pPr>
         <w:pStyle w:val="berschrift2"/>
       </w:pPr>
-      <w:bookmarkStart w:id="25" w:name="_Toc11843958"/>
+      <w:bookmarkStart w:id="27" w:name="_Toc12473886"/>
       <w:r>
         <w:t>Aktoren</w:t>
       </w:r>
-      <w:bookmarkEnd w:id="25"/>
+      <w:bookmarkEnd w:id="27"/>
     </w:p>
     <w:p>
       <w:pPr>
@@ -3965,9 +3953,11 @@
       <w:pPr>
         <w:pStyle w:val="berschrift2"/>
       </w:pPr>
+      <w:bookmarkStart w:id="28" w:name="_Toc12473887"/>
       <w:r>
         <w:t>Kalibrierung</w:t>
       </w:r>
+      <w:bookmarkEnd w:id="28"/>
     </w:p>
     <w:p>
       <w:pPr>
@@ -3980,14 +3970,13 @@
     <w:p>
       <w:pPr>
         <w:pStyle w:val="Textkrper"/>
-        <w:keepNext/>
       </w:pPr>
       <w:r>
         <w:rPr>
           <w:noProof/>
         </w:rPr>
         <w:drawing>
-          <wp:inline distT="0" distB="0" distL="0" distR="0" wp14:anchorId="10C7B404" wp14:editId="5851A863">
+          <wp:inline distT="0" distB="0" distL="0" distR="0" wp14:anchorId="7BDE75BC" wp14:editId="2057A9E8">
             <wp:extent cx="5759450" cy="1866900"/>
             <wp:effectExtent l="0" t="0" r="0" b="0"/>
             <wp:docPr id="8" name="Grafik 8"/>
@@ -4031,8 +4020,8 @@
     <w:p>
       <w:pPr>
         <w:pStyle w:val="Beschriftung"/>
-        <w:jc w:val="center"/>
-      </w:pPr>
+      </w:pPr>
+      <w:bookmarkStart w:id="29" w:name="_Toc12473982"/>
       <w:r>
         <w:t xml:space="preserve">Abbildung </w:t>
       </w:r>
@@ -4069,6 +4058,7 @@
       <w:r>
         <w:t>: Kalibrierung eines Drucksensors mit Temperaturkompensation</w:t>
       </w:r>
+      <w:bookmarkEnd w:id="29"/>
     </w:p>
     <w:p>
       <w:r>
@@ -4112,11 +4102,11 @@
       <w:pPr>
         <w:pStyle w:val="berschrift2"/>
       </w:pPr>
-      <w:bookmarkStart w:id="26" w:name="_Toc11843959"/>
+      <w:bookmarkStart w:id="30" w:name="_Toc12473888"/>
       <w:r>
         <w:t>Vorteile</w:t>
       </w:r>
-      <w:bookmarkEnd w:id="26"/>
+      <w:bookmarkEnd w:id="30"/>
     </w:p>
     <w:p>
       <w:r>
@@ -4163,7 +4153,7 @@
             <w:rPr>
               <w:noProof/>
             </w:rPr>
-            <w:t>[7]</w:t>
+            <w:t>[8]</w:t>
           </w:r>
           <w:r>
             <w:fldChar w:fldCharType="end"/>
@@ -4198,7 +4188,7 @@
             <w:rPr>
               <w:noProof/>
             </w:rPr>
-            <w:t>[8]</w:t>
+            <w:t>[9]</w:t>
           </w:r>
           <w:r>
             <w:fldChar w:fldCharType="end"/>
@@ -4218,12 +4208,7 @@
         </w:rPr>
       </w:pPr>
       <w:r>
-        <w:t>Durch die Überwachung des Systems und der Überwachung der eigenen Funktionalität, sowie die Anbindung an ein Netzwerk mit anderen intelligenten Geräten werden die Wartungskosten für Teile des System und für den Sensor verringert (Predictive Maintanance</w:t>
-      </w:r>
-      <w:bookmarkStart w:id="27" w:name="_GoBack"/>
-      <w:bookmarkEnd w:id="27"/>
-      <w:r>
-        <w:t>), das Risiko Daten von fehlerhaften Sensoren zu nutzen wird minimiert und dadurch eine hohe Verlässlichkeit garantiert. Durch die ständige Überwachung hat das Gerät zudem weniger Leerlaufzeiten.</w:t>
+        <w:t>Durch die Überwachung des Systems und der Überwachung der eigenen Funktionalität, sowie die Anbindung an ein Netzwerk mit anderen intelligenten Geräten werden die Wartungskosten für Teile des System und für den Sensor verringert (Predictive Maintanance), das Risiko Daten von fehlerhaften Sensoren zu nutzen wird minimiert und dadurch eine hohe Verlässlichkeit garantiert. Durch die ständige Überwachung hat das Gerät zudem weniger Leerlaufzeiten.</w:t>
       </w:r>
       <w:sdt>
         <w:sdtPr>
@@ -4272,8 +4257,9 @@
     <w:p>
       <w:pPr>
         <w:pStyle w:val="berschrift1"/>
-      </w:pPr>
-      <w:bookmarkStart w:id="28" w:name="_Toc11843960"/>
+        <w:spacing w:after="120"/>
+      </w:pPr>
+      <w:bookmarkStart w:id="31" w:name="_Toc12473889"/>
       <w:r>
         <w:lastRenderedPageBreak/>
         <w:t>Aufbau Smart Tr</w:t>
@@ -4281,17 +4267,177 @@
       <w:r>
         <w:t>ansducer</w:t>
       </w:r>
-      <w:bookmarkEnd w:id="28"/>
+      <w:bookmarkEnd w:id="31"/>
       <w:r>
         <w:t xml:space="preserve"> </w:t>
       </w:r>
+    </w:p>
+    <w:p>
+      <w:r>
+        <w:t xml:space="preserve">Ein „Smart Transducer“ integriert ein Sensor- bzw. </w:t>
+      </w:r>
+      <w:proofErr w:type="spellStart"/>
+      <w:r>
+        <w:t>Aktorelement</w:t>
+      </w:r>
+      <w:proofErr w:type="spellEnd"/>
+      <w:r>
+        <w:t>, eine Recheneinheit und eine Netzwerkschnittstelle.</w:t>
+      </w:r>
+      <w:sdt>
+        <w:sdtPr>
+          <w:id w:val="1292568106"/>
+          <w:citation/>
+        </w:sdtPr>
+        <w:sdtContent>
+          <w:r>
+            <w:fldChar w:fldCharType="begin"/>
+          </w:r>
+          <w:r>
+            <w:instrText xml:space="preserve"> CITATION Le \l 1031 </w:instrText>
+          </w:r>
+          <w:r>
+            <w:fldChar w:fldCharType="separate"/>
+          </w:r>
+          <w:r>
+            <w:rPr>
+              <w:noProof/>
+            </w:rPr>
+            <w:t xml:space="preserve"> </w:t>
+          </w:r>
+          <w:r>
+            <w:rPr>
+              <w:noProof/>
+            </w:rPr>
+            <w:t>[8]</w:t>
+          </w:r>
+          <w:r>
+            <w:fldChar w:fldCharType="end"/>
+          </w:r>
+        </w:sdtContent>
+      </w:sdt>
+      <w:bookmarkStart w:id="32" w:name="_GoBack"/>
+      <w:bookmarkEnd w:id="32"/>
+      <w:r>
+        <w:br w:type="page"/>
+      </w:r>
+    </w:p>
+    <w:p>
+      <w:pPr>
+        <w:pStyle w:val="berschrift1"/>
+      </w:pPr>
+      <w:bookmarkStart w:id="33" w:name="_Toc11843961"/>
+      <w:r>
+        <w:lastRenderedPageBreak/>
+        <w:t>Bussysteme</w:t>
+      </w:r>
+      <w:bookmarkEnd w:id="33"/>
+    </w:p>
+    <w:p>
+      <w:pPr>
+        <w:pStyle w:val="berschrift2"/>
+      </w:pPr>
+      <w:bookmarkStart w:id="34" w:name="_Toc11843962"/>
+      <w:r>
+        <w:t>CAN</w:t>
+      </w:r>
+      <w:bookmarkEnd w:id="34"/>
+    </w:p>
+    <w:p>
+      <w:pPr>
+        <w:pStyle w:val="berschrift2"/>
+      </w:pPr>
+      <w:bookmarkStart w:id="35" w:name="_Toc11843963"/>
+      <w:r>
+        <w:t>Ethernet</w:t>
+      </w:r>
+      <w:bookmarkEnd w:id="35"/>
+    </w:p>
+    <w:p>
+      <w:pPr>
+        <w:pStyle w:val="berschrift3"/>
+      </w:pPr>
+      <w:bookmarkStart w:id="36" w:name="_Toc11843964"/>
+      <w:r>
+        <w:t>EtherCAT</w:t>
+      </w:r>
+      <w:bookmarkEnd w:id="36"/>
+    </w:p>
+    <w:p>
+      <w:pPr>
+        <w:pStyle w:val="berschrift2"/>
+      </w:pPr>
+      <w:bookmarkStart w:id="37" w:name="_Toc11843965"/>
+      <w:r>
+        <w:t>P</w:t>
+      </w:r>
+      <w:bookmarkEnd w:id="37"/>
+      <w:r>
+        <w:t>ROFIBUS</w:t>
+      </w:r>
+    </w:p>
+    <w:p>
+      <w:pPr>
+        <w:pStyle w:val="berschrift2"/>
+        <w:rPr>
+          <w:lang w:val="en-US"/>
+        </w:rPr>
+      </w:pPr>
+      <w:bookmarkStart w:id="38" w:name="_Toc11843966"/>
+      <w:r>
+        <w:rPr>
+          <w:lang w:val="en-US"/>
+        </w:rPr>
+        <w:t>AS-Interface</w:t>
+      </w:r>
+      <w:bookmarkEnd w:id="38"/>
+    </w:p>
+    <w:p>
+      <w:pPr>
+        <w:pStyle w:val="berschrift2"/>
+        <w:rPr>
+          <w:lang w:val="en-US"/>
+        </w:rPr>
+      </w:pPr>
+      <w:bookmarkStart w:id="39" w:name="_Toc11843967"/>
+      <w:r>
+        <w:rPr>
+          <w:lang w:val="en-US"/>
+        </w:rPr>
+        <w:t>Bluetooth</w:t>
+      </w:r>
+      <w:bookmarkEnd w:id="39"/>
+    </w:p>
+    <w:p>
+      <w:pPr>
+        <w:pStyle w:val="berschrift2"/>
+        <w:rPr>
+          <w:lang w:val="en-US"/>
+        </w:rPr>
+      </w:pPr>
+      <w:bookmarkStart w:id="40" w:name="_Toc11843968"/>
+      <w:proofErr w:type="spellStart"/>
+      <w:r>
+        <w:rPr>
+          <w:lang w:val="en-US"/>
+        </w:rPr>
+        <w:t>WiFi</w:t>
+      </w:r>
+      <w:bookmarkEnd w:id="40"/>
+      <w:proofErr w:type="spellEnd"/>
     </w:p>
     <w:p>
       <w:pPr>
         <w:spacing w:after="200" w:line="276" w:lineRule="auto"/>
         <w:jc w:val="left"/>
-      </w:pPr>
-      <w:r>
+        <w:rPr>
+          <w:lang w:val="en-US"/>
+        </w:rPr>
+      </w:pPr>
+      <w:r>
+        <w:rPr>
+          <w:lang w:val="en-US"/>
+        </w:rPr>
         <w:br w:type="page"/>
       </w:r>
     </w:p>
@@ -4299,118 +4445,19 @@
       <w:pPr>
         <w:pStyle w:val="berschrift1"/>
       </w:pPr>
-      <w:bookmarkStart w:id="29" w:name="_Toc11843961"/>
+      <w:bookmarkStart w:id="41" w:name="_Toc11843969"/>
       <w:r>
         <w:lastRenderedPageBreak/>
-        <w:t>Bussysteme</w:t>
-      </w:r>
-      <w:bookmarkEnd w:id="29"/>
-    </w:p>
-    <w:p>
-      <w:pPr>
-        <w:pStyle w:val="berschrift2"/>
-      </w:pPr>
-      <w:bookmarkStart w:id="30" w:name="_Toc11843962"/>
-      <w:r>
-        <w:t>CAN</w:t>
-      </w:r>
-      <w:bookmarkEnd w:id="30"/>
-    </w:p>
-    <w:p>
-      <w:pPr>
-        <w:pStyle w:val="berschrift2"/>
-      </w:pPr>
-      <w:bookmarkStart w:id="31" w:name="_Toc11843963"/>
-      <w:r>
-        <w:t>Ethernet</w:t>
-      </w:r>
-      <w:bookmarkEnd w:id="31"/>
-    </w:p>
-    <w:p>
-      <w:pPr>
-        <w:pStyle w:val="berschrift3"/>
-      </w:pPr>
-      <w:bookmarkStart w:id="32" w:name="_Toc11843964"/>
-      <w:r>
-        <w:t>EtherCAT</w:t>
-      </w:r>
-      <w:bookmarkEnd w:id="32"/>
-    </w:p>
-    <w:p>
-      <w:pPr>
-        <w:pStyle w:val="berschrift2"/>
-      </w:pPr>
-      <w:bookmarkStart w:id="33" w:name="_Toc11843965"/>
-      <w:r>
-        <w:t>P</w:t>
-      </w:r>
-      <w:bookmarkEnd w:id="33"/>
-      <w:r>
-        <w:t>ROFIBUS</w:t>
-      </w:r>
-    </w:p>
-    <w:p>
-      <w:pPr>
-        <w:pStyle w:val="berschrift2"/>
-        <w:rPr>
-          <w:lang w:val="en-US"/>
-        </w:rPr>
-      </w:pPr>
-      <w:bookmarkStart w:id="34" w:name="_Toc11843966"/>
-      <w:r>
-        <w:rPr>
-          <w:lang w:val="en-US"/>
-        </w:rPr>
-        <w:t>AS-Interface</w:t>
-      </w:r>
-      <w:bookmarkEnd w:id="34"/>
-    </w:p>
-    <w:p>
-      <w:pPr>
-        <w:pStyle w:val="berschrift2"/>
-        <w:rPr>
-          <w:lang w:val="en-US"/>
-        </w:rPr>
-      </w:pPr>
-      <w:bookmarkStart w:id="35" w:name="_Toc11843967"/>
-      <w:r>
-        <w:rPr>
-          <w:lang w:val="en-US"/>
-        </w:rPr>
-        <w:t>Bluetooth</w:t>
-      </w:r>
-      <w:bookmarkEnd w:id="35"/>
-    </w:p>
-    <w:p>
-      <w:pPr>
-        <w:pStyle w:val="berschrift2"/>
-        <w:rPr>
-          <w:lang w:val="en-US"/>
-        </w:rPr>
-      </w:pPr>
-      <w:bookmarkStart w:id="36" w:name="_Toc11843968"/>
-      <w:proofErr w:type="spellStart"/>
-      <w:r>
-        <w:rPr>
-          <w:lang w:val="en-US"/>
-        </w:rPr>
-        <w:t>WiFi</w:t>
-      </w:r>
-      <w:bookmarkEnd w:id="36"/>
-      <w:proofErr w:type="spellEnd"/>
+        <w:t>Bestehende Standards</w:t>
+      </w:r>
+      <w:bookmarkEnd w:id="41"/>
     </w:p>
     <w:p>
       <w:pPr>
         <w:spacing w:after="200" w:line="276" w:lineRule="auto"/>
         <w:jc w:val="left"/>
-        <w:rPr>
-          <w:lang w:val="en-US"/>
-        </w:rPr>
-      </w:pPr>
-      <w:r>
-        <w:rPr>
-          <w:lang w:val="en-US"/>
-        </w:rPr>
+      </w:pPr>
+      <w:r>
         <w:br w:type="page"/>
       </w:r>
     </w:p>
@@ -4418,12 +4465,30 @@
       <w:pPr>
         <w:pStyle w:val="berschrift1"/>
       </w:pPr>
-      <w:bookmarkStart w:id="37" w:name="_Toc11843969"/>
+      <w:bookmarkStart w:id="42" w:name="_Toc11843970"/>
       <w:r>
         <w:lastRenderedPageBreak/>
-        <w:t>Bestehende Standards</w:t>
-      </w:r>
-      <w:bookmarkEnd w:id="37"/>
+        <w:t xml:space="preserve">Industrial Internet </w:t>
+      </w:r>
+      <w:proofErr w:type="spellStart"/>
+      <w:r>
+        <w:t>of</w:t>
+      </w:r>
+      <w:proofErr w:type="spellEnd"/>
+      <w:r>
+        <w:t xml:space="preserve"> Things</w:t>
+      </w:r>
+      <w:bookmarkEnd w:id="42"/>
+    </w:p>
+    <w:p>
+      <w:pPr>
+        <w:pStyle w:val="berschrift2"/>
+      </w:pPr>
+      <w:bookmarkStart w:id="43" w:name="_Toc11843971"/>
+      <w:r>
+        <w:t>Möglichkeiten Smarter Module</w:t>
+      </w:r>
+      <w:bookmarkEnd w:id="43"/>
     </w:p>
     <w:p>
       <w:pPr>
@@ -4438,100 +4503,62 @@
       <w:pPr>
         <w:pStyle w:val="berschrift1"/>
       </w:pPr>
-      <w:bookmarkStart w:id="38" w:name="_Toc11843970"/>
-      <w:r>
-        <w:lastRenderedPageBreak/>
-        <w:t xml:space="preserve">Industrial Internet </w:t>
-      </w:r>
-      <w:proofErr w:type="spellStart"/>
-      <w:r>
-        <w:t>of</w:t>
-      </w:r>
-      <w:proofErr w:type="spellEnd"/>
-      <w:r>
-        <w:t xml:space="preserve"> Things</w:t>
-      </w:r>
-      <w:bookmarkEnd w:id="38"/>
-    </w:p>
-    <w:p>
-      <w:pPr>
-        <w:pStyle w:val="berschrift2"/>
-      </w:pPr>
-      <w:bookmarkStart w:id="39" w:name="_Toc11843971"/>
-      <w:r>
-        <w:t>Möglichkeiten Smarter Module</w:t>
-      </w:r>
-      <w:bookmarkEnd w:id="39"/>
-    </w:p>
-    <w:p>
-      <w:pPr>
-        <w:spacing w:after="200" w:line="276" w:lineRule="auto"/>
-        <w:jc w:val="left"/>
-      </w:pPr>
-      <w:r>
-        <w:br w:type="page"/>
-      </w:r>
-    </w:p>
-    <w:p>
-      <w:pPr>
-        <w:pStyle w:val="berschrift1"/>
-      </w:pPr>
-      <w:bookmarkStart w:id="40" w:name="_Toc11843972"/>
+      <w:bookmarkStart w:id="44" w:name="_Toc11843972"/>
       <w:r>
         <w:lastRenderedPageBreak/>
         <w:t>Konzipierung</w:t>
       </w:r>
-      <w:bookmarkEnd w:id="40"/>
+      <w:bookmarkEnd w:id="44"/>
     </w:p>
     <w:p>
       <w:pPr>
         <w:pStyle w:val="berschrift2"/>
       </w:pPr>
-      <w:bookmarkStart w:id="41" w:name="_Toc11843973"/>
+      <w:bookmarkStart w:id="45" w:name="_Toc11843973"/>
       <w:r>
         <w:t>Anwendungsszenario</w:t>
       </w:r>
-      <w:bookmarkEnd w:id="41"/>
+      <w:bookmarkEnd w:id="45"/>
     </w:p>
     <w:p>
       <w:pPr>
         <w:pStyle w:val="berschrift2"/>
       </w:pPr>
-      <w:bookmarkStart w:id="42" w:name="_Toc11843974"/>
+      <w:bookmarkStart w:id="46" w:name="_Toc11843974"/>
       <w:r>
         <w:t>Anforderungen</w:t>
       </w:r>
-      <w:bookmarkEnd w:id="42"/>
+      <w:bookmarkEnd w:id="46"/>
     </w:p>
     <w:p>
       <w:pPr>
         <w:pStyle w:val="berschrift2"/>
       </w:pPr>
-      <w:bookmarkStart w:id="43" w:name="_Toc11843975"/>
+      <w:bookmarkStart w:id="47" w:name="_Toc11843975"/>
       <w:r>
         <w:t>Auswahl Sensorik und Aktorik</w:t>
       </w:r>
-      <w:bookmarkEnd w:id="43"/>
+      <w:bookmarkEnd w:id="47"/>
     </w:p>
     <w:p>
       <w:pPr>
         <w:pStyle w:val="berschrift2"/>
       </w:pPr>
-      <w:bookmarkStart w:id="44" w:name="_Toc11843976"/>
+      <w:bookmarkStart w:id="48" w:name="_Toc11843976"/>
       <w:r>
         <w:t>Systemarchitektur</w:t>
       </w:r>
-      <w:bookmarkEnd w:id="44"/>
+      <w:bookmarkEnd w:id="48"/>
     </w:p>
     <w:p>
       <w:pPr>
         <w:pStyle w:val="berschrift2"/>
       </w:pPr>
-      <w:bookmarkStart w:id="45" w:name="_Toc11843977"/>
+      <w:bookmarkStart w:id="49" w:name="_Toc11843977"/>
       <w:r>
         <w:t>Auswahl Bussystem</w:t>
       </w:r>
-      <w:bookmarkEnd w:id="45"/>
+      <w:bookmarkEnd w:id="49"/>
     </w:p>
     <w:p>
       <w:pPr>
@@ -4553,12 +4580,12 @@
       <w:pPr>
         <w:pStyle w:val="berschrift1"/>
       </w:pPr>
-      <w:bookmarkStart w:id="46" w:name="_Toc11843978"/>
+      <w:bookmarkStart w:id="50" w:name="_Toc11843978"/>
       <w:r>
         <w:lastRenderedPageBreak/>
         <w:t>Integration in höhere Systeme</w:t>
       </w:r>
-      <w:bookmarkEnd w:id="46"/>
+      <w:bookmarkEnd w:id="50"/>
     </w:p>
     <w:p>
       <w:pPr>
@@ -4573,12 +4600,12 @@
       <w:pPr>
         <w:pStyle w:val="berschrift1"/>
       </w:pPr>
-      <w:bookmarkStart w:id="47" w:name="_Toc11843979"/>
+      <w:bookmarkStart w:id="51" w:name="_Toc11843979"/>
       <w:r>
         <w:lastRenderedPageBreak/>
         <w:t>Fazit und Ausblick</w:t>
       </w:r>
-      <w:bookmarkEnd w:id="47"/>
+      <w:bookmarkEnd w:id="51"/>
     </w:p>
     <w:p>
       <w:pPr>
@@ -4597,7 +4624,7 @@
         <w:br w:type="page"/>
       </w:r>
     </w:p>
-    <w:bookmarkStart w:id="48" w:name="_Toc11843980" w:displacedByCustomXml="next"/>
+    <w:bookmarkStart w:id="52" w:name="_Toc11843980" w:displacedByCustomXml="next"/>
     <w:sdt>
       <w:sdtPr>
         <w:rPr>
@@ -4623,7 +4650,7 @@
           <w:r>
             <w:t>Literaturverzeichnis</w:t>
           </w:r>
-          <w:bookmarkEnd w:id="48"/>
+          <w:bookmarkEnd w:id="52"/>
         </w:p>
         <w:sdt>
           <w:sdtPr>
@@ -4675,12 +4702,12 @@
       <w:pPr>
         <w:pStyle w:val="berschrift1"/>
       </w:pPr>
-      <w:bookmarkStart w:id="49" w:name="_Toc11843981"/>
+      <w:bookmarkStart w:id="53" w:name="_Toc11843981"/>
       <w:r>
         <w:lastRenderedPageBreak/>
         <w:t>Abbildungsverzeichnis</w:t>
       </w:r>
-      <w:bookmarkEnd w:id="49"/>
+      <w:bookmarkEnd w:id="53"/>
     </w:p>
     <w:p>
       <w:pPr>
@@ -8985,7 +9012,7 @@
 </file>
 
 <file path=customXml/itemProps1.xml><?xml version="1.0" encoding="utf-8"?>
-<ds:datastoreItem xmlns:ds="http://schemas.openxmlformats.org/officeDocument/2006/customXml" ds:itemID="{44EDFD20-5718-4140-88EF-F176A2D5E2A4}">
+<ds:datastoreItem xmlns:ds="http://schemas.openxmlformats.org/officeDocument/2006/customXml" ds:itemID="{4764B94F-72F4-4540-A54D-386EACF7B8FA}">
   <ds:schemaRefs>
     <ds:schemaRef ds:uri="http://schemas.openxmlformats.org/officeDocument/2006/bibliography"/>
   </ds:schemaRefs>

</xml_diff>

<commit_message>
Aktoren beschrieben und intelligente Hardware ergänzt
</commit_message>
<xml_diff>
--- a/Projektarbeit.docx
+++ b/Projektarbeit.docx
@@ -3316,7 +3316,7 @@
         <w:pStyle w:val="berschrift1"/>
         <w:spacing w:after="120"/>
       </w:pPr>
-      <w:bookmarkStart w:id="21" w:name="_Toc12473882"/>
+      <w:bookmarkStart w:id="21" w:name="_Toc12646827"/>
       <w:r>
         <w:lastRenderedPageBreak/>
         <w:t>Konventionelle Sensoren</w:t>
@@ -3328,7 +3328,7 @@
         <w:pStyle w:val="Textkrper"/>
       </w:pPr>
       <w:r>
-        <w:t>Für die Reaktion eines Systems auf die Umgebung ist einem Regelkreis entsprechend ein Gerät notwendig, das den Ist-Zustand abbilden kann. Meist wird dazu ein Sensor verwendet, welcher die Information als elektrisches Signal in den Regelkreis gibt. Daraus ergibt sich auch die Aufgabe eines Sensors, ein nicht-elektrisches Signal (in nachfolgender Abbildung aufgezeigt) in ein elektrisches Signal zu wandeln.</w:t>
+        <w:t>Für die Reaktion eines Systems auf die Umgebung ist einem Regelkreis entsprechend ein Gerät notwendig, das den Ist-Zustand abbilden kann. Meist wird dazu ein Sensor verwendet, welcher die Information als primäres elektrisches Signal in den Regelkreis gibt. Bei dem Signal kann es sich z.B. um eine analoge Spannung oder einen analogen Strom handeln. Daraus ergibt sich auch die Aufgabe eines Sensors, ein nicht-elektrisches Signal (in nachfolgender Abbildung aufgezeigt) in ein elektrisches Signal zu wandeln.</w:t>
       </w:r>
     </w:p>
     <w:p>
@@ -3340,7 +3340,7 @@
           <w:noProof/>
         </w:rPr>
         <w:drawing>
-          <wp:inline distT="0" distB="0" distL="0" distR="0" wp14:anchorId="085D5ED5" wp14:editId="010BCA2E">
+          <wp:inline distT="0" distB="0" distL="0" distR="0" wp14:anchorId="5249D717" wp14:editId="75CD749B">
             <wp:extent cx="5524500" cy="2647950"/>
             <wp:effectExtent l="0" t="0" r="0" b="0"/>
             <wp:docPr id="2" name="Grafik 2"/>
@@ -3380,7 +3380,8 @@
       <w:pPr>
         <w:pStyle w:val="Beschriftung"/>
       </w:pPr>
-      <w:bookmarkStart w:id="22" w:name="_Toc12473980"/>
+      <w:bookmarkStart w:id="22" w:name="_Toc12613778"/>
+      <w:bookmarkStart w:id="23" w:name="_Ref12615320"/>
       <w:r>
         <w:t xml:space="preserve">Abbildung </w:t>
       </w:r>
@@ -3418,6 +3419,7 @@
         <w:t>: Signalumwandlungen eines Sensors</w:t>
       </w:r>
       <w:bookmarkEnd w:id="22"/>
+      <w:bookmarkEnd w:id="23"/>
     </w:p>
     <w:p>
       <w:r>
@@ -3509,12 +3511,254 @@
         <w:pStyle w:val="berschrift1"/>
         <w:spacing w:after="120"/>
       </w:pPr>
-      <w:bookmarkStart w:id="23" w:name="_Toc12473883"/>
+      <w:bookmarkStart w:id="24" w:name="_Toc12646828"/>
       <w:r>
         <w:lastRenderedPageBreak/>
         <w:t>Konventionelle Aktoren</w:t>
       </w:r>
-      <w:bookmarkEnd w:id="23"/>
+      <w:bookmarkEnd w:id="24"/>
+    </w:p>
+    <w:p>
+      <w:r>
+        <w:t xml:space="preserve">Zum regulieren des Systems sind Geräte notwendig, die dem Ergebnis der Verarbeitung der Sensorsignale entsprechend in den Prozess bzw. auf das System einwirken. Der Aktor, welcher diese Aufgabe übernimmt, „[setzt] dazu […] Stellinformationen geringer Leistung, die analog oder digital aus der Recheneinheit kommen, in leistungsbehaftete Signale einer </w:t>
+      </w:r>
+      <w:proofErr w:type="spellStart"/>
+      <w:r>
+        <w:t>Proze</w:t>
+      </w:r>
+      <w:proofErr w:type="spellEnd"/>
+      <w:r>
+        <w:t>[</w:t>
+      </w:r>
+      <w:proofErr w:type="spellStart"/>
+      <w:r>
+        <w:t>ss</w:t>
+      </w:r>
+      <w:proofErr w:type="spellEnd"/>
+      <w:r>
+        <w:t>]</w:t>
+      </w:r>
+      <w:proofErr w:type="spellStart"/>
+      <w:r>
+        <w:t>beeinflu</w:t>
+      </w:r>
+      <w:proofErr w:type="spellEnd"/>
+      <w:r>
+        <w:t>[</w:t>
+      </w:r>
+      <w:proofErr w:type="spellStart"/>
+      <w:r>
+        <w:t>ss</w:t>
+      </w:r>
+      <w:proofErr w:type="spellEnd"/>
+      <w:r>
+        <w:t>]</w:t>
+      </w:r>
+      <w:proofErr w:type="spellStart"/>
+      <w:r>
+        <w:t>ung</w:t>
+      </w:r>
+      <w:proofErr w:type="spellEnd"/>
+      <w:r>
+        <w:t xml:space="preserve"> [!] notwendigen Energieform um.“</w:t>
+      </w:r>
+      <w:sdt>
+        <w:sdtPr>
+          <w:id w:val="-393354612"/>
+          <w:citation/>
+        </w:sdtPr>
+        <w:sdtContent>
+          <w:r>
+            <w:fldChar w:fldCharType="begin"/>
+          </w:r>
+          <w:r>
+            <w:instrText xml:space="preserve"> CITATION Hün19 \l 1031 </w:instrText>
+          </w:r>
+          <w:r>
+            <w:fldChar w:fldCharType="separate"/>
+          </w:r>
+          <w:r>
+            <w:rPr>
+              <w:noProof/>
+            </w:rPr>
+            <w:t xml:space="preserve"> </w:t>
+          </w:r>
+          <w:r>
+            <w:rPr>
+              <w:noProof/>
+            </w:rPr>
+            <w:t>[3]</w:t>
+          </w:r>
+          <w:r>
+            <w:fldChar w:fldCharType="end"/>
+          </w:r>
+        </w:sdtContent>
+      </w:sdt>
+      <w:r>
+        <w:t xml:space="preserve"> Das elektrische Signal wird anders als beim Sensor entsprechend </w:t>
+      </w:r>
+      <w:r>
+        <w:fldChar w:fldCharType="begin"/>
+      </w:r>
+      <w:r>
+        <w:instrText xml:space="preserve"> REF _Ref12615320 \h </w:instrText>
+      </w:r>
+      <w:r>
+        <w:fldChar w:fldCharType="separate"/>
+      </w:r>
+      <w:r>
+        <w:t xml:space="preserve">Abbildung </w:t>
+      </w:r>
+      <w:r>
+        <w:rPr>
+          <w:noProof/>
+        </w:rPr>
+        <w:t>1</w:t>
+      </w:r>
+      <w:r>
+        <w:t>: Signalumwandlungen eines Sensors</w:t>
+      </w:r>
+      <w:r>
+        <w:fldChar w:fldCharType="end"/>
+      </w:r>
+      <w:r>
+        <w:t xml:space="preserve"> in die andere Richtung umgesetzt, also bspw. in chemische oder thermische Energie umgesetzt.</w:t>
+      </w:r>
+    </w:p>
+    <w:p>
+      <w:r>
+        <w:t>Auch für Aktoren gibt es daher eine Anzahl an unterschiedlichen Ausprägungen.</w:t>
+      </w:r>
+    </w:p>
+    <w:p>
+      <w:pPr>
+        <w:keepNext/>
+      </w:pPr>
+      <w:r>
+        <w:rPr>
+          <w:noProof/>
+        </w:rPr>
+        <w:drawing>
+          <wp:inline distT="0" distB="0" distL="0" distR="0" wp14:anchorId="65FF43AF" wp14:editId="0CD487A4">
+            <wp:extent cx="5759450" cy="3506525"/>
+            <wp:effectExtent l="0" t="0" r="0" b="0"/>
+            <wp:docPr id="10" name="Grafik 10"/>
+            <wp:cNvGraphicFramePr>
+              <a:graphicFrameLocks xmlns:a="http://schemas.openxmlformats.org/drawingml/2006/main" noChangeAspect="1"/>
+            </wp:cNvGraphicFramePr>
+            <a:graphic xmlns:a="http://schemas.openxmlformats.org/drawingml/2006/main">
+              <a:graphicData uri="http://schemas.openxmlformats.org/drawingml/2006/picture">
+                <pic:pic xmlns:pic="http://schemas.openxmlformats.org/drawingml/2006/picture">
+                  <pic:nvPicPr>
+                    <pic:cNvPr id="1" name=""/>
+                    <pic:cNvPicPr/>
+                  </pic:nvPicPr>
+                  <pic:blipFill rotWithShape="1">
+                    <a:blip r:embed="rId12"/>
+                    <a:srcRect b="8681"/>
+                    <a:stretch/>
+                  </pic:blipFill>
+                  <pic:spPr bwMode="auto">
+                    <a:xfrm>
+                      <a:off x="0" y="0"/>
+                      <a:ext cx="5759450" cy="3506525"/>
+                    </a:xfrm>
+                    <a:prstGeom prst="rect">
+                      <a:avLst/>
+                    </a:prstGeom>
+                    <a:ln>
+                      <a:noFill/>
+                    </a:ln>
+                    <a:extLst>
+                      <a:ext uri="{53640926-AAD7-44D8-BBD7-CCE9431645EC}">
+                        <a14:shadowObscured xmlns:a14="http://schemas.microsoft.com/office/drawing/2010/main"/>
+                      </a:ext>
+                    </a:extLst>
+                  </pic:spPr>
+                </pic:pic>
+              </a:graphicData>
+            </a:graphic>
+          </wp:inline>
+        </w:drawing>
+      </w:r>
+    </w:p>
+    <w:p>
+      <w:pPr>
+        <w:pStyle w:val="Beschriftung"/>
+      </w:pPr>
+      <w:r>
+        <w:t xml:space="preserve">Abbildung </w:t>
+      </w:r>
+      <w:r>
+        <w:rPr>
+          <w:noProof/>
+        </w:rPr>
+        <w:fldChar w:fldCharType="begin"/>
+      </w:r>
+      <w:r>
+        <w:rPr>
+          <w:noProof/>
+        </w:rPr>
+        <w:instrText xml:space="preserve"> SEQ Abbildung \* ARABIC </w:instrText>
+      </w:r>
+      <w:r>
+        <w:rPr>
+          <w:noProof/>
+        </w:rPr>
+        <w:fldChar w:fldCharType="separate"/>
+      </w:r>
+      <w:r>
+        <w:rPr>
+          <w:noProof/>
+        </w:rPr>
+        <w:t>2</w:t>
+      </w:r>
+      <w:r>
+        <w:rPr>
+          <w:noProof/>
+        </w:rPr>
+        <w:fldChar w:fldCharType="end"/>
+      </w:r>
+      <w:r>
+        <w:t>: Grundstruktur von Aktoren innerhalb eines Regelkreises</w:t>
+      </w:r>
+      <w:sdt>
+        <w:sdtPr>
+          <w:id w:val="1759091576"/>
+          <w:citation/>
+        </w:sdtPr>
+        <w:sdtContent>
+          <w:r>
+            <w:fldChar w:fldCharType="begin"/>
+          </w:r>
+          <w:r>
+            <w:instrText xml:space="preserve"> CITATION Hün19 \l 1031 </w:instrText>
+          </w:r>
+          <w:r>
+            <w:fldChar w:fldCharType="separate"/>
+          </w:r>
+          <w:r>
+            <w:rPr>
+              <w:noProof/>
+            </w:rPr>
+            <w:t xml:space="preserve"> </w:t>
+          </w:r>
+          <w:r>
+            <w:rPr>
+              <w:noProof/>
+            </w:rPr>
+            <w:t>[3]</w:t>
+          </w:r>
+          <w:r>
+            <w:fldChar w:fldCharType="end"/>
+          </w:r>
+        </w:sdtContent>
+      </w:sdt>
+    </w:p>
+    <w:p>
+      <w:r>
+        <w:t>Der konventionelle Aktor erhält ein Stellsignal von einem hierarchisch höher gestellten Gerät, das die Sensordaten nutzt, um die Abweichung des zu regelnden Systems/Prozesses zum Sollwert zu berechnen. Der Sollwert ist dabei fest vorgegeben und der Aktor hat daher nur die Aufgabe das erhaltene Signal zu wandeln.</w:t>
+      </w:r>
     </w:p>
     <w:p>
       <w:pPr>
@@ -3534,22 +3778,22 @@
         <w:pStyle w:val="berschrift1"/>
         <w:spacing w:after="120"/>
       </w:pPr>
-      <w:bookmarkStart w:id="24" w:name="_Toc12473884"/>
+      <w:bookmarkStart w:id="25" w:name="_Toc12646829"/>
       <w:r>
         <w:lastRenderedPageBreak/>
         <w:t>Smart Transducer</w:t>
       </w:r>
-      <w:bookmarkEnd w:id="24"/>
+      <w:bookmarkEnd w:id="25"/>
     </w:p>
     <w:p>
       <w:pPr>
         <w:pStyle w:val="berschrift2"/>
       </w:pPr>
-      <w:bookmarkStart w:id="25" w:name="_Toc12473885"/>
+      <w:bookmarkStart w:id="26" w:name="_Toc12646830"/>
       <w:r>
         <w:t>Sensoren</w:t>
       </w:r>
-      <w:bookmarkEnd w:id="25"/>
+      <w:bookmarkEnd w:id="26"/>
     </w:p>
     <w:p>
       <w:pPr>
@@ -3568,7 +3812,7 @@
           <w:noProof/>
         </w:rPr>
         <w:drawing>
-          <wp:inline distT="0" distB="0" distL="0" distR="0" wp14:anchorId="3C57EE0D" wp14:editId="14542A10">
+          <wp:inline distT="0" distB="0" distL="0" distR="0" wp14:anchorId="506443BE" wp14:editId="3187AD76">
             <wp:extent cx="5753735" cy="2847975"/>
             <wp:effectExtent l="0" t="0" r="0" b="9525"/>
             <wp:docPr id="26" name="Grafik 26"/>
@@ -3583,7 +3827,7 @@
                     <pic:cNvPicPr/>
                   </pic:nvPicPr>
                   <pic:blipFill rotWithShape="1">
-                    <a:blip r:embed="rId12"/>
+                    <a:blip r:embed="rId13"/>
                     <a:srcRect b="15290"/>
                     <a:stretch/>
                   </pic:blipFill>
@@ -3615,7 +3859,7 @@
       <w:pPr>
         <w:pStyle w:val="Beschriftung"/>
       </w:pPr>
-      <w:bookmarkStart w:id="26" w:name="_Toc12473981"/>
+      <w:bookmarkStart w:id="27" w:name="_Toc12613779"/>
       <w:r>
         <w:t xml:space="preserve">Abbildung </w:t>
       </w:r>
@@ -3641,7 +3885,7 @@
         <w:rPr>
           <w:noProof/>
         </w:rPr>
-        <w:t>2</w:t>
+        <w:t>3</w:t>
       </w:r>
       <w:r>
         <w:rPr>
@@ -3667,7 +3911,7 @@
         <w:tab/>
         <w:t>c) intelligentes Sensorsystem</w:t>
       </w:r>
-      <w:bookmarkEnd w:id="26"/>
+      <w:bookmarkEnd w:id="27"/>
     </w:p>
     <w:p>
       <w:r>
@@ -3850,14 +4094,51 @@
       </w:r>
     </w:p>
     <w:p>
+      <w:r>
+        <w:t>Der smarte Sensor erfasst und meldet also im Gegensatz zum konventionellen Sensor kein rein elektrisches Signal, sondern direkt die Dimension eines Produkts, z.B. die Geschwindigkeit oder die Kraft.</w:t>
+      </w:r>
+      <w:sdt>
+        <w:sdtPr>
+          <w:id w:val="-1824494014"/>
+          <w:citation/>
+        </w:sdtPr>
+        <w:sdtContent>
+          <w:r>
+            <w:fldChar w:fldCharType="begin"/>
+          </w:r>
+          <w:r>
+            <w:instrText xml:space="preserve"> CITATION Kas16 \l 1031 </w:instrText>
+          </w:r>
+          <w:r>
+            <w:fldChar w:fldCharType="separate"/>
+          </w:r>
+          <w:r>
+            <w:rPr>
+              <w:noProof/>
+            </w:rPr>
+            <w:t xml:space="preserve"> </w:t>
+          </w:r>
+          <w:r>
+            <w:rPr>
+              <w:noProof/>
+            </w:rPr>
+            <w:t>[7]</w:t>
+          </w:r>
+          <w:r>
+            <w:fldChar w:fldCharType="end"/>
+          </w:r>
+        </w:sdtContent>
+      </w:sdt>
+    </w:p>
+    <w:p>
       <w:pPr>
         <w:pStyle w:val="berschrift2"/>
       </w:pPr>
-      <w:bookmarkStart w:id="27" w:name="_Toc12473886"/>
+      <w:bookmarkStart w:id="28" w:name="_Toc12646831"/>
       <w:r>
         <w:t>Aktoren</w:t>
       </w:r>
-      <w:bookmarkEnd w:id="27"/>
+      <w:bookmarkEnd w:id="28"/>
     </w:p>
     <w:p>
       <w:pPr>
@@ -3953,11 +4234,11 @@
       <w:pPr>
         <w:pStyle w:val="berschrift2"/>
       </w:pPr>
-      <w:bookmarkStart w:id="28" w:name="_Toc12473887"/>
+      <w:bookmarkStart w:id="29" w:name="_Toc12646832"/>
       <w:r>
         <w:t>Kalibrierung</w:t>
       </w:r>
-      <w:bookmarkEnd w:id="28"/>
+      <w:bookmarkEnd w:id="29"/>
     </w:p>
     <w:p>
       <w:pPr>
@@ -3975,8 +4256,9 @@
         <w:rPr>
           <w:noProof/>
         </w:rPr>
+        <w:lastRenderedPageBreak/>
         <w:drawing>
-          <wp:inline distT="0" distB="0" distL="0" distR="0" wp14:anchorId="7BDE75BC" wp14:editId="2057A9E8">
+          <wp:inline distT="0" distB="0" distL="0" distR="0" wp14:anchorId="3D164EC0" wp14:editId="1BD7EF26">
             <wp:extent cx="5759450" cy="1866900"/>
             <wp:effectExtent l="0" t="0" r="0" b="0"/>
             <wp:docPr id="8" name="Grafik 8"/>
@@ -3989,7 +4271,7 @@
                     <pic:cNvPicPr/>
                   </pic:nvPicPr>
                   <pic:blipFill rotWithShape="1">
-                    <a:blip r:embed="rId13"/>
+                    <a:blip r:embed="rId14"/>
                     <a:srcRect b="11738"/>
                     <a:stretch/>
                   </pic:blipFill>
@@ -4021,7 +4303,7 @@
       <w:pPr>
         <w:pStyle w:val="Beschriftung"/>
       </w:pPr>
-      <w:bookmarkStart w:id="29" w:name="_Toc12473982"/>
+      <w:bookmarkStart w:id="30" w:name="_Toc12613780"/>
       <w:r>
         <w:t xml:space="preserve">Abbildung </w:t>
       </w:r>
@@ -4047,7 +4329,7 @@
         <w:rPr>
           <w:noProof/>
         </w:rPr>
-        <w:t>3</w:t>
+        <w:t>4</w:t>
       </w:r>
       <w:r>
         <w:rPr>
@@ -4058,11 +4340,10 @@
       <w:r>
         <w:t>: Kalibrierung eines Drucksensors mit Temperaturkompensation</w:t>
       </w:r>
-      <w:bookmarkEnd w:id="29"/>
-    </w:p>
-    <w:p>
-      <w:r>
-        <w:lastRenderedPageBreak/>
+      <w:bookmarkEnd w:id="30"/>
+    </w:p>
+    <w:p>
+      <w:r>
         <w:t>In dem Beispiel wurden die Kalibrierungspunkte für einen Drucksensor gemessen und die entsprechenden Koeffizienten, um aus den Rohwerten, den tatsächlichen Sensorwert zu ermitteln, berechnet. Bei der Kalibrierung kann die Anzahl der Kalibrierungspunkte variiert werden, wobei ein Kompromiss zwischen Präzision und benötigter Zeit gefunden werden muss. Die Aufnahme von realistischen Werten wird dabei durch einen Algorithmus gewährleistet, der unrealistische Werte filtert. Neben der Kompensation von anderen Umwelteinflüssen auf den Sensor werden aber auch Fehler durch unterschiedliche Schnittstellen (innerhalb des Chips) minimiert.</w:t>
       </w:r>
       <w:sdt>
@@ -4102,11 +4383,11 @@
       <w:pPr>
         <w:pStyle w:val="berschrift2"/>
       </w:pPr>
-      <w:bookmarkStart w:id="30" w:name="_Toc12473888"/>
+      <w:bookmarkStart w:id="31" w:name="_Toc12646833"/>
       <w:r>
         <w:t>Vorteile</w:t>
       </w:r>
-      <w:bookmarkEnd w:id="30"/>
+      <w:bookmarkEnd w:id="31"/>
     </w:p>
     <w:p>
       <w:r>
@@ -4161,7 +4442,11 @@
         </w:sdtContent>
       </w:sdt>
       <w:r>
-        <w:t xml:space="preserve"> Unterstützt wird diese Echtzeitfähigkeit durch die Kommunikation über ein Netzwerk aus mehreren smarten Sensoren und Aktoren, die Echtzeitdaten austauschen und durch eine Datenfusion gemeinsame Entscheidungen treffen und Aufgaben aufteilen können. So kann ein Widerspruch und damit die Funktionsunfähigkeit der Einheit erkannt werden. Eine Beeinträchtigung des Systems ist durch die gegebene Redundanz kaum bemerkbar. Die Fähigkeit von intelligenten Sensoren sich selbst kalibrieren zu können, erhöht zudem die Flexibilität des Systems und entlastet den zentralen Server. Eine Selbstdiagnose ermöglicht präventive Wartungsmaßnahmen, sodass ein Ausfall rechtzeitig vorhergesehen werden und behandelt werden kann.</w:t>
+        <w:t xml:space="preserve"> Unterstützt wird diese Echtzeitfähigkeit durch die Kommunikation über ein Netzwerk aus mehreren smarten Sensoren und Aktoren, die Echtzeitdaten austauschen und durch eine Datenfusion gemeinsame Entscheidungen treffen und Aufgaben aufteilen können. So kann ein Widerspruch und damit die Funktionsunfähigkeit der Einheit erkannt werden. Eine Beeinträchtigung des Systems ist durch die gegebene Redundanz kaum bemerkbar. Die Fähigkeit von intelligenten Sensoren sich selbst kalibrieren zu können, erhöht zudem die Flexibilität des Systems und entlastet den zentralen Server. Eine Selbstdiagnose </w:t>
+      </w:r>
+      <w:r>
+        <w:lastRenderedPageBreak/>
+        <w:t>ermöglicht präventive Wartungsmaßnahmen, sodass ein Ausfall rechtzeitig vorhergesehen werden und behandelt werden kann und Serviceintervalle sich prozyklisch optimieren lassen. Ein geplanter Maschinenstillstand, kann z.B. direkt für die Reinigung oder Wartung eines Sensors genutzt werden (Predictive Maintanance).</w:t>
       </w:r>
       <w:sdt>
         <w:sdtPr>
@@ -4200,15 +4485,8 @@
       </w:r>
     </w:p>
     <w:p>
-      <w:pPr>
-        <w:rPr>
-          <w:bCs/>
-          <w:sz w:val="28"/>
-          <w:szCs w:val="26"/>
-        </w:rPr>
-      </w:pPr>
-      <w:r>
-        <w:t>Durch die Überwachung des Systems und der Überwachung der eigenen Funktionalität, sowie die Anbindung an ein Netzwerk mit anderen intelligenten Geräten werden die Wartungskosten für Teile des System und für den Sensor verringert (Predictive Maintanance), das Risiko Daten von fehlerhaften Sensoren zu nutzen wird minimiert und dadurch eine hohe Verlässlichkeit garantiert. Durch die ständige Überwachung hat das Gerät zudem weniger Leerlaufzeiten.</w:t>
+      <w:r>
+        <w:t>Durch die Überwachung des Systems und der Überwachung der eigenen Funktionalität, sowie die Anbindung an ein Netzwerk mit anderen intelligenten Geräten werden die Wartungskosten für Teile des System und für den Sensor verringert, das Risiko Daten von fehlerhaften Sensoren zu nutzen wird minimiert und dadurch eine hohe Verlässlichkeit garantiert. Durch die ständige Überwachung hat das Gerät zudem weniger Leerlaufzeiten.</w:t>
       </w:r>
       <w:sdt>
         <w:sdtPr>
@@ -4245,6 +4523,88 @@
       <w:r>
         <w:t xml:space="preserve"> Die Automatisierung von sicherheitskritischen Prozessen erscheint dadurch möglich.</w:t>
       </w:r>
+    </w:p>
+    <w:p>
+      <w:r>
+        <w:t>Durch den Einsatz von intelligenter Hardware wird außerdem die Maschinenproduktivität stark gesteigert. Verschiedene Parametereinstellungen der Sensoren können bei der Erstinbetriebnahme nach der Integration in das Netzwerk durch die Selbstkalibrierung visualisiert, getestet und optimiert werden. Zudem lassen sich Sensor-Parameter-Sets auftrags-, format- oder rezepturspezifisch im Automatisierungssystem hinterlegen, um sie je nach Bedarf ohne Zeitverlust laden zu können. Die Rüstzeit bzw. die Zeit zum Umrüsten wird dadurch reduziert. Das Übermitteln von Echtzeitdaten durch die intelligenten Sensoren ermöglicht zudem das Condition Monitoring, welches den Zustand einer Maschine überwacht und neben dem Predictive Maintanance auch eine Möglichkeit bietet, Betriebsdaten und Einstellungen für Maschinenbediener visuell darzustellen.</w:t>
+      </w:r>
+      <w:sdt>
+        <w:sdtPr>
+          <w:id w:val="-513459288"/>
+          <w:citation/>
+        </w:sdtPr>
+        <w:sdtContent>
+          <w:r>
+            <w:fldChar w:fldCharType="begin"/>
+          </w:r>
+          <w:r>
+            <w:instrText xml:space="preserve"> CITATION Kas16 \l 1031 </w:instrText>
+          </w:r>
+          <w:r>
+            <w:fldChar w:fldCharType="separate"/>
+          </w:r>
+          <w:r>
+            <w:rPr>
+              <w:noProof/>
+            </w:rPr>
+            <w:t xml:space="preserve"> </w:t>
+          </w:r>
+          <w:r>
+            <w:rPr>
+              <w:noProof/>
+            </w:rPr>
+            <w:t>[11]</w:t>
+          </w:r>
+          <w:r>
+            <w:fldChar w:fldCharType="end"/>
+          </w:r>
+        </w:sdtContent>
+      </w:sdt>
+      <w:r>
+        <w:t xml:space="preserve"> Smarte Sensoren ermöglichen zudem Produktverfolgung durch eine Echtzeitsynchronisation von Sensor-Aktor-Einheiten über Zeitstempel. Dadurch werden </w:t>
+      </w:r>
+      <w:proofErr w:type="spellStart"/>
+      <w:r>
+        <w:t>Jitter</w:t>
+      </w:r>
+      <w:proofErr w:type="spellEnd"/>
+      <w:r>
+        <w:t>-Effekte vermieden und es sind höhere Maschinengeschwindigkeiten und hochpräzise Ansteuerungen von Aktoren möglich.</w:t>
+      </w:r>
+      <w:sdt>
+        <w:sdtPr>
+          <w:id w:val="-1054085374"/>
+          <w:citation/>
+        </w:sdtPr>
+        <w:sdtContent>
+          <w:r>
+            <w:fldChar w:fldCharType="begin"/>
+          </w:r>
+          <w:r>
+            <w:instrText xml:space="preserve"> CITATION Kas16 \l 1031 </w:instrText>
+          </w:r>
+          <w:r>
+            <w:fldChar w:fldCharType="separate"/>
+          </w:r>
+          <w:r>
+            <w:rPr>
+              <w:noProof/>
+            </w:rPr>
+            <w:t xml:space="preserve"> </w:t>
+          </w:r>
+          <w:r>
+            <w:rPr>
+              <w:noProof/>
+            </w:rPr>
+            <w:t>[7]</w:t>
+          </w:r>
+          <w:r>
+            <w:fldChar w:fldCharType="end"/>
+          </w:r>
+        </w:sdtContent>
+      </w:sdt>
+      <w:bookmarkStart w:id="32" w:name="_GoBack"/>
+      <w:bookmarkEnd w:id="32"/>
       <w:r>
         <w:rPr>
           <w:bCs/>
@@ -4259,7 +4619,7 @@
         <w:pStyle w:val="berschrift1"/>
         <w:spacing w:after="120"/>
       </w:pPr>
-      <w:bookmarkStart w:id="31" w:name="_Toc12473889"/>
+      <w:bookmarkStart w:id="33" w:name="_Toc12473889"/>
       <w:r>
         <w:lastRenderedPageBreak/>
         <w:t>Aufbau Smart Tr</w:t>
@@ -4267,7 +4627,7 @@
       <w:r>
         <w:t>ansducer</w:t>
       </w:r>
-      <w:bookmarkEnd w:id="31"/>
+      <w:bookmarkEnd w:id="33"/>
       <w:r>
         <w:t xml:space="preserve"> </w:t>
       </w:r>
@@ -4289,6 +4649,7 @@
           <w:id w:val="1292568106"/>
           <w:citation/>
         </w:sdtPr>
+        <w:sdtEndPr/>
         <w:sdtContent>
           <w:r>
             <w:fldChar w:fldCharType="begin"/>
@@ -4316,8 +4677,6 @@
           </w:r>
         </w:sdtContent>
       </w:sdt>
-      <w:bookmarkStart w:id="32" w:name="_GoBack"/>
-      <w:bookmarkEnd w:id="32"/>
       <w:r>
         <w:br w:type="page"/>
       </w:r>
@@ -4326,52 +4685,52 @@
       <w:pPr>
         <w:pStyle w:val="berschrift1"/>
       </w:pPr>
-      <w:bookmarkStart w:id="33" w:name="_Toc11843961"/>
+      <w:bookmarkStart w:id="34" w:name="_Toc11843961"/>
       <w:r>
         <w:lastRenderedPageBreak/>
         <w:t>Bussysteme</w:t>
       </w:r>
-      <w:bookmarkEnd w:id="33"/>
+      <w:bookmarkEnd w:id="34"/>
     </w:p>
     <w:p>
       <w:pPr>
         <w:pStyle w:val="berschrift2"/>
       </w:pPr>
-      <w:bookmarkStart w:id="34" w:name="_Toc11843962"/>
+      <w:bookmarkStart w:id="35" w:name="_Toc11843962"/>
       <w:r>
         <w:t>CAN</w:t>
       </w:r>
-      <w:bookmarkEnd w:id="34"/>
+      <w:bookmarkEnd w:id="35"/>
     </w:p>
     <w:p>
       <w:pPr>
         <w:pStyle w:val="berschrift2"/>
       </w:pPr>
-      <w:bookmarkStart w:id="35" w:name="_Toc11843963"/>
+      <w:bookmarkStart w:id="36" w:name="_Toc11843963"/>
       <w:r>
         <w:t>Ethernet</w:t>
       </w:r>
-      <w:bookmarkEnd w:id="35"/>
+      <w:bookmarkEnd w:id="36"/>
     </w:p>
     <w:p>
       <w:pPr>
         <w:pStyle w:val="berschrift3"/>
       </w:pPr>
-      <w:bookmarkStart w:id="36" w:name="_Toc11843964"/>
+      <w:bookmarkStart w:id="37" w:name="_Toc11843964"/>
       <w:r>
         <w:t>EtherCAT</w:t>
       </w:r>
-      <w:bookmarkEnd w:id="36"/>
+      <w:bookmarkEnd w:id="37"/>
     </w:p>
     <w:p>
       <w:pPr>
         <w:pStyle w:val="berschrift2"/>
       </w:pPr>
-      <w:bookmarkStart w:id="37" w:name="_Toc11843965"/>
+      <w:bookmarkStart w:id="38" w:name="_Toc11843965"/>
       <w:r>
         <w:t>P</w:t>
       </w:r>
-      <w:bookmarkEnd w:id="37"/>
+      <w:bookmarkEnd w:id="38"/>
       <w:r>
         <w:t>ROFIBUS</w:t>
       </w:r>
@@ -4383,14 +4742,14 @@
           <w:lang w:val="en-US"/>
         </w:rPr>
       </w:pPr>
-      <w:bookmarkStart w:id="38" w:name="_Toc11843966"/>
+      <w:bookmarkStart w:id="39" w:name="_Toc11843966"/>
       <w:r>
         <w:rPr>
           <w:lang w:val="en-US"/>
         </w:rPr>
         <w:t>AS-Interface</w:t>
       </w:r>
-      <w:bookmarkEnd w:id="38"/>
+      <w:bookmarkEnd w:id="39"/>
     </w:p>
     <w:p>
       <w:pPr>
@@ -4399,14 +4758,14 @@
           <w:lang w:val="en-US"/>
         </w:rPr>
       </w:pPr>
-      <w:bookmarkStart w:id="39" w:name="_Toc11843967"/>
+      <w:bookmarkStart w:id="40" w:name="_Toc11843967"/>
       <w:r>
         <w:rPr>
           <w:lang w:val="en-US"/>
         </w:rPr>
         <w:t>Bluetooth</w:t>
       </w:r>
-      <w:bookmarkEnd w:id="39"/>
+      <w:bookmarkEnd w:id="40"/>
     </w:p>
     <w:p>
       <w:pPr>
@@ -4415,7 +4774,7 @@
           <w:lang w:val="en-US"/>
         </w:rPr>
       </w:pPr>
-      <w:bookmarkStart w:id="40" w:name="_Toc11843968"/>
+      <w:bookmarkStart w:id="41" w:name="_Toc11843968"/>
       <w:proofErr w:type="spellStart"/>
       <w:r>
         <w:rPr>
@@ -4423,7 +4782,7 @@
         </w:rPr>
         <w:t>WiFi</w:t>
       </w:r>
-      <w:bookmarkEnd w:id="40"/>
+      <w:bookmarkEnd w:id="41"/>
       <w:proofErr w:type="spellEnd"/>
     </w:p>
     <w:p>
@@ -4445,12 +4804,12 @@
       <w:pPr>
         <w:pStyle w:val="berschrift1"/>
       </w:pPr>
-      <w:bookmarkStart w:id="41" w:name="_Toc11843969"/>
+      <w:bookmarkStart w:id="42" w:name="_Toc11843969"/>
       <w:r>
         <w:lastRenderedPageBreak/>
         <w:t>Bestehende Standards</w:t>
       </w:r>
-      <w:bookmarkEnd w:id="41"/>
+      <w:bookmarkEnd w:id="42"/>
     </w:p>
     <w:p>
       <w:pPr>
@@ -4465,7 +4824,7 @@
       <w:pPr>
         <w:pStyle w:val="berschrift1"/>
       </w:pPr>
-      <w:bookmarkStart w:id="42" w:name="_Toc11843970"/>
+      <w:bookmarkStart w:id="43" w:name="_Toc11843970"/>
       <w:r>
         <w:lastRenderedPageBreak/>
         <w:t xml:space="preserve">Industrial Internet </w:t>
@@ -4478,17 +4837,17 @@
       <w:r>
         <w:t xml:space="preserve"> Things</w:t>
       </w:r>
-      <w:bookmarkEnd w:id="42"/>
+      <w:bookmarkEnd w:id="43"/>
     </w:p>
     <w:p>
       <w:pPr>
         <w:pStyle w:val="berschrift2"/>
       </w:pPr>
-      <w:bookmarkStart w:id="43" w:name="_Toc11843971"/>
+      <w:bookmarkStart w:id="44" w:name="_Toc11843971"/>
       <w:r>
         <w:t>Möglichkeiten Smarter Module</w:t>
       </w:r>
-      <w:bookmarkEnd w:id="43"/>
+      <w:bookmarkEnd w:id="44"/>
     </w:p>
     <w:p>
       <w:pPr>
@@ -4503,62 +4862,62 @@
       <w:pPr>
         <w:pStyle w:val="berschrift1"/>
       </w:pPr>
-      <w:bookmarkStart w:id="44" w:name="_Toc11843972"/>
+      <w:bookmarkStart w:id="45" w:name="_Toc11843972"/>
       <w:r>
         <w:lastRenderedPageBreak/>
         <w:t>Konzipierung</w:t>
       </w:r>
-      <w:bookmarkEnd w:id="44"/>
+      <w:bookmarkEnd w:id="45"/>
     </w:p>
     <w:p>
       <w:pPr>
         <w:pStyle w:val="berschrift2"/>
       </w:pPr>
-      <w:bookmarkStart w:id="45" w:name="_Toc11843973"/>
+      <w:bookmarkStart w:id="46" w:name="_Toc11843973"/>
       <w:r>
         <w:t>Anwendungsszenario</w:t>
       </w:r>
-      <w:bookmarkEnd w:id="45"/>
+      <w:bookmarkEnd w:id="46"/>
     </w:p>
     <w:p>
       <w:pPr>
         <w:pStyle w:val="berschrift2"/>
       </w:pPr>
-      <w:bookmarkStart w:id="46" w:name="_Toc11843974"/>
+      <w:bookmarkStart w:id="47" w:name="_Toc11843974"/>
       <w:r>
         <w:t>Anforderungen</w:t>
       </w:r>
-      <w:bookmarkEnd w:id="46"/>
+      <w:bookmarkEnd w:id="47"/>
     </w:p>
     <w:p>
       <w:pPr>
         <w:pStyle w:val="berschrift2"/>
       </w:pPr>
-      <w:bookmarkStart w:id="47" w:name="_Toc11843975"/>
+      <w:bookmarkStart w:id="48" w:name="_Toc11843975"/>
       <w:r>
         <w:t>Auswahl Sensorik und Aktorik</w:t>
       </w:r>
-      <w:bookmarkEnd w:id="47"/>
+      <w:bookmarkEnd w:id="48"/>
     </w:p>
     <w:p>
       <w:pPr>
         <w:pStyle w:val="berschrift2"/>
       </w:pPr>
-      <w:bookmarkStart w:id="48" w:name="_Toc11843976"/>
+      <w:bookmarkStart w:id="49" w:name="_Toc11843976"/>
       <w:r>
         <w:t>Systemarchitektur</w:t>
       </w:r>
-      <w:bookmarkEnd w:id="48"/>
+      <w:bookmarkEnd w:id="49"/>
     </w:p>
     <w:p>
       <w:pPr>
         <w:pStyle w:val="berschrift2"/>
       </w:pPr>
-      <w:bookmarkStart w:id="49" w:name="_Toc11843977"/>
+      <w:bookmarkStart w:id="50" w:name="_Toc11843977"/>
       <w:r>
         <w:t>Auswahl Bussystem</w:t>
       </w:r>
-      <w:bookmarkEnd w:id="49"/>
+      <w:bookmarkEnd w:id="50"/>
     </w:p>
     <w:p>
       <w:pPr>
@@ -4580,12 +4939,12 @@
       <w:pPr>
         <w:pStyle w:val="berschrift1"/>
       </w:pPr>
-      <w:bookmarkStart w:id="50" w:name="_Toc11843978"/>
+      <w:bookmarkStart w:id="51" w:name="_Toc11843978"/>
       <w:r>
         <w:lastRenderedPageBreak/>
         <w:t>Integration in höhere Systeme</w:t>
       </w:r>
-      <w:bookmarkEnd w:id="50"/>
+      <w:bookmarkEnd w:id="51"/>
     </w:p>
     <w:p>
       <w:pPr>
@@ -4600,12 +4959,12 @@
       <w:pPr>
         <w:pStyle w:val="berschrift1"/>
       </w:pPr>
-      <w:bookmarkStart w:id="51" w:name="_Toc11843979"/>
+      <w:bookmarkStart w:id="52" w:name="_Toc11843979"/>
       <w:r>
         <w:lastRenderedPageBreak/>
         <w:t>Fazit und Ausblick</w:t>
       </w:r>
-      <w:bookmarkEnd w:id="51"/>
+      <w:bookmarkEnd w:id="52"/>
     </w:p>
     <w:p>
       <w:pPr>
@@ -4624,7 +4983,7 @@
         <w:br w:type="page"/>
       </w:r>
     </w:p>
-    <w:bookmarkStart w:id="52" w:name="_Toc11843980" w:displacedByCustomXml="next"/>
+    <w:bookmarkStart w:id="53" w:name="_Toc11843980" w:displacedByCustomXml="next"/>
     <w:sdt>
       <w:sdtPr>
         <w:rPr>
@@ -4650,7 +5009,7 @@
           <w:r>
             <w:t>Literaturverzeichnis</w:t>
           </w:r>
-          <w:bookmarkEnd w:id="52"/>
+          <w:bookmarkEnd w:id="53"/>
         </w:p>
         <w:sdt>
           <w:sdtPr>
@@ -4702,12 +5061,12 @@
       <w:pPr>
         <w:pStyle w:val="berschrift1"/>
       </w:pPr>
-      <w:bookmarkStart w:id="53" w:name="_Toc11843981"/>
+      <w:bookmarkStart w:id="54" w:name="_Toc11843981"/>
       <w:r>
         <w:lastRenderedPageBreak/>
         <w:t>Abbildungsverzeichnis</w:t>
       </w:r>
-      <w:bookmarkEnd w:id="53"/>
+      <w:bookmarkEnd w:id="54"/>
     </w:p>
     <w:p>
       <w:pPr>
@@ -4757,7 +5116,7 @@
       </w:r>
     </w:p>
     <w:sectPr>
-      <w:footerReference w:type="default" r:id="rId14"/>
+      <w:footerReference w:type="default" r:id="rId15"/>
       <w:pgSz w:w="11906" w:h="16838" w:code="9"/>
       <w:pgMar w:top="1418" w:right="1418" w:bottom="1418" w:left="1418" w:header="709" w:footer="709" w:gutter="0"/>
       <w:pgNumType w:start="1"/>
@@ -9008,11 +9367,55 @@
     <b:City>Providence, Rhode Island</b:City>
     <b:RefOrder>9</b:RefOrder>
   </b:Source>
+  <b:Source>
+    <b:Tag>Hün19</b:Tag>
+    <b:SourceType>Book</b:SourceType>
+    <b:Guid>{73D651F0-435A-4644-971A-5CB15C07EDBF}</b:Guid>
+    <b:Title>Embedded Systems für IoT</b:Title>
+    <b:Year>2019</b:Year>
+    <b:Author>
+      <b:Author>
+        <b:NameList>
+          <b:Person>
+            <b:Last>Hüning</b:Last>
+            <b:First>Felix</b:First>
+          </b:Person>
+        </b:NameList>
+      </b:Author>
+    </b:Author>
+    <b:City>Berlin</b:City>
+    <b:Publisher>Springer Vieweg</b:Publisher>
+    <b:RefOrder>3</b:RefOrder>
+  </b:Source>
+  <b:Source>
+    <b:Tag>Kas16</b:Tag>
+    <b:SourceType>InternetSite</b:SourceType>
+    <b:Guid>{8118BE5E-A6B4-4C06-ACC9-46B87094CC1E}</b:Guid>
+    <b:Author>
+      <b:Author>
+        <b:NameList>
+          <b:Person>
+            <b:Last>Kaspar</b:Last>
+            <b:First>Michael</b:First>
+          </b:Person>
+        </b:NameList>
+      </b:Author>
+    </b:Author>
+    <b:Title>ETZ Elektrotechnik &amp; Automation</b:Title>
+    <b:ProductionCompany>VDE Verlag</b:ProductionCompany>
+    <b:Year>2016</b:Year>
+    <b:Month>Juli</b:Month>
+    <b:YearAccessed>2019</b:YearAccessed>
+    <b:MonthAccessed>Mai</b:MonthAccessed>
+    <b:DayAccessed>27</b:DayAccessed>
+    <b:URL>https://www.etz.de/6315-0-Smarte+Sensoren+fuer+die+smarte+Fabrik.html</b:URL>
+    <b:RefOrder>7</b:RefOrder>
+  </b:Source>
 </b:Sources>
 </file>
 
 <file path=customXml/itemProps1.xml><?xml version="1.0" encoding="utf-8"?>
-<ds:datastoreItem xmlns:ds="http://schemas.openxmlformats.org/officeDocument/2006/customXml" ds:itemID="{4764B94F-72F4-4540-A54D-386EACF7B8FA}">
+<ds:datastoreItem xmlns:ds="http://schemas.openxmlformats.org/officeDocument/2006/customXml" ds:itemID="{A7BCEB94-F0F1-47C3-98CA-3F362CEBB859}">
   <ds:schemaRefs>
     <ds:schemaRef ds:uri="http://schemas.openxmlformats.org/officeDocument/2006/bibliography"/>
   </ds:schemaRefs>

</xml_diff>

<commit_message>
IIoT und Möglichkeiten intelligenter Hardware
</commit_message>
<xml_diff>
--- a/Projektarbeit.docx
+++ b/Projektarbeit.docx
@@ -3430,6 +3430,7 @@
           <w:id w:val="-851492168"/>
           <w:citation/>
         </w:sdtPr>
+        <w:sdtEndPr/>
         <w:sdtContent>
           <w:r>
             <w:fldChar w:fldCharType="begin"/>
@@ -3467,6 +3468,7 @@
           <w:id w:val="-238561796"/>
           <w:citation/>
         </w:sdtPr>
+        <w:sdtEndPr/>
         <w:sdtContent>
           <w:r>
             <w:fldChar w:fldCharType="begin"/>
@@ -3567,6 +3569,7 @@
           <w:id w:val="-393354612"/>
           <w:citation/>
         </w:sdtPr>
+        <w:sdtEndPr/>
         <w:sdtContent>
           <w:r>
             <w:fldChar w:fldCharType="begin"/>
@@ -3727,6 +3730,7 @@
           <w:id w:val="1759091576"/>
           <w:citation/>
         </w:sdtPr>
+        <w:sdtEndPr/>
         <w:sdtContent>
           <w:r>
             <w:fldChar w:fldCharType="begin"/>
@@ -3922,6 +3926,7 @@
           <w:id w:val="-83225503"/>
           <w:citation/>
         </w:sdtPr>
+        <w:sdtEndPr/>
         <w:sdtContent>
           <w:r>
             <w:fldChar w:fldCharType="begin"/>
@@ -3959,6 +3964,7 @@
           <w:id w:val="-1769692634"/>
           <w:citation/>
         </w:sdtPr>
+        <w:sdtEndPr/>
         <w:sdtContent>
           <w:r>
             <w:fldChar w:fldCharType="begin"/>
@@ -4000,6 +4006,7 @@
           <w:id w:val="-220051738"/>
           <w:citation/>
         </w:sdtPr>
+        <w:sdtEndPr/>
         <w:sdtContent>
           <w:r>
             <w:fldChar w:fldCharType="begin"/>
@@ -4102,6 +4109,7 @@
           <w:id w:val="-1824494014"/>
           <w:citation/>
         </w:sdtPr>
+        <w:sdtEndPr/>
         <w:sdtContent>
           <w:r>
             <w:fldChar w:fldCharType="begin"/>
@@ -4160,6 +4168,7 @@
           <w:id w:val="92288990"/>
           <w:citation/>
         </w:sdtPr>
+        <w:sdtEndPr/>
         <w:sdtContent>
           <w:r>
             <w:fldChar w:fldCharType="begin"/>
@@ -4351,6 +4360,7 @@
           <w:id w:val="-352348785"/>
           <w:citation/>
         </w:sdtPr>
+        <w:sdtEndPr/>
         <w:sdtContent>
           <w:r>
             <w:fldChar w:fldCharType="begin"/>
@@ -4414,6 +4424,7 @@
           <w:id w:val="1360393627"/>
           <w:citation/>
         </w:sdtPr>
+        <w:sdtEndPr/>
         <w:sdtContent>
           <w:r>
             <w:fldChar w:fldCharType="begin"/>
@@ -4453,6 +4464,7 @@
           <w:id w:val="1719699417"/>
           <w:citation/>
         </w:sdtPr>
+        <w:sdtEndPr/>
         <w:sdtContent>
           <w:r>
             <w:fldChar w:fldCharType="begin"/>
@@ -4493,6 +4505,7 @@
           <w:id w:val="1878886083"/>
           <w:citation/>
         </w:sdtPr>
+        <w:sdtEndPr/>
         <w:sdtContent>
           <w:r>
             <w:fldChar w:fldCharType="begin"/>
@@ -4533,6 +4546,7 @@
           <w:id w:val="-513459288"/>
           <w:citation/>
         </w:sdtPr>
+        <w:sdtEndPr/>
         <w:sdtContent>
           <w:r>
             <w:fldChar w:fldCharType="begin"/>
@@ -4576,6 +4590,7 @@
           <w:id w:val="-1054085374"/>
           <w:citation/>
         </w:sdtPr>
+        <w:sdtEndPr/>
         <w:sdtContent>
           <w:r>
             <w:fldChar w:fldCharType="begin"/>
@@ -4603,8 +4618,6 @@
           </w:r>
         </w:sdtContent>
       </w:sdt>
-      <w:bookmarkStart w:id="32" w:name="_GoBack"/>
-      <w:bookmarkEnd w:id="32"/>
       <w:r>
         <w:rPr>
           <w:bCs/>
@@ -4619,7 +4632,7 @@
         <w:pStyle w:val="berschrift1"/>
         <w:spacing w:after="120"/>
       </w:pPr>
-      <w:bookmarkStart w:id="33" w:name="_Toc12473889"/>
+      <w:bookmarkStart w:id="32" w:name="_Toc12473889"/>
       <w:r>
         <w:lastRenderedPageBreak/>
         <w:t>Aufbau Smart Tr</w:t>
@@ -4627,7 +4640,7 @@
       <w:r>
         <w:t>ansducer</w:t>
       </w:r>
-      <w:bookmarkEnd w:id="33"/>
+      <w:bookmarkEnd w:id="32"/>
       <w:r>
         <w:t xml:space="preserve"> </w:t>
       </w:r>
@@ -4685,55 +4698,71 @@
       <w:pPr>
         <w:pStyle w:val="berschrift1"/>
       </w:pPr>
-      <w:bookmarkStart w:id="34" w:name="_Toc11843961"/>
+      <w:bookmarkStart w:id="33" w:name="_Toc11843961"/>
       <w:r>
         <w:lastRenderedPageBreak/>
         <w:t>Bussysteme</w:t>
       </w:r>
+      <w:bookmarkEnd w:id="33"/>
+    </w:p>
+    <w:p>
+      <w:pPr>
+        <w:pStyle w:val="berschrift2"/>
+      </w:pPr>
+      <w:bookmarkStart w:id="34" w:name="_Toc11843962"/>
+      <w:r>
+        <w:t>CAN</w:t>
+      </w:r>
       <w:bookmarkEnd w:id="34"/>
     </w:p>
     <w:p>
       <w:pPr>
         <w:pStyle w:val="berschrift2"/>
       </w:pPr>
-      <w:bookmarkStart w:id="35" w:name="_Toc11843962"/>
-      <w:r>
-        <w:t>CAN</w:t>
+      <w:bookmarkStart w:id="35" w:name="_Toc11843963"/>
+      <w:r>
+        <w:t>Ethernet</w:t>
       </w:r>
       <w:bookmarkEnd w:id="35"/>
     </w:p>
     <w:p>
       <w:pPr>
+        <w:pStyle w:val="berschrift3"/>
+      </w:pPr>
+      <w:bookmarkStart w:id="36" w:name="_Toc11843964"/>
+      <w:r>
+        <w:t>EtherCAT</w:t>
+      </w:r>
+      <w:bookmarkEnd w:id="36"/>
+    </w:p>
+    <w:p>
+      <w:pPr>
         <w:pStyle w:val="berschrift2"/>
       </w:pPr>
-      <w:bookmarkStart w:id="36" w:name="_Toc11843963"/>
-      <w:r>
-        <w:t>Ethernet</w:t>
-      </w:r>
-      <w:bookmarkEnd w:id="36"/>
-    </w:p>
-    <w:p>
-      <w:pPr>
-        <w:pStyle w:val="berschrift3"/>
-      </w:pPr>
-      <w:bookmarkStart w:id="37" w:name="_Toc11843964"/>
-      <w:r>
-        <w:t>EtherCAT</w:t>
+      <w:bookmarkStart w:id="37" w:name="_Toc11843965"/>
+      <w:r>
+        <w:t>P</w:t>
       </w:r>
       <w:bookmarkEnd w:id="37"/>
+      <w:r>
+        <w:t>ROFIBUS</w:t>
+      </w:r>
     </w:p>
     <w:p>
       <w:pPr>
         <w:pStyle w:val="berschrift2"/>
-      </w:pPr>
-      <w:bookmarkStart w:id="38" w:name="_Toc11843965"/>
-      <w:r>
-        <w:t>P</w:t>
+        <w:rPr>
+          <w:lang w:val="en-US"/>
+        </w:rPr>
+      </w:pPr>
+      <w:bookmarkStart w:id="38" w:name="_Toc11843966"/>
+      <w:r>
+        <w:rPr>
+          <w:lang w:val="en-US"/>
+        </w:rPr>
+        <w:t>AS-Interface</w:t>
       </w:r>
       <w:bookmarkEnd w:id="38"/>
-      <w:r>
-        <w:t>ROFIBUS</w:t>
-      </w:r>
     </w:p>
     <w:p>
       <w:pPr>
@@ -4742,12 +4771,12 @@
           <w:lang w:val="en-US"/>
         </w:rPr>
       </w:pPr>
-      <w:bookmarkStart w:id="39" w:name="_Toc11843966"/>
+      <w:bookmarkStart w:id="39" w:name="_Toc11843967"/>
       <w:r>
         <w:rPr>
           <w:lang w:val="en-US"/>
         </w:rPr>
-        <w:t>AS-Interface</w:t>
+        <w:t>Bluetooth</w:t>
       </w:r>
       <w:bookmarkEnd w:id="39"/>
     </w:p>
@@ -4758,31 +4787,15 @@
           <w:lang w:val="en-US"/>
         </w:rPr>
       </w:pPr>
-      <w:bookmarkStart w:id="40" w:name="_Toc11843967"/>
+      <w:bookmarkStart w:id="40" w:name="_Toc11843968"/>
+      <w:proofErr w:type="spellStart"/>
       <w:r>
         <w:rPr>
           <w:lang w:val="en-US"/>
         </w:rPr>
-        <w:t>Bluetooth</w:t>
+        <w:t>WiFi</w:t>
       </w:r>
       <w:bookmarkEnd w:id="40"/>
-    </w:p>
-    <w:p>
-      <w:pPr>
-        <w:pStyle w:val="berschrift2"/>
-        <w:rPr>
-          <w:lang w:val="en-US"/>
-        </w:rPr>
-      </w:pPr>
-      <w:bookmarkStart w:id="41" w:name="_Toc11843968"/>
-      <w:proofErr w:type="spellStart"/>
-      <w:r>
-        <w:rPr>
-          <w:lang w:val="en-US"/>
-        </w:rPr>
-        <w:t>WiFi</w:t>
-      </w:r>
-      <w:bookmarkEnd w:id="41"/>
       <w:proofErr w:type="spellEnd"/>
     </w:p>
     <w:p>
@@ -4804,12 +4817,12 @@
       <w:pPr>
         <w:pStyle w:val="berschrift1"/>
       </w:pPr>
-      <w:bookmarkStart w:id="42" w:name="_Toc11843969"/>
+      <w:bookmarkStart w:id="41" w:name="_Toc11843969"/>
       <w:r>
         <w:lastRenderedPageBreak/>
         <w:t>Bestehende Standards</w:t>
       </w:r>
-      <w:bookmarkEnd w:id="42"/>
+      <w:bookmarkEnd w:id="41"/>
     </w:p>
     <w:p>
       <w:pPr>
@@ -4823,8 +4836,9 @@
     <w:p>
       <w:pPr>
         <w:pStyle w:val="berschrift1"/>
-      </w:pPr>
-      <w:bookmarkStart w:id="43" w:name="_Toc11843970"/>
+        <w:spacing w:after="120"/>
+      </w:pPr>
+      <w:bookmarkStart w:id="42" w:name="_Toc12646851"/>
       <w:r>
         <w:lastRenderedPageBreak/>
         <w:t xml:space="preserve">Industrial Internet </w:t>
@@ -4837,17 +4851,793 @@
       <w:r>
         <w:t xml:space="preserve"> Things</w:t>
       </w:r>
+      <w:bookmarkEnd w:id="42"/>
+    </w:p>
+    <w:p>
+      <w:pPr>
+        <w:pStyle w:val="Textkrper"/>
+      </w:pPr>
+      <w:r>
+        <w:t xml:space="preserve">Das Internet </w:t>
+      </w:r>
+      <w:proofErr w:type="spellStart"/>
+      <w:r>
+        <w:t>of</w:t>
+      </w:r>
+      <w:proofErr w:type="spellEnd"/>
+      <w:r>
+        <w:t xml:space="preserve"> Things (</w:t>
+      </w:r>
+      <w:proofErr w:type="spellStart"/>
+      <w:r>
+        <w:t>IoT</w:t>
+      </w:r>
+      <w:proofErr w:type="spellEnd"/>
+      <w:r>
+        <w:t>) bzw. das „Internet der Dinge“ ist ein Konzept, bei dem es darum geht „alle möglichen Gegenstände mit mikroelektrischen Komponenten zu versehen und […] zu vernetzen“.</w:t>
+      </w:r>
+      <w:sdt>
+        <w:sdtPr>
+          <w:id w:val="-281962815"/>
+          <w:citation/>
+        </w:sdtPr>
+        <w:sdtContent>
+          <w:r>
+            <w:fldChar w:fldCharType="begin"/>
+          </w:r>
+          <w:r>
+            <w:instrText xml:space="preserve"> CITATION Mag18 \l 1031 </w:instrText>
+          </w:r>
+          <w:r>
+            <w:fldChar w:fldCharType="separate"/>
+          </w:r>
+          <w:r>
+            <w:rPr>
+              <w:noProof/>
+            </w:rPr>
+            <w:t xml:space="preserve"> </w:t>
+          </w:r>
+          <w:r>
+            <w:rPr>
+              <w:noProof/>
+            </w:rPr>
+            <w:t>[14]</w:t>
+          </w:r>
+          <w:r>
+            <w:fldChar w:fldCharType="end"/>
+          </w:r>
+        </w:sdtContent>
+      </w:sdt>
+      <w:r>
+        <w:t xml:space="preserve"> Die Vernetzung der Geräte, beispielsweise über das Internet, erlaubt es, die Informationen, die durch smarte Sensoren gesammelt und analysiert wurden, an andere Geräte weiterzugeben. Diese Informationen lösen bei den Geräten bestimmte Reaktionen aus, wie die eigenständige Ausführung von Aufgaben, die Kommunikation mit anderen Geräten oder ein selbständiges Updaten.</w:t>
+      </w:r>
+      <w:sdt>
+        <w:sdtPr>
+          <w:id w:val="-900049734"/>
+          <w:citation/>
+        </w:sdtPr>
+        <w:sdtContent>
+          <w:r>
+            <w:fldChar w:fldCharType="begin"/>
+          </w:r>
+          <w:r>
+            <w:instrText xml:space="preserve"> CITATION Mag18 \l 1031 </w:instrText>
+          </w:r>
+          <w:r>
+            <w:fldChar w:fldCharType="separate"/>
+          </w:r>
+          <w:r>
+            <w:rPr>
+              <w:noProof/>
+            </w:rPr>
+            <w:t xml:space="preserve"> </w:t>
+          </w:r>
+          <w:r>
+            <w:rPr>
+              <w:noProof/>
+            </w:rPr>
+            <w:t>[14]</w:t>
+          </w:r>
+          <w:r>
+            <w:fldChar w:fldCharType="end"/>
+          </w:r>
+        </w:sdtContent>
+      </w:sdt>
+      <w:r>
+        <w:t xml:space="preserve"> Die Möglichkeit der unterschiedlichen Reaktionsszenarien je nachdem, wie die analysierten Daten aussehen, zeigt, dass das Internet </w:t>
+      </w:r>
+      <w:proofErr w:type="spellStart"/>
+      <w:r>
+        <w:t>of</w:t>
+      </w:r>
+      <w:proofErr w:type="spellEnd"/>
+      <w:r>
+        <w:t xml:space="preserve"> Things einen hohen Grad an Flexibilität ermöglicht. </w:t>
+      </w:r>
+    </w:p>
+    <w:p>
+      <w:pPr>
+        <w:pStyle w:val="Textkrper"/>
+      </w:pPr>
+      <w:r>
+        <w:rPr>
+          <w:noProof/>
+        </w:rPr>
+        <w:drawing>
+          <wp:inline distT="0" distB="0" distL="0" distR="0" wp14:anchorId="6A1649B5" wp14:editId="74169B36">
+            <wp:extent cx="5759450" cy="4298950"/>
+            <wp:effectExtent l="0" t="0" r="0" b="6350"/>
+            <wp:docPr id="9" name="Grafik 9"/>
+            <wp:cNvGraphicFramePr>
+              <a:graphicFrameLocks xmlns:a="http://schemas.openxmlformats.org/drawingml/2006/main" noChangeAspect="1"/>
+            </wp:cNvGraphicFramePr>
+            <a:graphic xmlns:a="http://schemas.openxmlformats.org/drawingml/2006/main">
+              <a:graphicData uri="http://schemas.openxmlformats.org/drawingml/2006/picture">
+                <pic:pic xmlns:pic="http://schemas.openxmlformats.org/drawingml/2006/picture">
+                  <pic:nvPicPr>
+                    <pic:cNvPr id="1" name=""/>
+                    <pic:cNvPicPr/>
+                  </pic:nvPicPr>
+                  <pic:blipFill>
+                    <a:blip r:embed="rId15"/>
+                    <a:stretch>
+                      <a:fillRect/>
+                    </a:stretch>
+                  </pic:blipFill>
+                  <pic:spPr>
+                    <a:xfrm>
+                      <a:off x="0" y="0"/>
+                      <a:ext cx="5759450" cy="4298950"/>
+                    </a:xfrm>
+                    <a:prstGeom prst="rect">
+                      <a:avLst/>
+                    </a:prstGeom>
+                  </pic:spPr>
+                </pic:pic>
+              </a:graphicData>
+            </a:graphic>
+          </wp:inline>
+        </w:drawing>
+      </w:r>
+    </w:p>
+    <w:p>
+      <w:pPr>
+        <w:pStyle w:val="Beschriftung"/>
+      </w:pPr>
+      <w:bookmarkStart w:id="43" w:name="_Toc12613785"/>
+      <w:r>
+        <w:t xml:space="preserve">Abbildung </w:t>
+      </w:r>
+      <w:r>
+        <w:rPr>
+          <w:noProof/>
+        </w:rPr>
+        <w:fldChar w:fldCharType="begin"/>
+      </w:r>
+      <w:r>
+        <w:rPr>
+          <w:noProof/>
+        </w:rPr>
+        <w:instrText xml:space="preserve"> SEQ Abbildung \* ARABIC </w:instrText>
+      </w:r>
+      <w:r>
+        <w:rPr>
+          <w:noProof/>
+        </w:rPr>
+        <w:fldChar w:fldCharType="separate"/>
+      </w:r>
+      <w:r>
+        <w:rPr>
+          <w:noProof/>
+        </w:rPr>
+        <w:t>14</w:t>
+      </w:r>
+      <w:r>
+        <w:rPr>
+          <w:noProof/>
+        </w:rPr>
+        <w:fldChar w:fldCharType="end"/>
+      </w:r>
+      <w:r>
+        <w:t>: Ziele durch Einsatz von digitalen Technologien</w:t>
+      </w:r>
+      <w:sdt>
+        <w:sdtPr>
+          <w:id w:val="814534057"/>
+          <w:citation/>
+        </w:sdtPr>
+        <w:sdtContent>
+          <w:r>
+            <w:fldChar w:fldCharType="begin"/>
+          </w:r>
+          <w:r>
+            <w:instrText xml:space="preserve"> CITATION Bre18 \l 1031 </w:instrText>
+          </w:r>
+          <w:r>
+            <w:fldChar w:fldCharType="separate"/>
+          </w:r>
+          <w:r>
+            <w:rPr>
+              <w:noProof/>
+            </w:rPr>
+            <w:t xml:space="preserve"> </w:t>
+          </w:r>
+          <w:r>
+            <w:rPr>
+              <w:noProof/>
+            </w:rPr>
+            <w:t>[15]</w:t>
+          </w:r>
+          <w:r>
+            <w:fldChar w:fldCharType="end"/>
+          </w:r>
+        </w:sdtContent>
+      </w:sdt>
       <w:bookmarkEnd w:id="43"/>
     </w:p>
     <w:p>
+      <w:r>
+        <w:t xml:space="preserve">Der Statistik kann man entnehmen, dass den Unternehmen Flexibilität sehr wichtig ist, um auf unvorhersehbare Veränderungen reagieren zu können und dadurch Kosten einzusparen. Die Statistik zeigt zudem, dass auch die Individualisierung bzw. Personalisierung von Produkten eine Rolle spielt. </w:t>
+      </w:r>
+    </w:p>
+    <w:p>
+      <w:r>
+        <w:lastRenderedPageBreak/>
+        <w:t>Um einen solch hohen Grad an Flexibilität in der Produktion zu erreichen, ist der Einsatz von den „Smart Products“ unerlässlich. Ein mögliches System zur Umsetzung von einer individualisierten Produktion ist die agile Produktion, welche smarte Maschinen als cyber-physische Systeme zur Automatisierung integriert.</w:t>
+      </w:r>
+      <w:sdt>
+        <w:sdtPr>
+          <w:id w:val="-90237876"/>
+          <w:citation/>
+        </w:sdtPr>
+        <w:sdtContent>
+          <w:r>
+            <w:fldChar w:fldCharType="begin"/>
+          </w:r>
+          <w:r>
+            <w:instrText xml:space="preserve"> CITATION Lin16 \l 1031 </w:instrText>
+          </w:r>
+          <w:r>
+            <w:fldChar w:fldCharType="separate"/>
+          </w:r>
+          <w:r>
+            <w:rPr>
+              <w:noProof/>
+            </w:rPr>
+            <w:t xml:space="preserve"> </w:t>
+          </w:r>
+          <w:r>
+            <w:rPr>
+              <w:noProof/>
+            </w:rPr>
+            <w:t>[16]</w:t>
+          </w:r>
+          <w:r>
+            <w:fldChar w:fldCharType="end"/>
+          </w:r>
+        </w:sdtContent>
+      </w:sdt>
+      <w:r>
+        <w:t xml:space="preserve"> Das Konzept für den Einsatz dieser smarten Geräte in der Produktion wird Industrial Internet </w:t>
+      </w:r>
+      <w:proofErr w:type="spellStart"/>
+      <w:r>
+        <w:t>of</w:t>
+      </w:r>
+      <w:proofErr w:type="spellEnd"/>
+      <w:r>
+        <w:t xml:space="preserve"> Things (</w:t>
+      </w:r>
+      <w:proofErr w:type="spellStart"/>
+      <w:r>
+        <w:t>IIoT</w:t>
+      </w:r>
+      <w:proofErr w:type="spellEnd"/>
+      <w:r>
+        <w:t>) bzw. „Industrie 4.0“ genannt und führt neben der flexiblen Produktion zu weiteren möglichen Trends:</w:t>
+      </w:r>
+      <w:sdt>
+        <w:sdtPr>
+          <w:id w:val="-279639165"/>
+          <w:citation/>
+        </w:sdtPr>
+        <w:sdtContent>
+          <w:r>
+            <w:fldChar w:fldCharType="begin"/>
+          </w:r>
+          <w:r>
+            <w:instrText xml:space="preserve"> CITATION Sch18 \l 1031 </w:instrText>
+          </w:r>
+          <w:r>
+            <w:fldChar w:fldCharType="separate"/>
+          </w:r>
+          <w:r>
+            <w:rPr>
+              <w:noProof/>
+            </w:rPr>
+            <w:t xml:space="preserve"> </w:t>
+          </w:r>
+          <w:r>
+            <w:rPr>
+              <w:noProof/>
+            </w:rPr>
+            <w:t>[17]</w:t>
+          </w:r>
+          <w:r>
+            <w:fldChar w:fldCharType="end"/>
+          </w:r>
+        </w:sdtContent>
+      </w:sdt>
+    </w:p>
+    <w:p>
+      <w:pPr>
+        <w:pStyle w:val="Listenabsatz"/>
+        <w:numPr>
+          <w:ilvl w:val="0"/>
+          <w:numId w:val="6"/>
+        </w:numPr>
+        <w:spacing w:after="120"/>
+      </w:pPr>
+      <w:r>
+        <w:t xml:space="preserve">Measurement </w:t>
+      </w:r>
+      <w:proofErr w:type="spellStart"/>
+      <w:r>
+        <w:t>as</w:t>
+      </w:r>
+      <w:proofErr w:type="spellEnd"/>
+      <w:r>
+        <w:t xml:space="preserve"> a </w:t>
+      </w:r>
+      <w:proofErr w:type="spellStart"/>
+      <w:r>
+        <w:t>service</w:t>
+      </w:r>
+      <w:proofErr w:type="spellEnd"/>
+      <w:r>
+        <w:t>: Messungen oder individuelle Ergebnisse werden anstatt der Messinstrumente verkauft</w:t>
+      </w:r>
+    </w:p>
+    <w:p>
+      <w:pPr>
+        <w:pStyle w:val="Listenabsatz"/>
+        <w:numPr>
+          <w:ilvl w:val="0"/>
+          <w:numId w:val="6"/>
+        </w:numPr>
+        <w:spacing w:after="120"/>
+      </w:pPr>
+      <w:r>
+        <w:t>Verfolgbarkeit einzelner Komponenten bis hin zu kleinsten Bauteilen</w:t>
+      </w:r>
+    </w:p>
+    <w:p>
+      <w:pPr>
+        <w:pStyle w:val="Listenabsatz"/>
+        <w:numPr>
+          <w:ilvl w:val="0"/>
+          <w:numId w:val="6"/>
+        </w:numPr>
+        <w:spacing w:after="120"/>
+      </w:pPr>
+      <w:r>
+        <w:t>selbstlernende Systeme</w:t>
+      </w:r>
+    </w:p>
+    <w:p>
+      <w:pPr>
+        <w:pStyle w:val="Listenabsatz"/>
+        <w:numPr>
+          <w:ilvl w:val="0"/>
+          <w:numId w:val="6"/>
+        </w:numPr>
+        <w:spacing w:after="120"/>
+      </w:pPr>
+      <w:r>
+        <w:t>Semantik zur Analyse komplexer Systeme</w:t>
+      </w:r>
+    </w:p>
+    <w:p>
       <w:pPr>
         <w:pStyle w:val="berschrift2"/>
       </w:pPr>
-      <w:bookmarkStart w:id="44" w:name="_Toc11843971"/>
+      <w:bookmarkStart w:id="44" w:name="_Ref12548250"/>
+      <w:bookmarkStart w:id="45" w:name="_Toc12646852"/>
       <w:r>
         <w:t>Möglichkeiten Smarter Module</w:t>
       </w:r>
       <w:bookmarkEnd w:id="44"/>
+      <w:bookmarkEnd w:id="45"/>
+    </w:p>
+    <w:p>
+      <w:pPr>
+        <w:pStyle w:val="Textkrper"/>
+      </w:pPr>
+      <w:r>
+        <w:t>„Ein Modul stellt eine in sich abgeschlossene Einheit dar, eine Baugruppe oder Komponente, die bestimmte Funktionen erfüllt.“ Der Sinn der Erzeugung von Modularität ist es, die Komplexität zu reduzieren und Systeme gut beherrschbar zu machen, sodass die Flexibilität optimiert wird.</w:t>
+      </w:r>
+      <w:sdt>
+        <w:sdtPr>
+          <w:id w:val="-1932424772"/>
+          <w:citation/>
+        </w:sdtPr>
+        <w:sdtContent>
+          <w:r>
+            <w:fldChar w:fldCharType="begin"/>
+          </w:r>
+          <w:r>
+            <w:instrText xml:space="preserve"> CITATION DrW16 \l 1031 </w:instrText>
+          </w:r>
+          <w:r>
+            <w:fldChar w:fldCharType="separate"/>
+          </w:r>
+          <w:r>
+            <w:rPr>
+              <w:noProof/>
+            </w:rPr>
+            <w:t xml:space="preserve"> </w:t>
+          </w:r>
+          <w:r>
+            <w:rPr>
+              <w:noProof/>
+            </w:rPr>
+            <w:t>[18]</w:t>
+          </w:r>
+          <w:r>
+            <w:fldChar w:fldCharType="end"/>
+          </w:r>
+        </w:sdtContent>
+      </w:sdt>
+    </w:p>
+    <w:p>
+      <w:r>
+        <w:t xml:space="preserve">Smarte Sensoren und Aktoren sind zum einen räumlich von den anderen Geräten getrennt, zum anderen sind sie funktionell von anderen Modulen </w:t>
+      </w:r>
+      <w:r>
+        <w:t>abzugrenzen</w:t>
+      </w:r>
+      <w:r>
+        <w:t>, da Sensoren Daten aufnehmen, analysieren und verarbeiten und Aktoren die Umgebung aktiv beeinflussen. Die Modularität der „smart Transducer“ ermöglicht einen vereinfachten Wechsel, da sie die selbe Schnittstelle besitzen und Unterschiede in ihrer Verarbeitung bei der Kalibrierung digital ausgleichen. So lässt sich ein intelligenter Aktor relativ einfach an ein anderes Modul mit passender Schnittstelle integrieren.</w:t>
+      </w:r>
+      <w:sdt>
+        <w:sdtPr>
+          <w:id w:val="-877855823"/>
+          <w:citation/>
+        </w:sdtPr>
+        <w:sdtContent>
+          <w:r>
+            <w:fldChar w:fldCharType="begin"/>
+          </w:r>
+          <w:r>
+            <w:instrText xml:space="preserve"> CITATION GoS13 \l 1031 </w:instrText>
+          </w:r>
+          <w:r>
+            <w:fldChar w:fldCharType="separate"/>
+          </w:r>
+          <w:r>
+            <w:rPr>
+              <w:noProof/>
+            </w:rPr>
+            <w:t xml:space="preserve"> </w:t>
+          </w:r>
+          <w:r>
+            <w:rPr>
+              <w:noProof/>
+            </w:rPr>
+            <w:t>[19]</w:t>
+          </w:r>
+          <w:r>
+            <w:fldChar w:fldCharType="end"/>
+          </w:r>
+        </w:sdtContent>
+      </w:sdt>
+    </w:p>
+    <w:p>
+      <w:pPr>
+        <w:pStyle w:val="Textkrper"/>
+      </w:pPr>
+      <w:r>
+        <w:t>Dadurch, dass jedes smarte Modul Rechenkapazitäten besitzt, sind sie zwar abhängig von anderen Geräten, da sie auf die Kommunikation mit ihnen angewiesen sind, um Entscheidungen treffen zu können, allerdings sind die anderen Geräte nicht ausschließlich von ihnen abhängig. Da die meisten Systeme redundant aufgebaut sind, ist ein kurzzeitiger Verlust einer Einheit, der möglicherweise berechenbar gewesen ist, kein primärer Ausfall, der zu einem unerwünschten Ereignis führt.</w:t>
+      </w:r>
+    </w:p>
+    <w:p>
+      <w:pPr>
+        <w:pStyle w:val="Textkrper"/>
+      </w:pPr>
+      <w:r>
+        <w:t xml:space="preserve">Die einzelnen Module lassen sich zudem zu einem großen System verbinden, dem cyber-physischen bzw. cyber-physikalischem System, auf das im folgenden Kapitel genauer eingegangen wird. Dieses System setzt die Idee des </w:t>
+      </w:r>
+      <w:proofErr w:type="spellStart"/>
+      <w:r>
+        <w:t>IIoT</w:t>
+      </w:r>
+      <w:proofErr w:type="spellEnd"/>
+      <w:r>
+        <w:t xml:space="preserve"> um, und vernetzt die smarten Module </w:t>
+      </w:r>
+      <w:r>
+        <w:lastRenderedPageBreak/>
+        <w:t>miteinander, sodass diese untereinander kommunizieren und Entscheidungen basierend auf den erhaltenen Informationen umsetzen können.</w:t>
+      </w:r>
+    </w:p>
+    <w:p>
+      <w:pPr>
+        <w:pStyle w:val="Textkrper"/>
+      </w:pPr>
+      <w:r>
+        <w:t>Der Einsatz von smarten Modulen hat demnach ähnliche Eigenschaften wie der Einsatz von nicht-smarten Modulen:</w:t>
+      </w:r>
+    </w:p>
+    <w:p>
+      <w:pPr>
+        <w:pStyle w:val="Textkrper"/>
+        <w:numPr>
+          <w:ilvl w:val="0"/>
+          <w:numId w:val="7"/>
+        </w:numPr>
+      </w:pPr>
+      <w:r>
+        <w:t>eine Umstrukturierung des Systems benötigt weniger Aufwand</w:t>
+      </w:r>
+    </w:p>
+    <w:p>
+      <w:pPr>
+        <w:pStyle w:val="Textkrper"/>
+        <w:numPr>
+          <w:ilvl w:val="0"/>
+          <w:numId w:val="7"/>
+        </w:numPr>
+      </w:pPr>
+      <w:r>
+        <w:t>die Module sind ersetzbar</w:t>
+      </w:r>
+    </w:p>
+    <w:p>
+      <w:pPr>
+        <w:pStyle w:val="Textkrper"/>
+        <w:numPr>
+          <w:ilvl w:val="0"/>
+          <w:numId w:val="7"/>
+        </w:numPr>
+      </w:pPr>
+      <w:r>
+        <w:t>klare Systemgrenzen erkennbar</w:t>
+      </w:r>
+    </w:p>
+    <w:p>
+      <w:pPr>
+        <w:pStyle w:val="Textkrper"/>
+      </w:pPr>
+      <w:r>
+        <w:t>Zusätzlich durch die „Intelligenz“ ergeben sich:</w:t>
+      </w:r>
+    </w:p>
+    <w:p>
+      <w:pPr>
+        <w:pStyle w:val="Textkrper"/>
+        <w:numPr>
+          <w:ilvl w:val="0"/>
+          <w:numId w:val="8"/>
+        </w:numPr>
+      </w:pPr>
+      <w:r>
+        <w:t>Minimalisierung von Ausfällen</w:t>
+      </w:r>
+    </w:p>
+    <w:p>
+      <w:pPr>
+        <w:pStyle w:val="Textkrper"/>
+        <w:numPr>
+          <w:ilvl w:val="0"/>
+          <w:numId w:val="8"/>
+        </w:numPr>
+      </w:pPr>
+      <w:r>
+        <w:t>Ausgleich von Schwankungen zwischen gleichartigen Modulen</w:t>
+      </w:r>
+    </w:p>
+    <w:p>
+      <w:pPr>
+        <w:pStyle w:val="Textkrper"/>
+        <w:numPr>
+          <w:ilvl w:val="0"/>
+          <w:numId w:val="8"/>
+        </w:numPr>
+      </w:pPr>
+      <w:r>
+        <w:t>Kommunikation zwischen Modulen</w:t>
+      </w:r>
+    </w:p>
+    <w:p>
+      <w:pPr>
+        <w:pStyle w:val="Textkrper"/>
+        <w:numPr>
+          <w:ilvl w:val="0"/>
+          <w:numId w:val="8"/>
+        </w:numPr>
+      </w:pPr>
+      <w:r>
+        <w:t>Entscheidungen abhängig von der Gesamtheit der Module</w:t>
+      </w:r>
+    </w:p>
+    <w:p>
+      <w:pPr>
+        <w:pStyle w:val="Textkrper"/>
+        <w:numPr>
+          <w:ilvl w:val="0"/>
+          <w:numId w:val="8"/>
+        </w:numPr>
+      </w:pPr>
+      <w:r>
+        <w:t>Echtzeitfähigkeit</w:t>
+      </w:r>
+    </w:p>
+    <w:p>
+      <w:pPr>
+        <w:pStyle w:val="Textkrper"/>
+      </w:pPr>
+      <w:r>
+        <w:t>Damit die Kommunikation zwischen den smarten Geräten gelingt, ist neben der Verbindung über z.B. ein Bussystem eine Systemstruktur notwendig. Viele Sensoren können zu einem sogenannten Sensorknoten zusammengefasst werden, die kompakt, günstig und energiearm sind und darüber hinaus eine bestimmte Menge an Daten verarbeiten und speichern können. Sensorknoten können zu einem Netzwerk zusammengefasst werden, dass die Knoten koordiniert und dadurch hochqualitative Detektions- und Messnetzwerke schaffen kann.</w:t>
+      </w:r>
+      <w:sdt>
+        <w:sdtPr>
+          <w:id w:val="-1994098616"/>
+          <w:citation/>
+        </w:sdtPr>
+        <w:sdtContent>
+          <w:r>
+            <w:fldChar w:fldCharType="begin"/>
+          </w:r>
+          <w:r>
+            <w:instrText xml:space="preserve"> CITATION Rah09 \l 1031 </w:instrText>
+          </w:r>
+          <w:r>
+            <w:fldChar w:fldCharType="separate"/>
+          </w:r>
+          <w:r>
+            <w:rPr>
+              <w:noProof/>
+            </w:rPr>
+            <w:t xml:space="preserve"> </w:t>
+          </w:r>
+          <w:r>
+            <w:rPr>
+              <w:noProof/>
+            </w:rPr>
+            <w:t>[20]</w:t>
+          </w:r>
+          <w:r>
+            <w:fldChar w:fldCharType="end"/>
+          </w:r>
+        </w:sdtContent>
+      </w:sdt>
+    </w:p>
+    <w:p>
+      <w:pPr>
+        <w:pStyle w:val="Textkrper"/>
+      </w:pPr>
+      <w:r>
+        <w:t>Ein Ausfall bei der Überwachung, Regelung und Automatisierung führt zu einem Fehler, der meist erst bei der Kontrolle gefunden wird. Damit der Ausfall im System erkannt wird (Selbstdiagnose), muss ein neuer oder fehlender Teilnehmer im Netzwerk erkannt werden. Dazu gibt es die Plug and Play (</w:t>
+      </w:r>
+      <w:proofErr w:type="spellStart"/>
+      <w:r>
+        <w:t>PnP</w:t>
+      </w:r>
+      <w:proofErr w:type="spellEnd"/>
+      <w:r>
+        <w:t>) Funktion und den Kommunikationsstandard IEEE 1451.1. Durch eine Internetverbindung lässt sich der Zustand des Systems über Endgeräte jederzeit und an jedem Ort mit Internetverbindung streamen, sodass eine Zustands- und Qualitätsüberwachung erfolgen kann.</w:t>
+      </w:r>
+      <w:sdt>
+        <w:sdtPr>
+          <w:id w:val="1504782201"/>
+          <w:citation/>
+        </w:sdtPr>
+        <w:sdtContent>
+          <w:r>
+            <w:fldChar w:fldCharType="begin"/>
+          </w:r>
+          <w:r>
+            <w:instrText xml:space="preserve"> CITATION Vad03 \l 1031 </w:instrText>
+          </w:r>
+          <w:r>
+            <w:fldChar w:fldCharType="separate"/>
+          </w:r>
+          <w:r>
+            <w:rPr>
+              <w:noProof/>
+            </w:rPr>
+            <w:t xml:space="preserve"> </w:t>
+          </w:r>
+          <w:r>
+            <w:rPr>
+              <w:noProof/>
+            </w:rPr>
+            <w:t>[9]</w:t>
+          </w:r>
+          <w:r>
+            <w:fldChar w:fldCharType="end"/>
+          </w:r>
+        </w:sdtContent>
+      </w:sdt>
+    </w:p>
+    <w:p>
+      <w:pPr>
+        <w:pStyle w:val="Textkrper"/>
+      </w:pPr>
+      <w:r>
+        <w:t xml:space="preserve">Daraus folgt, dass smarte Module eine unverzügliche direkte Reaktion auf die Umgebung zeigen, während die Veränderung auftritt und im Gegensatz zu ihrem Pendant ohne Prozessor nicht auf einen Befehl eines übergeordneten Systems warten, das eine Gegenmaßnahme nach Eintreten der Folge der Veränderung generiert. Es lassen sich daher situationsbedingte lokale Regelkreise aufbauen, sodass sich eine selbst organisierende Fabrik aufbauen lassen </w:t>
+      </w:r>
+      <w:r>
+        <w:lastRenderedPageBreak/>
+        <w:t>kann.</w:t>
+      </w:r>
+      <w:sdt>
+        <w:sdtPr>
+          <w:id w:val="926150067"/>
+          <w:citation/>
+        </w:sdtPr>
+        <w:sdtContent>
+          <w:r>
+            <w:fldChar w:fldCharType="begin"/>
+          </w:r>
+          <w:r>
+            <w:instrText xml:space="preserve"> CITATION Kas16 \l 1031 </w:instrText>
+          </w:r>
+          <w:r>
+            <w:fldChar w:fldCharType="separate"/>
+          </w:r>
+          <w:r>
+            <w:rPr>
+              <w:noProof/>
+            </w:rPr>
+            <w:t xml:space="preserve"> </w:t>
+          </w:r>
+          <w:r>
+            <w:rPr>
+              <w:noProof/>
+            </w:rPr>
+            <w:t>[11]</w:t>
+          </w:r>
+          <w:r>
+            <w:fldChar w:fldCharType="end"/>
+          </w:r>
+        </w:sdtContent>
+      </w:sdt>
+      <w:r>
+        <w:t xml:space="preserve"> Eine gewisse Sicherheit der Daten wird zudem durch den Einsatz von mehreren Sensoren und die Fusion der Sensordaten erreicht.</w:t>
+      </w:r>
+      <w:sdt>
+        <w:sdtPr>
+          <w:id w:val="1862776212"/>
+          <w:citation/>
+        </w:sdtPr>
+        <w:sdtContent>
+          <w:r>
+            <w:fldChar w:fldCharType="begin"/>
+          </w:r>
+          <w:r>
+            <w:instrText xml:space="preserve"> CITATION Vad03 \l 1031 </w:instrText>
+          </w:r>
+          <w:r>
+            <w:fldChar w:fldCharType="separate"/>
+          </w:r>
+          <w:r>
+            <w:rPr>
+              <w:noProof/>
+            </w:rPr>
+            <w:t xml:space="preserve"> </w:t>
+          </w:r>
+          <w:r>
+            <w:rPr>
+              <w:noProof/>
+            </w:rPr>
+            <w:t>[9]</w:t>
+          </w:r>
+          <w:r>
+            <w:fldChar w:fldCharType="end"/>
+          </w:r>
+        </w:sdtContent>
+      </w:sdt>
     </w:p>
     <w:p>
       <w:pPr>
@@ -4855,6 +5645,11 @@
         <w:jc w:val="left"/>
       </w:pPr>
       <w:r>
+        <w:t xml:space="preserve"> </w:t>
+      </w:r>
+      <w:bookmarkStart w:id="46" w:name="_GoBack"/>
+      <w:bookmarkEnd w:id="46"/>
+      <w:r>
         <w:br w:type="page"/>
       </w:r>
     </w:p>
@@ -4862,62 +5657,62 @@
       <w:pPr>
         <w:pStyle w:val="berschrift1"/>
       </w:pPr>
-      <w:bookmarkStart w:id="45" w:name="_Toc11843972"/>
+      <w:bookmarkStart w:id="47" w:name="_Toc11843972"/>
       <w:r>
         <w:lastRenderedPageBreak/>
         <w:t>Konzipierung</w:t>
       </w:r>
-      <w:bookmarkEnd w:id="45"/>
+      <w:bookmarkEnd w:id="47"/>
     </w:p>
     <w:p>
       <w:pPr>
         <w:pStyle w:val="berschrift2"/>
       </w:pPr>
-      <w:bookmarkStart w:id="46" w:name="_Toc11843973"/>
+      <w:bookmarkStart w:id="48" w:name="_Toc11843973"/>
       <w:r>
         <w:t>Anwendungsszenario</w:t>
       </w:r>
-      <w:bookmarkEnd w:id="46"/>
+      <w:bookmarkEnd w:id="48"/>
     </w:p>
     <w:p>
       <w:pPr>
         <w:pStyle w:val="berschrift2"/>
       </w:pPr>
-      <w:bookmarkStart w:id="47" w:name="_Toc11843974"/>
+      <w:bookmarkStart w:id="49" w:name="_Toc11843974"/>
       <w:r>
         <w:t>Anforderungen</w:t>
       </w:r>
-      <w:bookmarkEnd w:id="47"/>
+      <w:bookmarkEnd w:id="49"/>
     </w:p>
     <w:p>
       <w:pPr>
         <w:pStyle w:val="berschrift2"/>
       </w:pPr>
-      <w:bookmarkStart w:id="48" w:name="_Toc11843975"/>
+      <w:bookmarkStart w:id="50" w:name="_Toc11843975"/>
       <w:r>
         <w:t>Auswahl Sensorik und Aktorik</w:t>
       </w:r>
-      <w:bookmarkEnd w:id="48"/>
+      <w:bookmarkEnd w:id="50"/>
     </w:p>
     <w:p>
       <w:pPr>
         <w:pStyle w:val="berschrift2"/>
       </w:pPr>
-      <w:bookmarkStart w:id="49" w:name="_Toc11843976"/>
+      <w:bookmarkStart w:id="51" w:name="_Toc11843976"/>
       <w:r>
         <w:t>Systemarchitektur</w:t>
       </w:r>
-      <w:bookmarkEnd w:id="49"/>
+      <w:bookmarkEnd w:id="51"/>
     </w:p>
     <w:p>
       <w:pPr>
         <w:pStyle w:val="berschrift2"/>
       </w:pPr>
-      <w:bookmarkStart w:id="50" w:name="_Toc11843977"/>
+      <w:bookmarkStart w:id="52" w:name="_Toc11843977"/>
       <w:r>
         <w:t>Auswahl Bussystem</w:t>
       </w:r>
-      <w:bookmarkEnd w:id="50"/>
+      <w:bookmarkEnd w:id="52"/>
     </w:p>
     <w:p>
       <w:pPr>
@@ -4939,12 +5734,12 @@
       <w:pPr>
         <w:pStyle w:val="berschrift1"/>
       </w:pPr>
-      <w:bookmarkStart w:id="51" w:name="_Toc11843978"/>
+      <w:bookmarkStart w:id="53" w:name="_Toc11843978"/>
       <w:r>
         <w:lastRenderedPageBreak/>
         <w:t>Integration in höhere Systeme</w:t>
       </w:r>
-      <w:bookmarkEnd w:id="51"/>
+      <w:bookmarkEnd w:id="53"/>
     </w:p>
     <w:p>
       <w:pPr>
@@ -4959,12 +5754,12 @@
       <w:pPr>
         <w:pStyle w:val="berschrift1"/>
       </w:pPr>
-      <w:bookmarkStart w:id="52" w:name="_Toc11843979"/>
+      <w:bookmarkStart w:id="54" w:name="_Toc11843979"/>
       <w:r>
         <w:lastRenderedPageBreak/>
         <w:t>Fazit und Ausblick</w:t>
       </w:r>
-      <w:bookmarkEnd w:id="52"/>
+      <w:bookmarkEnd w:id="54"/>
     </w:p>
     <w:p>
       <w:pPr>
@@ -4983,7 +5778,7 @@
         <w:br w:type="page"/>
       </w:r>
     </w:p>
-    <w:bookmarkStart w:id="53" w:name="_Toc11843980" w:displacedByCustomXml="next"/>
+    <w:bookmarkStart w:id="55" w:name="_Toc11843980" w:displacedByCustomXml="next"/>
     <w:sdt>
       <w:sdtPr>
         <w:rPr>
@@ -5009,7 +5804,7 @@
           <w:r>
             <w:t>Literaturverzeichnis</w:t>
           </w:r>
-          <w:bookmarkEnd w:id="53"/>
+          <w:bookmarkEnd w:id="55"/>
         </w:p>
         <w:sdt>
           <w:sdtPr>
@@ -5061,12 +5856,12 @@
       <w:pPr>
         <w:pStyle w:val="berschrift1"/>
       </w:pPr>
-      <w:bookmarkStart w:id="54" w:name="_Toc11843981"/>
+      <w:bookmarkStart w:id="56" w:name="_Toc11843981"/>
       <w:r>
         <w:lastRenderedPageBreak/>
         <w:t>Abbildungsverzeichnis</w:t>
       </w:r>
-      <w:bookmarkEnd w:id="54"/>
+      <w:bookmarkEnd w:id="56"/>
     </w:p>
     <w:p>
       <w:pPr>
@@ -5116,7 +5911,7 @@
       </w:r>
     </w:p>
     <w:sectPr>
-      <w:footerReference w:type="default" r:id="rId15"/>
+      <w:footerReference w:type="default" r:id="rId16"/>
       <w:pgSz w:w="11906" w:h="16838" w:code="9"/>
       <w:pgMar w:top="1418" w:right="1418" w:bottom="1418" w:left="1418" w:header="709" w:footer="709" w:gutter="0"/>
       <w:pgNumType w:start="1"/>
@@ -5421,6 +6216,232 @@
 <file path=word/numbering.xml><?xml version="1.0" encoding="utf-8"?>
 <w:numbering xmlns:wpc="http://schemas.microsoft.com/office/word/2010/wordprocessingCanvas" xmlns:cx="http://schemas.microsoft.com/office/drawing/2014/chartex" xmlns:cx1="http://schemas.microsoft.com/office/drawing/2015/9/8/chartex" xmlns:cx2="http://schemas.microsoft.com/office/drawing/2015/10/21/chartex" xmlns:cx3="http://schemas.microsoft.com/office/drawing/2016/5/9/chartex" xmlns:cx4="http://schemas.microsoft.com/office/drawing/2016/5/10/chartex" xmlns:cx5="http://schemas.microsoft.com/office/drawing/2016/5/11/chartex" xmlns:cx6="http://schemas.microsoft.com/office/drawing/2016/5/12/chartex" xmlns:cx7="http://schemas.microsoft.com/office/drawing/2016/5/13/chartex" xmlns:cx8="http://schemas.microsoft.com/office/drawing/2016/5/14/chartex" xmlns:mc="http://schemas.openxmlformats.org/markup-compatibility/2006" xmlns:aink="http://schemas.microsoft.com/office/drawing/2016/ink" xmlns:am3d="http://schemas.microsoft.com/office/drawing/2017/model3d" xmlns:o="urn:schemas-microsoft-com:office:office" xmlns:r="http://schemas.openxmlformats.org/officeDocument/2006/relationships" xmlns:m="http://schemas.openxmlformats.org/officeDocument/2006/math" xmlns:v="urn:schemas-microsoft-com:vml" xmlns:wp14="http://schemas.microsoft.com/office/word/2010/wordprocessingDrawing" xmlns:wp="http://schemas.openxmlformats.org/drawingml/2006/wordprocessingDrawing" xmlns:w10="urn:schemas-microsoft-com:office:word" xmlns:w="http://schemas.openxmlformats.org/wordprocessingml/2006/main" xmlns:w14="http://schemas.microsoft.com/office/word/2010/wordml" xmlns:w15="http://schemas.microsoft.com/office/word/2012/wordml" xmlns:w16cid="http://schemas.microsoft.com/office/word/2016/wordml/cid" xmlns:w16se="http://schemas.microsoft.com/office/word/2015/wordml/symex" xmlns:wpg="http://schemas.microsoft.com/office/word/2010/wordprocessingGroup" xmlns:wpi="http://schemas.microsoft.com/office/word/2010/wordprocessingInk" xmlns:wne="http://schemas.microsoft.com/office/word/2006/wordml" xmlns:wps="http://schemas.microsoft.com/office/word/2010/wordprocessingShape" mc:Ignorable="w14 w15 w16se w16cid wp14">
   <w:abstractNum w:abstractNumId="0" w15:restartNumberingAfterBreak="0">
+    <w:nsid w:val="2F2E44C3"/>
+    <w:multiLevelType w:val="hybridMultilevel"/>
+    <w:tmpl w:val="4C2A74C4"/>
+    <w:lvl w:ilvl="0" w:tplc="04070001">
+      <w:start w:val="1"/>
+      <w:numFmt w:val="bullet"/>
+      <w:lvlText w:val=""/>
+      <w:lvlJc w:val="left"/>
+      <w:pPr>
+        <w:ind w:left="720" w:hanging="360"/>
+      </w:pPr>
+      <w:rPr>
+        <w:rFonts w:ascii="Symbol" w:hAnsi="Symbol" w:hint="default"/>
+      </w:rPr>
+    </w:lvl>
+    <w:lvl w:ilvl="1" w:tplc="04070003" w:tentative="1">
+      <w:start w:val="1"/>
+      <w:numFmt w:val="bullet"/>
+      <w:lvlText w:val="o"/>
+      <w:lvlJc w:val="left"/>
+      <w:pPr>
+        <w:ind w:left="1440" w:hanging="360"/>
+      </w:pPr>
+      <w:rPr>
+        <w:rFonts w:ascii="Courier New" w:hAnsi="Courier New" w:cs="Courier New" w:hint="default"/>
+      </w:rPr>
+    </w:lvl>
+    <w:lvl w:ilvl="2" w:tplc="04070005" w:tentative="1">
+      <w:start w:val="1"/>
+      <w:numFmt w:val="bullet"/>
+      <w:lvlText w:val=""/>
+      <w:lvlJc w:val="left"/>
+      <w:pPr>
+        <w:ind w:left="2160" w:hanging="360"/>
+      </w:pPr>
+      <w:rPr>
+        <w:rFonts w:ascii="Wingdings" w:hAnsi="Wingdings" w:hint="default"/>
+      </w:rPr>
+    </w:lvl>
+    <w:lvl w:ilvl="3" w:tplc="04070001" w:tentative="1">
+      <w:start w:val="1"/>
+      <w:numFmt w:val="bullet"/>
+      <w:lvlText w:val=""/>
+      <w:lvlJc w:val="left"/>
+      <w:pPr>
+        <w:ind w:left="2880" w:hanging="360"/>
+      </w:pPr>
+      <w:rPr>
+        <w:rFonts w:ascii="Symbol" w:hAnsi="Symbol" w:hint="default"/>
+      </w:rPr>
+    </w:lvl>
+    <w:lvl w:ilvl="4" w:tplc="04070003" w:tentative="1">
+      <w:start w:val="1"/>
+      <w:numFmt w:val="bullet"/>
+      <w:lvlText w:val="o"/>
+      <w:lvlJc w:val="left"/>
+      <w:pPr>
+        <w:ind w:left="3600" w:hanging="360"/>
+      </w:pPr>
+      <w:rPr>
+        <w:rFonts w:ascii="Courier New" w:hAnsi="Courier New" w:cs="Courier New" w:hint="default"/>
+      </w:rPr>
+    </w:lvl>
+    <w:lvl w:ilvl="5" w:tplc="04070005" w:tentative="1">
+      <w:start w:val="1"/>
+      <w:numFmt w:val="bullet"/>
+      <w:lvlText w:val=""/>
+      <w:lvlJc w:val="left"/>
+      <w:pPr>
+        <w:ind w:left="4320" w:hanging="360"/>
+      </w:pPr>
+      <w:rPr>
+        <w:rFonts w:ascii="Wingdings" w:hAnsi="Wingdings" w:hint="default"/>
+      </w:rPr>
+    </w:lvl>
+    <w:lvl w:ilvl="6" w:tplc="04070001" w:tentative="1">
+      <w:start w:val="1"/>
+      <w:numFmt w:val="bullet"/>
+      <w:lvlText w:val=""/>
+      <w:lvlJc w:val="left"/>
+      <w:pPr>
+        <w:ind w:left="5040" w:hanging="360"/>
+      </w:pPr>
+      <w:rPr>
+        <w:rFonts w:ascii="Symbol" w:hAnsi="Symbol" w:hint="default"/>
+      </w:rPr>
+    </w:lvl>
+    <w:lvl w:ilvl="7" w:tplc="04070003" w:tentative="1">
+      <w:start w:val="1"/>
+      <w:numFmt w:val="bullet"/>
+      <w:lvlText w:val="o"/>
+      <w:lvlJc w:val="left"/>
+      <w:pPr>
+        <w:ind w:left="5760" w:hanging="360"/>
+      </w:pPr>
+      <w:rPr>
+        <w:rFonts w:ascii="Courier New" w:hAnsi="Courier New" w:cs="Courier New" w:hint="default"/>
+      </w:rPr>
+    </w:lvl>
+    <w:lvl w:ilvl="8" w:tplc="04070005" w:tentative="1">
+      <w:start w:val="1"/>
+      <w:numFmt w:val="bullet"/>
+      <w:lvlText w:val=""/>
+      <w:lvlJc w:val="left"/>
+      <w:pPr>
+        <w:ind w:left="6480" w:hanging="360"/>
+      </w:pPr>
+      <w:rPr>
+        <w:rFonts w:ascii="Wingdings" w:hAnsi="Wingdings" w:hint="default"/>
+      </w:rPr>
+    </w:lvl>
+  </w:abstractNum>
+  <w:abstractNum w:abstractNumId="1" w15:restartNumberingAfterBreak="0">
+    <w:nsid w:val="514F0B92"/>
+    <w:multiLevelType w:val="hybridMultilevel"/>
+    <w:tmpl w:val="2278A26C"/>
+    <w:lvl w:ilvl="0" w:tplc="04070001">
+      <w:start w:val="1"/>
+      <w:numFmt w:val="bullet"/>
+      <w:lvlText w:val=""/>
+      <w:lvlJc w:val="left"/>
+      <w:pPr>
+        <w:ind w:left="720" w:hanging="360"/>
+      </w:pPr>
+      <w:rPr>
+        <w:rFonts w:ascii="Symbol" w:hAnsi="Symbol" w:hint="default"/>
+      </w:rPr>
+    </w:lvl>
+    <w:lvl w:ilvl="1" w:tplc="04070003" w:tentative="1">
+      <w:start w:val="1"/>
+      <w:numFmt w:val="bullet"/>
+      <w:lvlText w:val="o"/>
+      <w:lvlJc w:val="left"/>
+      <w:pPr>
+        <w:ind w:left="1440" w:hanging="360"/>
+      </w:pPr>
+      <w:rPr>
+        <w:rFonts w:ascii="Courier New" w:hAnsi="Courier New" w:cs="Courier New" w:hint="default"/>
+      </w:rPr>
+    </w:lvl>
+    <w:lvl w:ilvl="2" w:tplc="04070005" w:tentative="1">
+      <w:start w:val="1"/>
+      <w:numFmt w:val="bullet"/>
+      <w:lvlText w:val=""/>
+      <w:lvlJc w:val="left"/>
+      <w:pPr>
+        <w:ind w:left="2160" w:hanging="360"/>
+      </w:pPr>
+      <w:rPr>
+        <w:rFonts w:ascii="Wingdings" w:hAnsi="Wingdings" w:hint="default"/>
+      </w:rPr>
+    </w:lvl>
+    <w:lvl w:ilvl="3" w:tplc="04070001" w:tentative="1">
+      <w:start w:val="1"/>
+      <w:numFmt w:val="bullet"/>
+      <w:lvlText w:val=""/>
+      <w:lvlJc w:val="left"/>
+      <w:pPr>
+        <w:ind w:left="2880" w:hanging="360"/>
+      </w:pPr>
+      <w:rPr>
+        <w:rFonts w:ascii="Symbol" w:hAnsi="Symbol" w:hint="default"/>
+      </w:rPr>
+    </w:lvl>
+    <w:lvl w:ilvl="4" w:tplc="04070003" w:tentative="1">
+      <w:start w:val="1"/>
+      <w:numFmt w:val="bullet"/>
+      <w:lvlText w:val="o"/>
+      <w:lvlJc w:val="left"/>
+      <w:pPr>
+        <w:ind w:left="3600" w:hanging="360"/>
+      </w:pPr>
+      <w:rPr>
+        <w:rFonts w:ascii="Courier New" w:hAnsi="Courier New" w:cs="Courier New" w:hint="default"/>
+      </w:rPr>
+    </w:lvl>
+    <w:lvl w:ilvl="5" w:tplc="04070005" w:tentative="1">
+      <w:start w:val="1"/>
+      <w:numFmt w:val="bullet"/>
+      <w:lvlText w:val=""/>
+      <w:lvlJc w:val="left"/>
+      <w:pPr>
+        <w:ind w:left="4320" w:hanging="360"/>
+      </w:pPr>
+      <w:rPr>
+        <w:rFonts w:ascii="Wingdings" w:hAnsi="Wingdings" w:hint="default"/>
+      </w:rPr>
+    </w:lvl>
+    <w:lvl w:ilvl="6" w:tplc="04070001" w:tentative="1">
+      <w:start w:val="1"/>
+      <w:numFmt w:val="bullet"/>
+      <w:lvlText w:val=""/>
+      <w:lvlJc w:val="left"/>
+      <w:pPr>
+        <w:ind w:left="5040" w:hanging="360"/>
+      </w:pPr>
+      <w:rPr>
+        <w:rFonts w:ascii="Symbol" w:hAnsi="Symbol" w:hint="default"/>
+      </w:rPr>
+    </w:lvl>
+    <w:lvl w:ilvl="7" w:tplc="04070003" w:tentative="1">
+      <w:start w:val="1"/>
+      <w:numFmt w:val="bullet"/>
+      <w:lvlText w:val="o"/>
+      <w:lvlJc w:val="left"/>
+      <w:pPr>
+        <w:ind w:left="5760" w:hanging="360"/>
+      </w:pPr>
+      <w:rPr>
+        <w:rFonts w:ascii="Courier New" w:hAnsi="Courier New" w:cs="Courier New" w:hint="default"/>
+      </w:rPr>
+    </w:lvl>
+    <w:lvl w:ilvl="8" w:tplc="04070005" w:tentative="1">
+      <w:start w:val="1"/>
+      <w:numFmt w:val="bullet"/>
+      <w:lvlText w:val=""/>
+      <w:lvlJc w:val="left"/>
+      <w:pPr>
+        <w:ind w:left="6480" w:hanging="360"/>
+      </w:pPr>
+      <w:rPr>
+        <w:rFonts w:ascii="Wingdings" w:hAnsi="Wingdings" w:hint="default"/>
+      </w:rPr>
+    </w:lvl>
+  </w:abstractNum>
+  <w:abstractNum w:abstractNumId="2" w15:restartNumberingAfterBreak="0">
     <w:nsid w:val="5319292A"/>
     <w:multiLevelType w:val="hybridMultilevel"/>
     <w:tmpl w:val="8E12AA18"/>
@@ -5538,7 +6559,7 @@
       </w:rPr>
     </w:lvl>
   </w:abstractNum>
-  <w:abstractNum w:abstractNumId="1" w15:restartNumberingAfterBreak="0">
+  <w:abstractNum w:abstractNumId="3" w15:restartNumberingAfterBreak="0">
     <w:nsid w:val="566C4007"/>
     <w:multiLevelType w:val="hybridMultilevel"/>
     <w:tmpl w:val="E5F227A8"/>
@@ -5651,7 +6672,7 @@
       </w:rPr>
     </w:lvl>
   </w:abstractNum>
-  <w:abstractNum w:abstractNumId="2" w15:restartNumberingAfterBreak="0">
+  <w:abstractNum w:abstractNumId="4" w15:restartNumberingAfterBreak="0">
     <w:nsid w:val="5D1E1129"/>
     <w:multiLevelType w:val="hybridMultilevel"/>
     <w:tmpl w:val="FBE408A2"/>
@@ -5764,7 +6785,7 @@
       </w:rPr>
     </w:lvl>
   </w:abstractNum>
-  <w:abstractNum w:abstractNumId="3" w15:restartNumberingAfterBreak="0">
+  <w:abstractNum w:abstractNumId="5" w15:restartNumberingAfterBreak="0">
     <w:nsid w:val="602F399D"/>
     <w:multiLevelType w:val="multilevel"/>
     <w:tmpl w:val="A09E3B42"/>
@@ -5907,7 +6928,7 @@
       </w:pPr>
     </w:lvl>
   </w:abstractNum>
-  <w:abstractNum w:abstractNumId="4" w15:restartNumberingAfterBreak="0">
+  <w:abstractNum w:abstractNumId="6" w15:restartNumberingAfterBreak="0">
     <w:nsid w:val="63796901"/>
     <w:multiLevelType w:val="hybridMultilevel"/>
     <w:tmpl w:val="2E5E55E2"/>
@@ -5997,20 +7018,142 @@
       </w:pPr>
     </w:lvl>
   </w:abstractNum>
+  <w:abstractNum w:abstractNumId="7" w15:restartNumberingAfterBreak="0">
+    <w:nsid w:val="7E9B5CCE"/>
+    <w:multiLevelType w:val="hybridMultilevel"/>
+    <w:tmpl w:val="1792A870"/>
+    <w:lvl w:ilvl="0" w:tplc="04070001">
+      <w:start w:val="1"/>
+      <w:numFmt w:val="bullet"/>
+      <w:lvlText w:val=""/>
+      <w:lvlJc w:val="left"/>
+      <w:pPr>
+        <w:ind w:left="720" w:hanging="360"/>
+      </w:pPr>
+      <w:rPr>
+        <w:rFonts w:ascii="Symbol" w:hAnsi="Symbol" w:hint="default"/>
+      </w:rPr>
+    </w:lvl>
+    <w:lvl w:ilvl="1" w:tplc="04070003" w:tentative="1">
+      <w:start w:val="1"/>
+      <w:numFmt w:val="bullet"/>
+      <w:lvlText w:val="o"/>
+      <w:lvlJc w:val="left"/>
+      <w:pPr>
+        <w:ind w:left="1440" w:hanging="360"/>
+      </w:pPr>
+      <w:rPr>
+        <w:rFonts w:ascii="Courier New" w:hAnsi="Courier New" w:cs="Courier New" w:hint="default"/>
+      </w:rPr>
+    </w:lvl>
+    <w:lvl w:ilvl="2" w:tplc="04070005" w:tentative="1">
+      <w:start w:val="1"/>
+      <w:numFmt w:val="bullet"/>
+      <w:lvlText w:val=""/>
+      <w:lvlJc w:val="left"/>
+      <w:pPr>
+        <w:ind w:left="2160" w:hanging="360"/>
+      </w:pPr>
+      <w:rPr>
+        <w:rFonts w:ascii="Wingdings" w:hAnsi="Wingdings" w:hint="default"/>
+      </w:rPr>
+    </w:lvl>
+    <w:lvl w:ilvl="3" w:tplc="04070001" w:tentative="1">
+      <w:start w:val="1"/>
+      <w:numFmt w:val="bullet"/>
+      <w:lvlText w:val=""/>
+      <w:lvlJc w:val="left"/>
+      <w:pPr>
+        <w:ind w:left="2880" w:hanging="360"/>
+      </w:pPr>
+      <w:rPr>
+        <w:rFonts w:ascii="Symbol" w:hAnsi="Symbol" w:hint="default"/>
+      </w:rPr>
+    </w:lvl>
+    <w:lvl w:ilvl="4" w:tplc="04070003" w:tentative="1">
+      <w:start w:val="1"/>
+      <w:numFmt w:val="bullet"/>
+      <w:lvlText w:val="o"/>
+      <w:lvlJc w:val="left"/>
+      <w:pPr>
+        <w:ind w:left="3600" w:hanging="360"/>
+      </w:pPr>
+      <w:rPr>
+        <w:rFonts w:ascii="Courier New" w:hAnsi="Courier New" w:cs="Courier New" w:hint="default"/>
+      </w:rPr>
+    </w:lvl>
+    <w:lvl w:ilvl="5" w:tplc="04070005" w:tentative="1">
+      <w:start w:val="1"/>
+      <w:numFmt w:val="bullet"/>
+      <w:lvlText w:val=""/>
+      <w:lvlJc w:val="left"/>
+      <w:pPr>
+        <w:ind w:left="4320" w:hanging="360"/>
+      </w:pPr>
+      <w:rPr>
+        <w:rFonts w:ascii="Wingdings" w:hAnsi="Wingdings" w:hint="default"/>
+      </w:rPr>
+    </w:lvl>
+    <w:lvl w:ilvl="6" w:tplc="04070001" w:tentative="1">
+      <w:start w:val="1"/>
+      <w:numFmt w:val="bullet"/>
+      <w:lvlText w:val=""/>
+      <w:lvlJc w:val="left"/>
+      <w:pPr>
+        <w:ind w:left="5040" w:hanging="360"/>
+      </w:pPr>
+      <w:rPr>
+        <w:rFonts w:ascii="Symbol" w:hAnsi="Symbol" w:hint="default"/>
+      </w:rPr>
+    </w:lvl>
+    <w:lvl w:ilvl="7" w:tplc="04070003" w:tentative="1">
+      <w:start w:val="1"/>
+      <w:numFmt w:val="bullet"/>
+      <w:lvlText w:val="o"/>
+      <w:lvlJc w:val="left"/>
+      <w:pPr>
+        <w:ind w:left="5760" w:hanging="360"/>
+      </w:pPr>
+      <w:rPr>
+        <w:rFonts w:ascii="Courier New" w:hAnsi="Courier New" w:cs="Courier New" w:hint="default"/>
+      </w:rPr>
+    </w:lvl>
+    <w:lvl w:ilvl="8" w:tplc="04070005" w:tentative="1">
+      <w:start w:val="1"/>
+      <w:numFmt w:val="bullet"/>
+      <w:lvlText w:val=""/>
+      <w:lvlJc w:val="left"/>
+      <w:pPr>
+        <w:ind w:left="6480" w:hanging="360"/>
+      </w:pPr>
+      <w:rPr>
+        <w:rFonts w:ascii="Wingdings" w:hAnsi="Wingdings" w:hint="default"/>
+      </w:rPr>
+    </w:lvl>
+  </w:abstractNum>
   <w:num w:numId="1">
+    <w:abstractNumId w:val="5"/>
+  </w:num>
+  <w:num w:numId="2">
+    <w:abstractNumId w:val="6"/>
+  </w:num>
+  <w:num w:numId="3">
+    <w:abstractNumId w:val="2"/>
+  </w:num>
+  <w:num w:numId="4">
     <w:abstractNumId w:val="3"/>
   </w:num>
-  <w:num w:numId="2">
+  <w:num w:numId="5">
     <w:abstractNumId w:val="4"/>
   </w:num>
-  <w:num w:numId="3">
+  <w:num w:numId="6">
     <w:abstractNumId w:val="0"/>
   </w:num>
-  <w:num w:numId="4">
+  <w:num w:numId="7">
+    <w:abstractNumId w:val="7"/>
+  </w:num>
+  <w:num w:numId="8">
     <w:abstractNumId w:val="1"/>
-  </w:num>
-  <w:num w:numId="5">
-    <w:abstractNumId w:val="2"/>
   </w:num>
   <w:numIdMacAtCleanup w:val="5"/>
 </w:numbering>
@@ -9411,11 +10554,159 @@
     <b:URL>https://www.etz.de/6315-0-Smarte+Sensoren+fuer+die+smarte+Fabrik.html</b:URL>
     <b:RefOrder>7</b:RefOrder>
   </b:Source>
+  <b:Source>
+    <b:Tag>Mag18</b:Tag>
+    <b:SourceType>BookSection</b:SourceType>
+    <b:Guid>{A22290E6-7964-4AF3-83B1-245605B1DA9B}</b:Guid>
+    <b:Title>Internet of Things: Ein lernender Markt</b:Title>
+    <b:City>Bonn</b:City>
+    <b:Publisher>ayway media GmbH</b:Publisher>
+    <b:Year>2018</b:Year>
+    <b:Author>
+      <b:Author>
+        <b:NameList>
+          <b:Person>
+            <b:Last>Magagnoli</b:Last>
+            <b:First>Ralf</b:First>
+          </b:Person>
+        </b:NameList>
+      </b:Author>
+    </b:Author>
+    <b:BookTitle>Handbuch Internet of Things</b:BookTitle>
+    <b:Pages>16-28</b:Pages>
+    <b:RefOrder>18</b:RefOrder>
+  </b:Source>
+  <b:Source>
+    <b:Tag>Bre18</b:Tag>
+    <b:SourceType>DocumentFromInternetSite</b:SourceType>
+    <b:Guid>{4EB17D0B-79B6-423A-9914-D4C6E34B06A1}</b:Guid>
+    <b:Title>Statista</b:Title>
+    <b:Year>2018</b:Year>
+    <b:Author>
+      <b:Author>
+        <b:NameList>
+          <b:Person>
+            <b:Last>Breitkopf</b:Last>
+            <b:First>A.</b:First>
+          </b:Person>
+        </b:NameList>
+      </b:Author>
+    </b:Author>
+    <b:Month>Mai</b:Month>
+    <b:Day>2</b:Day>
+    <b:YearAccessed>2019</b:YearAccessed>
+    <b:MonthAccessed>Juni</b:MonthAccessed>
+    <b:DayAccessed>25</b:DayAccessed>
+    <b:URL>https://de.statista.com/statistik/daten/studie/831146/umfrage/umfrage-zur-nutzung-digitaler-technologien-im-deutschen-mittelstand/</b:URL>
+    <b:RefOrder>19</b:RefOrder>
+  </b:Source>
+  <b:Source>
+    <b:Tag>Lin16</b:Tag>
+    <b:SourceType>InternetSite</b:SourceType>
+    <b:Guid>{83F3AFB5-F17C-4D6E-B591-334F03B22C12}</b:Guid>
+    <b:Title>Agile Unternehmen</b:Title>
+    <b:Year>2016</b:Year>
+    <b:Month>November</b:Month>
+    <b:Day>15</b:Day>
+    <b:YearAccessed>2019</b:YearAccessed>
+    <b:MonthAccessed>Juni</b:MonthAccessed>
+    <b:DayAccessed>24</b:DayAccessed>
+    <b:URL>https://agile-unternehmen.de/agile-produktion/</b:URL>
+    <b:Author>
+      <b:Author>
+        <b:NameList>
+          <b:Person>
+            <b:Last>Lindner</b:Last>
+            <b:First>Dominic</b:First>
+          </b:Person>
+        </b:NameList>
+      </b:Author>
+    </b:Author>
+    <b:RefOrder>20</b:RefOrder>
+  </b:Source>
+  <b:Source>
+    <b:Tag>Sch18</b:Tag>
+    <b:SourceType>Report</b:SourceType>
+    <b:Guid>{9111139B-488C-450C-8915-2903F48F7460}</b:Guid>
+    <b:Title>Sensors 4.0 - smart sensors and measurement technology enable Industry 4.0</b:Title>
+    <b:Year>2018</b:Year>
+    <b:Author>
+      <b:Author>
+        <b:NameList>
+          <b:Person>
+            <b:Last>Schütze</b:Last>
+            <b:First>Andreas,</b:First>
+            <b:Middle>Helwig, Nikolai, Schneider, Tizian</b:Middle>
+          </b:Person>
+        </b:NameList>
+      </b:Author>
+    </b:Author>
+    <b:Publisher>Copernicus Publications</b:Publisher>
+    <b:City>Saarbruecken</b:City>
+    <b:RefOrder>21</b:RefOrder>
+  </b:Source>
+  <b:Source>
+    <b:Tag>DrW16</b:Tag>
+    <b:SourceType>InternetSite</b:SourceType>
+    <b:Guid>{FDF57FE1-0424-437C-8776-44B638486BD4}</b:Guid>
+    <b:Title>Dr. Wüpping Consulting - Managing Technology</b:Title>
+    <b:ProductionCompany>Dr. Wüpping Consulting GmbH</b:ProductionCompany>
+    <b:Year>2016</b:Year>
+    <b:Month>Januar</b:Month>
+    <b:Day>25</b:Day>
+    <b:YearAccessed>2019</b:YearAccessed>
+    <b:MonthAccessed>Juni</b:MonthAccessed>
+    <b:DayAccessed>25</b:DayAccessed>
+    <b:URL>http://wuepping.com/produkt-modularisierung/</b:URL>
+    <b:RefOrder>22</b:RefOrder>
+  </b:Source>
+  <b:Source>
+    <b:Tag>GoS13</b:Tag>
+    <b:SourceType>ElectronicSource</b:SourceType>
+    <b:Guid>{456380A0-FFE8-4B5B-85C4-06B8CE96FEB4}</b:Guid>
+    <b:Title>Development of Smart Actuator and Its Application</b:Title>
+    <b:Year>2013</b:Year>
+    <b:Author>
+      <b:Author>
+        <b:NameList>
+          <b:Person>
+            <b:Last>Go</b:Last>
+            <b:First>Seok-Jo,</b:First>
+            <b:Middle>Park, Min-Kyu, Lee, Young-Jin</b:Middle>
+          </b:Person>
+        </b:NameList>
+      </b:Author>
+    </b:Author>
+    <b:City>Berlin Heidelberg</b:City>
+    <b:Publisher>Springer-Verlag</b:Publisher>
+    <b:RefOrder>23</b:RefOrder>
+  </b:Source>
+  <b:Source>
+    <b:Tag>Rah09</b:Tag>
+    <b:SourceType>Report</b:SourceType>
+    <b:Guid>{08EFE89F-FF7B-4F30-94B8-7FEE9473ED44}</b:Guid>
+    <b:Title>VSIB: A Sensor Bus Architecture for Smart-Sensor Network</b:Title>
+    <b:Year>2009</b:Year>
+    <b:Author>
+      <b:Author>
+        <b:NameList>
+          <b:Person>
+            <b:Last>Rahaman</b:Last>
+            <b:First>Sajjad,</b:First>
+            <b:Middle>Chowdhury, Masud H., Nasir, Irfan, Hwang, Lih-Tyng</b:Middle>
+          </b:Person>
+        </b:NameList>
+      </b:Author>
+    </b:Author>
+    <b:Publisher>IEEE</b:Publisher>
+    <b:City>Los Angeles, USA</b:City>
+    <b:RefOrder>16</b:RefOrder>
+  </b:Source>
 </b:Sources>
 </file>
 
 <file path=customXml/itemProps1.xml><?xml version="1.0" encoding="utf-8"?>
-<ds:datastoreItem xmlns:ds="http://schemas.openxmlformats.org/officeDocument/2006/customXml" ds:itemID="{A7BCEB94-F0F1-47C3-98CA-3F362CEBB859}">
+<ds:datastoreItem xmlns:ds="http://schemas.openxmlformats.org/officeDocument/2006/customXml" ds:itemID="{07EA852D-39B0-499C-B1EA-2EE939061526}">
   <ds:schemaRefs>
     <ds:schemaRef ds:uri="http://schemas.openxmlformats.org/officeDocument/2006/bibliography"/>
   </ds:schemaRefs>

</xml_diff>

<commit_message>
Integration in höhere Systeme
</commit_message>
<xml_diff>
--- a/Projektarbeit.docx
+++ b/Projektarbeit.docx
@@ -4881,6 +4881,7 @@
           <w:id w:val="-281962815"/>
           <w:citation/>
         </w:sdtPr>
+        <w:sdtEndPr/>
         <w:sdtContent>
           <w:r>
             <w:fldChar w:fldCharType="begin"/>
@@ -4916,6 +4917,7 @@
           <w:id w:val="-900049734"/>
           <w:citation/>
         </w:sdtPr>
+        <w:sdtEndPr/>
         <w:sdtContent>
           <w:r>
             <w:fldChar w:fldCharType="begin"/>
@@ -5046,6 +5048,7 @@
           <w:id w:val="814534057"/>
           <w:citation/>
         </w:sdtPr>
+        <w:sdtEndPr/>
         <w:sdtContent>
           <w:r>
             <w:fldChar w:fldCharType="begin"/>
@@ -5090,6 +5093,7 @@
           <w:id w:val="-90237876"/>
           <w:citation/>
         </w:sdtPr>
+        <w:sdtEndPr/>
         <w:sdtContent>
           <w:r>
             <w:fldChar w:fldCharType="begin"/>
@@ -5141,6 +5145,7 @@
           <w:id w:val="-279639165"/>
           <w:citation/>
         </w:sdtPr>
+        <w:sdtEndPr/>
         <w:sdtContent>
           <w:r>
             <w:fldChar w:fldCharType="begin"/>
@@ -5261,6 +5266,7 @@
           <w:id w:val="-1932424772"/>
           <w:citation/>
         </w:sdtPr>
+        <w:sdtEndPr/>
         <w:sdtContent>
           <w:r>
             <w:fldChar w:fldCharType="begin"/>
@@ -5304,6 +5310,7 @@
           <w:id w:val="-877855823"/>
           <w:citation/>
         </w:sdtPr>
+        <w:sdtEndPr/>
         <w:sdtContent>
           <w:r>
             <w:fldChar w:fldCharType="begin"/>
@@ -5484,6 +5491,7 @@
           <w:id w:val="-1994098616"/>
           <w:citation/>
         </w:sdtPr>
+        <w:sdtEndPr/>
         <w:sdtContent>
           <w:r>
             <w:fldChar w:fldCharType="begin"/>
@@ -5532,6 +5540,7 @@
           <w:id w:val="1504782201"/>
           <w:citation/>
         </w:sdtPr>
+        <w:sdtEndPr/>
         <w:sdtContent>
           <w:r>
             <w:fldChar w:fldCharType="begin"/>
@@ -5576,6 +5585,7 @@
           <w:id w:val="926150067"/>
           <w:citation/>
         </w:sdtPr>
+        <w:sdtEndPr/>
         <w:sdtContent>
           <w:r>
             <w:fldChar w:fldCharType="begin"/>
@@ -5611,6 +5621,7 @@
           <w:id w:val="1862776212"/>
           <w:citation/>
         </w:sdtPr>
+        <w:sdtEndPr/>
         <w:sdtContent>
           <w:r>
             <w:fldChar w:fldCharType="begin"/>
@@ -5641,14 +5652,756 @@
     </w:p>
     <w:p>
       <w:pPr>
-        <w:spacing w:after="200" w:line="276" w:lineRule="auto"/>
-        <w:jc w:val="left"/>
+        <w:pStyle w:val="berschrift2"/>
       </w:pPr>
       <w:r>
         <w:t xml:space="preserve"> </w:t>
       </w:r>
-      <w:bookmarkStart w:id="46" w:name="_GoBack"/>
+      <w:bookmarkStart w:id="46" w:name="_Toc12646853"/>
+      <w:r>
+        <w:t>Integration in höhere Systeme</w:t>
+      </w:r>
       <w:bookmarkEnd w:id="46"/>
+    </w:p>
+    <w:p>
+      <w:r>
+        <w:t>Das Integrieren von Sensoren und Aktoren hat zur Folge, dass eine große Menge an Daten (Big Data) erzeugt wird. Je mehr Daten erzeugt werden, desto mehr Rechenleistung wird benötigt, um die Daten zu verarbeiten und auszuwerten. Konventionelle Systeme, die keine Rechenleistung am Entstehungsort der Daten besitzen, bündeln die Daten an einer zentralen Stelle mit hoher Rechenleistung. Dies kann beispielweise eine Cloud sein, die die erhaltenen Daten verwertet. Eine Übertragung von so vielen Daten an die Cloud verlangsamt das System jedoch, da das System eine bestimmte Latenz und Übertragungsrate besitzt, sodass es schwierig wird, Echtzeitanforderungen zu erfüllen.</w:t>
+      </w:r>
+      <w:sdt>
+        <w:sdtPr>
+          <w:id w:val="-331221363"/>
+          <w:citation/>
+        </w:sdtPr>
+        <w:sdtContent>
+          <w:r>
+            <w:fldChar w:fldCharType="begin"/>
+          </w:r>
+          <w:r>
+            <w:instrText xml:space="preserve"> CITATION Gör18 \l 1031 </w:instrText>
+          </w:r>
+          <w:r>
+            <w:fldChar w:fldCharType="separate"/>
+          </w:r>
+          <w:r>
+            <w:rPr>
+              <w:noProof/>
+            </w:rPr>
+            <w:t xml:space="preserve"> </w:t>
+          </w:r>
+          <w:r>
+            <w:rPr>
+              <w:noProof/>
+            </w:rPr>
+            <w:t>[21]</w:t>
+          </w:r>
+          <w:r>
+            <w:fldChar w:fldCharType="end"/>
+          </w:r>
+        </w:sdtContent>
+      </w:sdt>
+    </w:p>
+    <w:p>
+      <w:pPr>
+        <w:keepNext/>
+      </w:pPr>
+      <w:r>
+        <w:rPr>
+          <w:noProof/>
+        </w:rPr>
+        <w:drawing>
+          <wp:inline distT="0" distB="0" distL="0" distR="0" wp14:anchorId="5172451F" wp14:editId="27D28DB4">
+            <wp:extent cx="5759450" cy="1736725"/>
+            <wp:effectExtent l="0" t="0" r="0" b="0"/>
+            <wp:docPr id="16" name="Grafik 16"/>
+            <wp:cNvGraphicFramePr>
+              <a:graphicFrameLocks xmlns:a="http://schemas.openxmlformats.org/drawingml/2006/main" noChangeAspect="1"/>
+            </wp:cNvGraphicFramePr>
+            <a:graphic xmlns:a="http://schemas.openxmlformats.org/drawingml/2006/main">
+              <a:graphicData uri="http://schemas.openxmlformats.org/drawingml/2006/picture">
+                <pic:pic xmlns:pic="http://schemas.openxmlformats.org/drawingml/2006/picture">
+                  <pic:nvPicPr>
+                    <pic:cNvPr id="1" name=""/>
+                    <pic:cNvPicPr/>
+                  </pic:nvPicPr>
+                  <pic:blipFill>
+                    <a:blip r:embed="rId16"/>
+                    <a:stretch>
+                      <a:fillRect/>
+                    </a:stretch>
+                  </pic:blipFill>
+                  <pic:spPr>
+                    <a:xfrm>
+                      <a:off x="0" y="0"/>
+                      <a:ext cx="5759450" cy="1736725"/>
+                    </a:xfrm>
+                    <a:prstGeom prst="rect">
+                      <a:avLst/>
+                    </a:prstGeom>
+                  </pic:spPr>
+                </pic:pic>
+              </a:graphicData>
+            </a:graphic>
+          </wp:inline>
+        </w:drawing>
+      </w:r>
+    </w:p>
+    <w:p>
+      <w:pPr>
+        <w:pStyle w:val="Beschriftung"/>
+      </w:pPr>
+      <w:bookmarkStart w:id="47" w:name="_Toc12613786"/>
+      <w:r>
+        <w:t xml:space="preserve">Abbildung </w:t>
+      </w:r>
+      <w:r>
+        <w:rPr>
+          <w:noProof/>
+        </w:rPr>
+        <w:fldChar w:fldCharType="begin"/>
+      </w:r>
+      <w:r>
+        <w:rPr>
+          <w:noProof/>
+        </w:rPr>
+        <w:instrText xml:space="preserve"> SEQ Abbildung \* ARABIC </w:instrText>
+      </w:r>
+      <w:r>
+        <w:rPr>
+          <w:noProof/>
+        </w:rPr>
+        <w:fldChar w:fldCharType="separate"/>
+      </w:r>
+      <w:r>
+        <w:rPr>
+          <w:noProof/>
+        </w:rPr>
+        <w:t>15</w:t>
+      </w:r>
+      <w:r>
+        <w:rPr>
+          <w:noProof/>
+        </w:rPr>
+        <w:fldChar w:fldCharType="end"/>
+      </w:r>
+      <w:r>
+        <w:t>: Veränderung der Systemarchitektur</w:t>
+      </w:r>
+      <w:sdt>
+        <w:sdtPr>
+          <w:id w:val="-2034333545"/>
+          <w:citation/>
+        </w:sdtPr>
+        <w:sdtContent>
+          <w:r>
+            <w:fldChar w:fldCharType="begin"/>
+          </w:r>
+          <w:r>
+            <w:instrText xml:space="preserve"> CITATION Sch181 \l 1031 </w:instrText>
+          </w:r>
+          <w:r>
+            <w:fldChar w:fldCharType="separate"/>
+          </w:r>
+          <w:r>
+            <w:rPr>
+              <w:noProof/>
+            </w:rPr>
+            <w:t xml:space="preserve"> </w:t>
+          </w:r>
+          <w:r>
+            <w:rPr>
+              <w:noProof/>
+            </w:rPr>
+            <w:t>[22]</w:t>
+          </w:r>
+          <w:r>
+            <w:fldChar w:fldCharType="end"/>
+          </w:r>
+        </w:sdtContent>
+      </w:sdt>
+      <w:bookmarkEnd w:id="47"/>
+    </w:p>
+    <w:p>
+      <w:r>
+        <w:t xml:space="preserve">Die Integration von smarten Modulen behebt dieses Problem. Durch die Prozessoren, die die Module mit sich bringen, ist Rechenleistung vor Ort vorhanden, die die Sensordaten vorverarbeiten kann und Datensätze, die aufgrund des Datenvolumens oder des Aufwands nicht vor Ort ausgewertet werden können, an das nächsthöhere System weitergibt. Als Beispiel werden Big Data Analysen nicht auf den smarten Modulen durchgeführt, sondern auf der Cloud. Ein Data-Mining-Tool erkennt in den aufgenommenen Daten logische Zusammenhänge und kann diese als erkannte Muster speichern. Das Muster kann von der Cloud in Richtung der smarten Module gegeben werden. Falls die Eingangsgrößen (eingegangene Sensordaten) für das Muster passen, handelt es sich um einen sogenannten „Trigger“ und die nötigen Maßnahmen können getroffen werden, ohne, dass ein zeitkritischer Zwischenschritt im übergeordneten System den nötigen Befehl dazu gibt. Ein deterministisches Verhalten, d.h. </w:t>
+      </w:r>
+      <w:proofErr w:type="spellStart"/>
+      <w:r>
+        <w:t>die selben</w:t>
+      </w:r>
+      <w:proofErr w:type="spellEnd"/>
+      <w:r>
+        <w:t xml:space="preserve"> Inputs führen immer zu einem bestimmten Output, wird geschaffen. Eine Echtzeitfähigkeit oder ein </w:t>
+      </w:r>
+      <w:r>
+        <w:lastRenderedPageBreak/>
+        <w:t>kleiner Blick in Richtung Zukunft (beispielweise Predictive Maintanance) ist dadurch möglich.</w:t>
+      </w:r>
+      <w:sdt>
+        <w:sdtPr>
+          <w:id w:val="2121325047"/>
+          <w:citation/>
+        </w:sdtPr>
+        <w:sdtContent>
+          <w:r>
+            <w:fldChar w:fldCharType="begin"/>
+          </w:r>
+          <w:r>
+            <w:instrText xml:space="preserve"> CITATION Gei18 \l 1031 </w:instrText>
+          </w:r>
+          <w:r>
+            <w:fldChar w:fldCharType="separate"/>
+          </w:r>
+          <w:r>
+            <w:rPr>
+              <w:noProof/>
+            </w:rPr>
+            <w:t xml:space="preserve"> </w:t>
+          </w:r>
+          <w:r>
+            <w:rPr>
+              <w:noProof/>
+            </w:rPr>
+            <w:t>[23]</w:t>
+          </w:r>
+          <w:r>
+            <w:fldChar w:fldCharType="end"/>
+          </w:r>
+        </w:sdtContent>
+      </w:sdt>
+    </w:p>
+    <w:p>
+      <w:pPr>
+        <w:keepNext/>
+      </w:pPr>
+      <w:r>
+        <w:rPr>
+          <w:noProof/>
+        </w:rPr>
+        <w:drawing>
+          <wp:inline distT="0" distB="0" distL="0" distR="0" wp14:anchorId="53930B41" wp14:editId="4B23A6C9">
+            <wp:extent cx="5759019" cy="3967700"/>
+            <wp:effectExtent l="0" t="0" r="0" b="0"/>
+            <wp:docPr id="3" name="Grafik 3"/>
+            <wp:cNvGraphicFramePr>
+              <a:graphicFrameLocks xmlns:a="http://schemas.openxmlformats.org/drawingml/2006/main" noChangeAspect="1"/>
+            </wp:cNvGraphicFramePr>
+            <a:graphic xmlns:a="http://schemas.openxmlformats.org/drawingml/2006/main">
+              <a:graphicData uri="http://schemas.openxmlformats.org/drawingml/2006/picture">
+                <pic:pic xmlns:pic="http://schemas.openxmlformats.org/drawingml/2006/picture">
+                  <pic:nvPicPr>
+                    <pic:cNvPr id="1" name=""/>
+                    <pic:cNvPicPr/>
+                  </pic:nvPicPr>
+                  <pic:blipFill rotWithShape="1">
+                    <a:blip r:embed="rId17"/>
+                    <a:srcRect b="7719"/>
+                    <a:stretch/>
+                  </pic:blipFill>
+                  <pic:spPr bwMode="auto">
+                    <a:xfrm>
+                      <a:off x="0" y="0"/>
+                      <a:ext cx="5759450" cy="3967997"/>
+                    </a:xfrm>
+                    <a:prstGeom prst="rect">
+                      <a:avLst/>
+                    </a:prstGeom>
+                    <a:ln>
+                      <a:noFill/>
+                    </a:ln>
+                    <a:extLst>
+                      <a:ext uri="{53640926-AAD7-44D8-BBD7-CCE9431645EC}">
+                        <a14:shadowObscured xmlns:a14="http://schemas.microsoft.com/office/drawing/2010/main"/>
+                      </a:ext>
+                    </a:extLst>
+                  </pic:spPr>
+                </pic:pic>
+              </a:graphicData>
+            </a:graphic>
+          </wp:inline>
+        </w:drawing>
+      </w:r>
+    </w:p>
+    <w:p>
+      <w:pPr>
+        <w:pStyle w:val="Beschriftung"/>
+      </w:pPr>
+      <w:bookmarkStart w:id="48" w:name="_Toc12613787"/>
+      <w:r>
+        <w:t xml:space="preserve">Abbildung </w:t>
+      </w:r>
+      <w:r>
+        <w:rPr>
+          <w:noProof/>
+        </w:rPr>
+        <w:fldChar w:fldCharType="begin"/>
+      </w:r>
+      <w:r>
+        <w:rPr>
+          <w:noProof/>
+        </w:rPr>
+        <w:instrText xml:space="preserve"> SEQ Abbildung \* ARABIC </w:instrText>
+      </w:r>
+      <w:r>
+        <w:rPr>
+          <w:noProof/>
+        </w:rPr>
+        <w:fldChar w:fldCharType="separate"/>
+      </w:r>
+      <w:r>
+        <w:rPr>
+          <w:noProof/>
+        </w:rPr>
+        <w:t>16</w:t>
+      </w:r>
+      <w:r>
+        <w:rPr>
+          <w:noProof/>
+        </w:rPr>
+        <w:fldChar w:fldCharType="end"/>
+      </w:r>
+      <w:r>
+        <w:t xml:space="preserve">: </w:t>
+      </w:r>
+      <w:proofErr w:type="spellStart"/>
+      <w:r>
+        <w:t>IIoT</w:t>
+      </w:r>
+      <w:proofErr w:type="spellEnd"/>
+      <w:r>
+        <w:t xml:space="preserve"> Datenverarbeitungsschichten</w:t>
+      </w:r>
+      <w:sdt>
+        <w:sdtPr>
+          <w:id w:val="-155852484"/>
+          <w:citation/>
+        </w:sdtPr>
+        <w:sdtContent>
+          <w:r>
+            <w:fldChar w:fldCharType="begin"/>
+          </w:r>
+          <w:r>
+            <w:instrText xml:space="preserve"> CITATION Jag19 \l 1031 </w:instrText>
+          </w:r>
+          <w:r>
+            <w:fldChar w:fldCharType="separate"/>
+          </w:r>
+          <w:r>
+            <w:rPr>
+              <w:noProof/>
+            </w:rPr>
+            <w:t xml:space="preserve"> </w:t>
+          </w:r>
+          <w:r>
+            <w:rPr>
+              <w:noProof/>
+            </w:rPr>
+            <w:t>[24]</w:t>
+          </w:r>
+          <w:r>
+            <w:fldChar w:fldCharType="end"/>
+          </w:r>
+        </w:sdtContent>
+      </w:sdt>
+      <w:bookmarkEnd w:id="48"/>
+    </w:p>
+    <w:p>
+      <w:r>
+        <w:t>In der Abbildung ist ein neues Modell dargestellt, das Edge bzw. Fog Computing. In der untersten Schicht befinden sich die (smarten) Sensoren und Aktoren, die zu einem Knoten gefasst werden, der in der Abbildung im Edge Layer liegt (die Knoten werden von Gateways verwaltet</w:t>
+      </w:r>
+      <w:sdt>
+        <w:sdtPr>
+          <w:id w:val="-583298955"/>
+          <w:citation/>
+        </w:sdtPr>
+        <w:sdtContent>
+          <w:r>
+            <w:fldChar w:fldCharType="begin"/>
+          </w:r>
+          <w:r>
+            <w:instrText xml:space="preserve"> CITATION Le \l 1031 </w:instrText>
+          </w:r>
+          <w:r>
+            <w:fldChar w:fldCharType="separate"/>
+          </w:r>
+          <w:r>
+            <w:rPr>
+              <w:noProof/>
+            </w:rPr>
+            <w:t xml:space="preserve"> </w:t>
+          </w:r>
+          <w:r>
+            <w:rPr>
+              <w:noProof/>
+            </w:rPr>
+            <w:t>[8]</w:t>
+          </w:r>
+          <w:r>
+            <w:fldChar w:fldCharType="end"/>
+          </w:r>
+        </w:sdtContent>
+      </w:sdt>
+      <w:r>
+        <w:t>). Reicht die Rechenleistung aufgrund der zu bewältigenden Aufgabe nicht aus, werden die Daten an die nächsthöhere Ebene gegeben. Durch die Struktur des Systems ist eine Trennung des zu überwachenden Systems in kleinere Untersysteme, die unabhängig voneinander geregelt werden, aber auch eine Regelung von mehreren Untersystemen in Abhängigkeit voneinander, möglich. So ist eine bedarfsorientierte Nutzung des Netzwerkes möglich, welche verschiedene Anwendungen erlaubt und den Stromverbrauch optimieren kann.</w:t>
+      </w:r>
+      <w:sdt>
+        <w:sdtPr>
+          <w:id w:val="1635213414"/>
+          <w:citation/>
+        </w:sdtPr>
+        <w:sdtContent>
+          <w:r>
+            <w:fldChar w:fldCharType="begin"/>
+          </w:r>
+          <w:r>
+            <w:instrText xml:space="preserve"> CITATION Jag19 \l 1031 </w:instrText>
+          </w:r>
+          <w:r>
+            <w:fldChar w:fldCharType="separate"/>
+          </w:r>
+          <w:r>
+            <w:rPr>
+              <w:noProof/>
+            </w:rPr>
+            <w:t xml:space="preserve"> </w:t>
+          </w:r>
+          <w:r>
+            <w:rPr>
+              <w:noProof/>
+            </w:rPr>
+            <w:t>[24]</w:t>
+          </w:r>
+          <w:r>
+            <w:fldChar w:fldCharType="end"/>
+          </w:r>
+        </w:sdtContent>
+      </w:sdt>
+    </w:p>
+    <w:p>
+      <w:r>
+        <w:t xml:space="preserve">Bei der Integration in höhere Systeme fällt oft der Begriff cyber-physisches System (CPS). Im </w:t>
+      </w:r>
+      <w:proofErr w:type="spellStart"/>
+      <w:r>
+        <w:t>IIoT</w:t>
+      </w:r>
+      <w:proofErr w:type="spellEnd"/>
+      <w:r>
+        <w:t xml:space="preserve"> werden Produkte digital abgebildet, sodass eine zweite Identität im Internet vorhanden ist, der digitale Zwilling (bei vollständiger Darstellung). Ein solches Produkt wird dabei zu einem cyberphysischen System und ergänzt die Funktion der realen Welt durch:</w:t>
+      </w:r>
+    </w:p>
+    <w:p>
+      <w:pPr>
+        <w:pStyle w:val="Listenabsatz"/>
+        <w:numPr>
+          <w:ilvl w:val="0"/>
+          <w:numId w:val="9"/>
+        </w:numPr>
+        <w:spacing w:after="120"/>
+      </w:pPr>
+      <w:r>
+        <w:lastRenderedPageBreak/>
+        <w:t>Agieren im Internet</w:t>
+      </w:r>
+    </w:p>
+    <w:p>
+      <w:pPr>
+        <w:pStyle w:val="Listenabsatz"/>
+        <w:numPr>
+          <w:ilvl w:val="0"/>
+          <w:numId w:val="9"/>
+        </w:numPr>
+        <w:spacing w:after="120"/>
+      </w:pPr>
+      <w:r>
+        <w:t>Austausch von Informationen</w:t>
+      </w:r>
+    </w:p>
+    <w:p>
+      <w:pPr>
+        <w:pStyle w:val="Listenabsatz"/>
+        <w:numPr>
+          <w:ilvl w:val="0"/>
+          <w:numId w:val="9"/>
+        </w:numPr>
+        <w:spacing w:after="120"/>
+      </w:pPr>
+      <w:r>
+        <w:t>Auslösen von Vorgängen</w:t>
+      </w:r>
+    </w:p>
+    <w:p>
+      <w:r>
+        <w:t>Ein CPS kann dabei auch aus mehreren CPS aufgebaut sein und dennoch als Einheit die obengenannten Funktionen erfüllen, ohne dass eine zentrale Steuerung nötig ist. CPS sind dabei als Erweiterungen von heutigen Systemkomponenten durch folgende Bestandteile anzusehen:</w:t>
+      </w:r>
+      <w:sdt>
+        <w:sdtPr>
+          <w:id w:val="670678984"/>
+          <w:citation/>
+        </w:sdtPr>
+        <w:sdtContent>
+          <w:r>
+            <w:fldChar w:fldCharType="begin"/>
+          </w:r>
+          <w:r>
+            <w:instrText xml:space="preserve"> CITATION Weg16 \l 1031 </w:instrText>
+          </w:r>
+          <w:r>
+            <w:fldChar w:fldCharType="separate"/>
+          </w:r>
+          <w:r>
+            <w:rPr>
+              <w:noProof/>
+            </w:rPr>
+            <w:t xml:space="preserve"> </w:t>
+          </w:r>
+          <w:r>
+            <w:rPr>
+              <w:noProof/>
+            </w:rPr>
+            <w:t>[25]</w:t>
+          </w:r>
+          <w:r>
+            <w:fldChar w:fldCharType="end"/>
+          </w:r>
+        </w:sdtContent>
+      </w:sdt>
+    </w:p>
+    <w:p>
+      <w:pPr>
+        <w:pStyle w:val="Listenabsatz"/>
+        <w:numPr>
+          <w:ilvl w:val="0"/>
+          <w:numId w:val="10"/>
+        </w:numPr>
+        <w:spacing w:after="120"/>
+      </w:pPr>
+      <w:r>
+        <w:t>Sensorik zur Umgebungs- und Zustandserfassung</w:t>
+      </w:r>
+    </w:p>
+    <w:p>
+      <w:pPr>
+        <w:pStyle w:val="Listenabsatz"/>
+        <w:numPr>
+          <w:ilvl w:val="0"/>
+          <w:numId w:val="10"/>
+        </w:numPr>
+        <w:spacing w:after="120"/>
+      </w:pPr>
+      <w:r>
+        <w:t>Speicherkapazität zur permanenten oder auch temporären Datenspeicherung</w:t>
+      </w:r>
+    </w:p>
+    <w:p>
+      <w:pPr>
+        <w:pStyle w:val="Listenabsatz"/>
+        <w:numPr>
+          <w:ilvl w:val="0"/>
+          <w:numId w:val="10"/>
+        </w:numPr>
+        <w:spacing w:after="120"/>
+      </w:pPr>
+      <w:r>
+        <w:t>Rechenleistung zur Verarbeitung generierter Daten und Erzeugung benötigter Informationen</w:t>
+      </w:r>
+    </w:p>
+    <w:p>
+      <w:pPr>
+        <w:pStyle w:val="Listenabsatz"/>
+        <w:numPr>
+          <w:ilvl w:val="0"/>
+          <w:numId w:val="10"/>
+        </w:numPr>
+        <w:spacing w:after="120"/>
+      </w:pPr>
+      <w:r>
+        <w:t>Aktorik zur Ausführung von Aktionen und Beeinflussung des Systems basierend auf datengetriebenen Entscheidungen</w:t>
+      </w:r>
+    </w:p>
+    <w:p>
+      <w:pPr>
+        <w:pStyle w:val="Listenabsatz"/>
+        <w:numPr>
+          <w:ilvl w:val="0"/>
+          <w:numId w:val="10"/>
+        </w:numPr>
+        <w:spacing w:after="120"/>
+      </w:pPr>
+      <w:r>
+        <w:t>Kommunikationseinheit zum permanenten und möglichst echtzeitfähigen Datenaustausch mit anderen Teilnehmern</w:t>
+      </w:r>
+    </w:p>
+    <w:p>
+      <w:r>
+        <w:t xml:space="preserve">Bei einem CPS handelt es sich um das zuvor beschriebene System der Vernetzung von Modulen, mit der Ergänzung, dass es digitale Abbilder von den einzelnen Produkten/Maschinen gibt, deren Bild sich analog zu ihrem realen Zwilling durch die Analyse von Daten verändern soll. Das CPS verbindet die digitale mit der realen Welt und ermöglicht so Wirkketten zwischen Prozessen der Realität den digitalen Netzinfrastrukturen. Zudem ergibt sich durch die Implementation so vieler rechenfähiger Geräte die Möglichkeit eine große Menge an Daten bereits im CPS zu verarbeiten. CPS gelten als erster Schritt Richtung </w:t>
+      </w:r>
+      <w:proofErr w:type="spellStart"/>
+      <w:r>
+        <w:t>IoT</w:t>
+      </w:r>
+      <w:proofErr w:type="spellEnd"/>
+      <w:sdt>
+        <w:sdtPr>
+          <w:id w:val="299428433"/>
+          <w:citation/>
+        </w:sdtPr>
+        <w:sdtContent>
+          <w:r>
+            <w:fldChar w:fldCharType="begin"/>
+          </w:r>
+          <w:r>
+            <w:instrText xml:space="preserve"> CITATION Ble18 \l 1031 </w:instrText>
+          </w:r>
+          <w:r>
+            <w:fldChar w:fldCharType="separate"/>
+          </w:r>
+          <w:r>
+            <w:rPr>
+              <w:noProof/>
+            </w:rPr>
+            <w:t xml:space="preserve"> </w:t>
+          </w:r>
+          <w:r>
+            <w:rPr>
+              <w:noProof/>
+            </w:rPr>
+            <w:t>[26]</w:t>
+          </w:r>
+          <w:r>
+            <w:fldChar w:fldCharType="end"/>
+          </w:r>
+        </w:sdtContent>
+      </w:sdt>
+      <w:r>
+        <w:t xml:space="preserve"> und sind daher sehr anpassungs- und wandlungsfähig, machen den Eingriff des Menschen obsolet und erhöhen dadurch Effizienz und Arbeitssicherheit. Ohne den Einsatz von intelligenter Hardware (vgl. </w:t>
+      </w:r>
+      <w:r>
+        <w:fldChar w:fldCharType="begin"/>
+      </w:r>
+      <w:r>
+        <w:instrText xml:space="preserve"> REF _Ref12548250 \r \h </w:instrText>
+      </w:r>
+      <w:r>
+        <w:fldChar w:fldCharType="separate"/>
+      </w:r>
+      <w:r>
+        <w:t>8.1</w:t>
+      </w:r>
+      <w:r>
+        <w:fldChar w:fldCharType="end"/>
+      </w:r>
+      <w:r>
+        <w:t>), die meist redundant auftreten, entstehen jedoch hohe Abhängigkeiten und der ganze Prozess wird anfällig für falsche Entscheidungen.</w:t>
+      </w:r>
+      <w:sdt>
+        <w:sdtPr>
+          <w:id w:val="362257157"/>
+          <w:citation/>
+        </w:sdtPr>
+        <w:sdtContent>
+          <w:r>
+            <w:fldChar w:fldCharType="begin"/>
+          </w:r>
+          <w:r>
+            <w:instrText xml:space="preserve"> CITATION Lub17 \l 1031 </w:instrText>
+          </w:r>
+          <w:r>
+            <w:fldChar w:fldCharType="separate"/>
+          </w:r>
+          <w:r>
+            <w:rPr>
+              <w:noProof/>
+            </w:rPr>
+            <w:t xml:space="preserve"> </w:t>
+          </w:r>
+          <w:r>
+            <w:rPr>
+              <w:noProof/>
+            </w:rPr>
+            <w:t>[27]</w:t>
+          </w:r>
+          <w:r>
+            <w:fldChar w:fldCharType="end"/>
+          </w:r>
+        </w:sdtContent>
+      </w:sdt>
+      <w:r>
+        <w:t xml:space="preserve"> Ein CPS in de</w:t>
+      </w:r>
+      <w:bookmarkStart w:id="49" w:name="_GoBack"/>
+      <w:bookmarkEnd w:id="49"/>
+      <w:r>
+        <w:t>r Produktion, ein cyber-physisches Produktionssystem (CPPS) „ermöglicht[t] eine dezentralisierte, reaktions- und anpassungsfähige Produktions- und Logistiksteuerung.“</w:t>
+      </w:r>
+      <w:sdt>
+        <w:sdtPr>
+          <w:id w:val="-358274508"/>
+          <w:citation/>
+        </w:sdtPr>
+        <w:sdtContent>
+          <w:r>
+            <w:fldChar w:fldCharType="begin"/>
+          </w:r>
+          <w:r>
+            <w:instrText xml:space="preserve"> CITATION Kas16 \l 1031 </w:instrText>
+          </w:r>
+          <w:r>
+            <w:fldChar w:fldCharType="separate"/>
+          </w:r>
+          <w:r>
+            <w:rPr>
+              <w:noProof/>
+            </w:rPr>
+            <w:t xml:space="preserve"> </w:t>
+          </w:r>
+          <w:r>
+            <w:rPr>
+              <w:noProof/>
+            </w:rPr>
+            <w:t>[11]</w:t>
+          </w:r>
+          <w:r>
+            <w:fldChar w:fldCharType="end"/>
+          </w:r>
+        </w:sdtContent>
+      </w:sdt>
+    </w:p>
+    <w:p>
+      <w:r>
+        <w:t>Da viele Aufgaben durch die Vernetzung nun vom Produkt selbst übernommen werden, wird das zentrale Automatisierungssystem entsprechend entlastet und kann ggf. sogar ersetzt werden, sodass sich Kosteneinsparungen bei Hardware und Programmierung ergeben.</w:t>
+      </w:r>
+      <w:sdt>
+        <w:sdtPr>
+          <w:id w:val="390626087"/>
+          <w:citation/>
+        </w:sdtPr>
+        <w:sdtContent>
+          <w:r>
+            <w:fldChar w:fldCharType="begin"/>
+          </w:r>
+          <w:r>
+            <w:instrText xml:space="preserve"> CITATION Kas16 \l 1031 </w:instrText>
+          </w:r>
+          <w:r>
+            <w:fldChar w:fldCharType="separate"/>
+          </w:r>
+          <w:r>
+            <w:rPr>
+              <w:noProof/>
+            </w:rPr>
+            <w:t xml:space="preserve"> </w:t>
+          </w:r>
+          <w:r>
+            <w:rPr>
+              <w:noProof/>
+            </w:rPr>
+            <w:t>[7]</w:t>
+          </w:r>
+          <w:r>
+            <w:fldChar w:fldCharType="end"/>
+          </w:r>
+        </w:sdtContent>
+      </w:sdt>
       <w:r>
         <w:br w:type="page"/>
       </w:r>
@@ -5657,62 +6410,62 @@
       <w:pPr>
         <w:pStyle w:val="berschrift1"/>
       </w:pPr>
-      <w:bookmarkStart w:id="47" w:name="_Toc11843972"/>
+      <w:bookmarkStart w:id="50" w:name="_Toc11843972"/>
       <w:r>
         <w:lastRenderedPageBreak/>
         <w:t>Konzipierung</w:t>
       </w:r>
-      <w:bookmarkEnd w:id="47"/>
+      <w:bookmarkEnd w:id="50"/>
     </w:p>
     <w:p>
       <w:pPr>
         <w:pStyle w:val="berschrift2"/>
       </w:pPr>
-      <w:bookmarkStart w:id="48" w:name="_Toc11843973"/>
+      <w:bookmarkStart w:id="51" w:name="_Toc11843973"/>
       <w:r>
         <w:t>Anwendungsszenario</w:t>
       </w:r>
-      <w:bookmarkEnd w:id="48"/>
+      <w:bookmarkEnd w:id="51"/>
     </w:p>
     <w:p>
       <w:pPr>
         <w:pStyle w:val="berschrift2"/>
       </w:pPr>
-      <w:bookmarkStart w:id="49" w:name="_Toc11843974"/>
+      <w:bookmarkStart w:id="52" w:name="_Toc11843974"/>
       <w:r>
         <w:t>Anforderungen</w:t>
       </w:r>
-      <w:bookmarkEnd w:id="49"/>
+      <w:bookmarkEnd w:id="52"/>
     </w:p>
     <w:p>
       <w:pPr>
         <w:pStyle w:val="berschrift2"/>
       </w:pPr>
-      <w:bookmarkStart w:id="50" w:name="_Toc11843975"/>
+      <w:bookmarkStart w:id="53" w:name="_Toc11843975"/>
       <w:r>
         <w:t>Auswahl Sensorik und Aktorik</w:t>
       </w:r>
-      <w:bookmarkEnd w:id="50"/>
+      <w:bookmarkEnd w:id="53"/>
     </w:p>
     <w:p>
       <w:pPr>
         <w:pStyle w:val="berschrift2"/>
       </w:pPr>
-      <w:bookmarkStart w:id="51" w:name="_Toc11843976"/>
+      <w:bookmarkStart w:id="54" w:name="_Toc11843976"/>
       <w:r>
         <w:t>Systemarchitektur</w:t>
       </w:r>
-      <w:bookmarkEnd w:id="51"/>
+      <w:bookmarkEnd w:id="54"/>
     </w:p>
     <w:p>
       <w:pPr>
         <w:pStyle w:val="berschrift2"/>
       </w:pPr>
-      <w:bookmarkStart w:id="52" w:name="_Toc11843977"/>
+      <w:bookmarkStart w:id="55" w:name="_Toc11843977"/>
       <w:r>
         <w:t>Auswahl Bussystem</w:t>
       </w:r>
-      <w:bookmarkEnd w:id="52"/>
+      <w:bookmarkEnd w:id="55"/>
     </w:p>
     <w:p>
       <w:pPr>
@@ -5734,32 +6487,12 @@
       <w:pPr>
         <w:pStyle w:val="berschrift1"/>
       </w:pPr>
-      <w:bookmarkStart w:id="53" w:name="_Toc11843978"/>
-      <w:r>
-        <w:lastRenderedPageBreak/>
-        <w:t>Integration in höhere Systeme</w:t>
-      </w:r>
-      <w:bookmarkEnd w:id="53"/>
-    </w:p>
-    <w:p>
-      <w:pPr>
-        <w:spacing w:after="200" w:line="276" w:lineRule="auto"/>
-        <w:jc w:val="left"/>
-      </w:pPr>
-      <w:r>
-        <w:br w:type="page"/>
-      </w:r>
-    </w:p>
-    <w:p>
-      <w:pPr>
-        <w:pStyle w:val="berschrift1"/>
-      </w:pPr>
-      <w:bookmarkStart w:id="54" w:name="_Toc11843979"/>
+      <w:bookmarkStart w:id="56" w:name="_Toc11843979"/>
       <w:r>
         <w:lastRenderedPageBreak/>
         <w:t>Fazit und Ausblick</w:t>
       </w:r>
-      <w:bookmarkEnd w:id="54"/>
+      <w:bookmarkEnd w:id="56"/>
     </w:p>
     <w:p>
       <w:pPr>
@@ -5778,7 +6511,7 @@
         <w:br w:type="page"/>
       </w:r>
     </w:p>
-    <w:bookmarkStart w:id="55" w:name="_Toc11843980" w:displacedByCustomXml="next"/>
+    <w:bookmarkStart w:id="57" w:name="_Toc11843980" w:displacedByCustomXml="next"/>
     <w:sdt>
       <w:sdtPr>
         <w:rPr>
@@ -5804,7 +6537,7 @@
           <w:r>
             <w:t>Literaturverzeichnis</w:t>
           </w:r>
-          <w:bookmarkEnd w:id="55"/>
+          <w:bookmarkEnd w:id="57"/>
         </w:p>
         <w:sdt>
           <w:sdtPr>
@@ -5856,12 +6589,12 @@
       <w:pPr>
         <w:pStyle w:val="berschrift1"/>
       </w:pPr>
-      <w:bookmarkStart w:id="56" w:name="_Toc11843981"/>
+      <w:bookmarkStart w:id="58" w:name="_Toc11843981"/>
       <w:r>
         <w:lastRenderedPageBreak/>
         <w:t>Abbildungsverzeichnis</w:t>
       </w:r>
-      <w:bookmarkEnd w:id="56"/>
+      <w:bookmarkEnd w:id="58"/>
     </w:p>
     <w:p>
       <w:pPr>
@@ -5911,7 +6644,7 @@
       </w:r>
     </w:p>
     <w:sectPr>
-      <w:footerReference w:type="default" r:id="rId16"/>
+      <w:footerReference w:type="default" r:id="rId18"/>
       <w:pgSz w:w="11906" w:h="16838" w:code="9"/>
       <w:pgMar w:top="1418" w:right="1418" w:bottom="1418" w:left="1418" w:header="709" w:footer="709" w:gutter="0"/>
       <w:pgNumType w:start="1"/>
@@ -6329,9 +7062,9 @@
     </w:lvl>
   </w:abstractNum>
   <w:abstractNum w:abstractNumId="1" w15:restartNumberingAfterBreak="0">
-    <w:nsid w:val="514F0B92"/>
+    <w:nsid w:val="456E538C"/>
     <w:multiLevelType w:val="hybridMultilevel"/>
-    <w:tmpl w:val="2278A26C"/>
+    <w:tmpl w:val="D8CCB3EE"/>
     <w:lvl w:ilvl="0" w:tplc="04070001">
       <w:start w:val="1"/>
       <w:numFmt w:val="bullet"/>
@@ -6442,6 +7175,119 @@
     </w:lvl>
   </w:abstractNum>
   <w:abstractNum w:abstractNumId="2" w15:restartNumberingAfterBreak="0">
+    <w:nsid w:val="514F0B92"/>
+    <w:multiLevelType w:val="hybridMultilevel"/>
+    <w:tmpl w:val="2278A26C"/>
+    <w:lvl w:ilvl="0" w:tplc="04070001">
+      <w:start w:val="1"/>
+      <w:numFmt w:val="bullet"/>
+      <w:lvlText w:val=""/>
+      <w:lvlJc w:val="left"/>
+      <w:pPr>
+        <w:ind w:left="720" w:hanging="360"/>
+      </w:pPr>
+      <w:rPr>
+        <w:rFonts w:ascii="Symbol" w:hAnsi="Symbol" w:hint="default"/>
+      </w:rPr>
+    </w:lvl>
+    <w:lvl w:ilvl="1" w:tplc="04070003" w:tentative="1">
+      <w:start w:val="1"/>
+      <w:numFmt w:val="bullet"/>
+      <w:lvlText w:val="o"/>
+      <w:lvlJc w:val="left"/>
+      <w:pPr>
+        <w:ind w:left="1440" w:hanging="360"/>
+      </w:pPr>
+      <w:rPr>
+        <w:rFonts w:ascii="Courier New" w:hAnsi="Courier New" w:cs="Courier New" w:hint="default"/>
+      </w:rPr>
+    </w:lvl>
+    <w:lvl w:ilvl="2" w:tplc="04070005" w:tentative="1">
+      <w:start w:val="1"/>
+      <w:numFmt w:val="bullet"/>
+      <w:lvlText w:val=""/>
+      <w:lvlJc w:val="left"/>
+      <w:pPr>
+        <w:ind w:left="2160" w:hanging="360"/>
+      </w:pPr>
+      <w:rPr>
+        <w:rFonts w:ascii="Wingdings" w:hAnsi="Wingdings" w:hint="default"/>
+      </w:rPr>
+    </w:lvl>
+    <w:lvl w:ilvl="3" w:tplc="04070001" w:tentative="1">
+      <w:start w:val="1"/>
+      <w:numFmt w:val="bullet"/>
+      <w:lvlText w:val=""/>
+      <w:lvlJc w:val="left"/>
+      <w:pPr>
+        <w:ind w:left="2880" w:hanging="360"/>
+      </w:pPr>
+      <w:rPr>
+        <w:rFonts w:ascii="Symbol" w:hAnsi="Symbol" w:hint="default"/>
+      </w:rPr>
+    </w:lvl>
+    <w:lvl w:ilvl="4" w:tplc="04070003" w:tentative="1">
+      <w:start w:val="1"/>
+      <w:numFmt w:val="bullet"/>
+      <w:lvlText w:val="o"/>
+      <w:lvlJc w:val="left"/>
+      <w:pPr>
+        <w:ind w:left="3600" w:hanging="360"/>
+      </w:pPr>
+      <w:rPr>
+        <w:rFonts w:ascii="Courier New" w:hAnsi="Courier New" w:cs="Courier New" w:hint="default"/>
+      </w:rPr>
+    </w:lvl>
+    <w:lvl w:ilvl="5" w:tplc="04070005" w:tentative="1">
+      <w:start w:val="1"/>
+      <w:numFmt w:val="bullet"/>
+      <w:lvlText w:val=""/>
+      <w:lvlJc w:val="left"/>
+      <w:pPr>
+        <w:ind w:left="4320" w:hanging="360"/>
+      </w:pPr>
+      <w:rPr>
+        <w:rFonts w:ascii="Wingdings" w:hAnsi="Wingdings" w:hint="default"/>
+      </w:rPr>
+    </w:lvl>
+    <w:lvl w:ilvl="6" w:tplc="04070001" w:tentative="1">
+      <w:start w:val="1"/>
+      <w:numFmt w:val="bullet"/>
+      <w:lvlText w:val=""/>
+      <w:lvlJc w:val="left"/>
+      <w:pPr>
+        <w:ind w:left="5040" w:hanging="360"/>
+      </w:pPr>
+      <w:rPr>
+        <w:rFonts w:ascii="Symbol" w:hAnsi="Symbol" w:hint="default"/>
+      </w:rPr>
+    </w:lvl>
+    <w:lvl w:ilvl="7" w:tplc="04070003" w:tentative="1">
+      <w:start w:val="1"/>
+      <w:numFmt w:val="bullet"/>
+      <w:lvlText w:val="o"/>
+      <w:lvlJc w:val="left"/>
+      <w:pPr>
+        <w:ind w:left="5760" w:hanging="360"/>
+      </w:pPr>
+      <w:rPr>
+        <w:rFonts w:ascii="Courier New" w:hAnsi="Courier New" w:cs="Courier New" w:hint="default"/>
+      </w:rPr>
+    </w:lvl>
+    <w:lvl w:ilvl="8" w:tplc="04070005" w:tentative="1">
+      <w:start w:val="1"/>
+      <w:numFmt w:val="bullet"/>
+      <w:lvlText w:val=""/>
+      <w:lvlJc w:val="left"/>
+      <w:pPr>
+        <w:ind w:left="6480" w:hanging="360"/>
+      </w:pPr>
+      <w:rPr>
+        <w:rFonts w:ascii="Wingdings" w:hAnsi="Wingdings" w:hint="default"/>
+      </w:rPr>
+    </w:lvl>
+  </w:abstractNum>
+  <w:abstractNum w:abstractNumId="3" w15:restartNumberingAfterBreak="0">
     <w:nsid w:val="5319292A"/>
     <w:multiLevelType w:val="hybridMultilevel"/>
     <w:tmpl w:val="8E12AA18"/>
@@ -6559,7 +7405,7 @@
       </w:rPr>
     </w:lvl>
   </w:abstractNum>
-  <w:abstractNum w:abstractNumId="3" w15:restartNumberingAfterBreak="0">
+  <w:abstractNum w:abstractNumId="4" w15:restartNumberingAfterBreak="0">
     <w:nsid w:val="566C4007"/>
     <w:multiLevelType w:val="hybridMultilevel"/>
     <w:tmpl w:val="E5F227A8"/>
@@ -6672,7 +7518,7 @@
       </w:rPr>
     </w:lvl>
   </w:abstractNum>
-  <w:abstractNum w:abstractNumId="4" w15:restartNumberingAfterBreak="0">
+  <w:abstractNum w:abstractNumId="5" w15:restartNumberingAfterBreak="0">
     <w:nsid w:val="5D1E1129"/>
     <w:multiLevelType w:val="hybridMultilevel"/>
     <w:tmpl w:val="FBE408A2"/>
@@ -6785,7 +7631,7 @@
       </w:rPr>
     </w:lvl>
   </w:abstractNum>
-  <w:abstractNum w:abstractNumId="5" w15:restartNumberingAfterBreak="0">
+  <w:abstractNum w:abstractNumId="6" w15:restartNumberingAfterBreak="0">
     <w:nsid w:val="602F399D"/>
     <w:multiLevelType w:val="multilevel"/>
     <w:tmpl w:val="A09E3B42"/>
@@ -6928,7 +7774,7 @@
       </w:pPr>
     </w:lvl>
   </w:abstractNum>
-  <w:abstractNum w:abstractNumId="6" w15:restartNumberingAfterBreak="0">
+  <w:abstractNum w:abstractNumId="7" w15:restartNumberingAfterBreak="0">
     <w:nsid w:val="63796901"/>
     <w:multiLevelType w:val="hybridMultilevel"/>
     <w:tmpl w:val="2E5E55E2"/>
@@ -7018,10 +7864,10 @@
       </w:pPr>
     </w:lvl>
   </w:abstractNum>
-  <w:abstractNum w:abstractNumId="7" w15:restartNumberingAfterBreak="0">
-    <w:nsid w:val="7E9B5CCE"/>
+  <w:abstractNum w:abstractNumId="8" w15:restartNumberingAfterBreak="0">
+    <w:nsid w:val="6D942275"/>
     <w:multiLevelType w:val="hybridMultilevel"/>
-    <w:tmpl w:val="1792A870"/>
+    <w:tmpl w:val="3E0808E0"/>
     <w:lvl w:ilvl="0" w:tplc="04070001">
       <w:start w:val="1"/>
       <w:numFmt w:val="bullet"/>
@@ -7131,28 +7977,147 @@
       </w:rPr>
     </w:lvl>
   </w:abstractNum>
+  <w:abstractNum w:abstractNumId="9" w15:restartNumberingAfterBreak="0">
+    <w:nsid w:val="7E9B5CCE"/>
+    <w:multiLevelType w:val="hybridMultilevel"/>
+    <w:tmpl w:val="1792A870"/>
+    <w:lvl w:ilvl="0" w:tplc="04070001">
+      <w:start w:val="1"/>
+      <w:numFmt w:val="bullet"/>
+      <w:lvlText w:val=""/>
+      <w:lvlJc w:val="left"/>
+      <w:pPr>
+        <w:ind w:left="720" w:hanging="360"/>
+      </w:pPr>
+      <w:rPr>
+        <w:rFonts w:ascii="Symbol" w:hAnsi="Symbol" w:hint="default"/>
+      </w:rPr>
+    </w:lvl>
+    <w:lvl w:ilvl="1" w:tplc="04070003" w:tentative="1">
+      <w:start w:val="1"/>
+      <w:numFmt w:val="bullet"/>
+      <w:lvlText w:val="o"/>
+      <w:lvlJc w:val="left"/>
+      <w:pPr>
+        <w:ind w:left="1440" w:hanging="360"/>
+      </w:pPr>
+      <w:rPr>
+        <w:rFonts w:ascii="Courier New" w:hAnsi="Courier New" w:cs="Courier New" w:hint="default"/>
+      </w:rPr>
+    </w:lvl>
+    <w:lvl w:ilvl="2" w:tplc="04070005" w:tentative="1">
+      <w:start w:val="1"/>
+      <w:numFmt w:val="bullet"/>
+      <w:lvlText w:val=""/>
+      <w:lvlJc w:val="left"/>
+      <w:pPr>
+        <w:ind w:left="2160" w:hanging="360"/>
+      </w:pPr>
+      <w:rPr>
+        <w:rFonts w:ascii="Wingdings" w:hAnsi="Wingdings" w:hint="default"/>
+      </w:rPr>
+    </w:lvl>
+    <w:lvl w:ilvl="3" w:tplc="04070001" w:tentative="1">
+      <w:start w:val="1"/>
+      <w:numFmt w:val="bullet"/>
+      <w:lvlText w:val=""/>
+      <w:lvlJc w:val="left"/>
+      <w:pPr>
+        <w:ind w:left="2880" w:hanging="360"/>
+      </w:pPr>
+      <w:rPr>
+        <w:rFonts w:ascii="Symbol" w:hAnsi="Symbol" w:hint="default"/>
+      </w:rPr>
+    </w:lvl>
+    <w:lvl w:ilvl="4" w:tplc="04070003" w:tentative="1">
+      <w:start w:val="1"/>
+      <w:numFmt w:val="bullet"/>
+      <w:lvlText w:val="o"/>
+      <w:lvlJc w:val="left"/>
+      <w:pPr>
+        <w:ind w:left="3600" w:hanging="360"/>
+      </w:pPr>
+      <w:rPr>
+        <w:rFonts w:ascii="Courier New" w:hAnsi="Courier New" w:cs="Courier New" w:hint="default"/>
+      </w:rPr>
+    </w:lvl>
+    <w:lvl w:ilvl="5" w:tplc="04070005" w:tentative="1">
+      <w:start w:val="1"/>
+      <w:numFmt w:val="bullet"/>
+      <w:lvlText w:val=""/>
+      <w:lvlJc w:val="left"/>
+      <w:pPr>
+        <w:ind w:left="4320" w:hanging="360"/>
+      </w:pPr>
+      <w:rPr>
+        <w:rFonts w:ascii="Wingdings" w:hAnsi="Wingdings" w:hint="default"/>
+      </w:rPr>
+    </w:lvl>
+    <w:lvl w:ilvl="6" w:tplc="04070001" w:tentative="1">
+      <w:start w:val="1"/>
+      <w:numFmt w:val="bullet"/>
+      <w:lvlText w:val=""/>
+      <w:lvlJc w:val="left"/>
+      <w:pPr>
+        <w:ind w:left="5040" w:hanging="360"/>
+      </w:pPr>
+      <w:rPr>
+        <w:rFonts w:ascii="Symbol" w:hAnsi="Symbol" w:hint="default"/>
+      </w:rPr>
+    </w:lvl>
+    <w:lvl w:ilvl="7" w:tplc="04070003" w:tentative="1">
+      <w:start w:val="1"/>
+      <w:numFmt w:val="bullet"/>
+      <w:lvlText w:val="o"/>
+      <w:lvlJc w:val="left"/>
+      <w:pPr>
+        <w:ind w:left="5760" w:hanging="360"/>
+      </w:pPr>
+      <w:rPr>
+        <w:rFonts w:ascii="Courier New" w:hAnsi="Courier New" w:cs="Courier New" w:hint="default"/>
+      </w:rPr>
+    </w:lvl>
+    <w:lvl w:ilvl="8" w:tplc="04070005" w:tentative="1">
+      <w:start w:val="1"/>
+      <w:numFmt w:val="bullet"/>
+      <w:lvlText w:val=""/>
+      <w:lvlJc w:val="left"/>
+      <w:pPr>
+        <w:ind w:left="6480" w:hanging="360"/>
+      </w:pPr>
+      <w:rPr>
+        <w:rFonts w:ascii="Wingdings" w:hAnsi="Wingdings" w:hint="default"/>
+      </w:rPr>
+    </w:lvl>
+  </w:abstractNum>
   <w:num w:numId="1">
-    <w:abstractNumId w:val="5"/>
+    <w:abstractNumId w:val="6"/>
   </w:num>
   <w:num w:numId="2">
-    <w:abstractNumId w:val="6"/>
+    <w:abstractNumId w:val="7"/>
   </w:num>
   <w:num w:numId="3">
-    <w:abstractNumId w:val="2"/>
+    <w:abstractNumId w:val="3"/>
   </w:num>
   <w:num w:numId="4">
-    <w:abstractNumId w:val="3"/>
+    <w:abstractNumId w:val="4"/>
   </w:num>
   <w:num w:numId="5">
-    <w:abstractNumId w:val="4"/>
+    <w:abstractNumId w:val="5"/>
   </w:num>
   <w:num w:numId="6">
     <w:abstractNumId w:val="0"/>
   </w:num>
   <w:num w:numId="7">
-    <w:abstractNumId w:val="7"/>
+    <w:abstractNumId w:val="9"/>
   </w:num>
   <w:num w:numId="8">
+    <w:abstractNumId w:val="2"/>
+  </w:num>
+  <w:num w:numId="9">
+    <w:abstractNumId w:val="8"/>
+  </w:num>
+  <w:num w:numId="10">
     <w:abstractNumId w:val="1"/>
   </w:num>
   <w:numIdMacAtCleanup w:val="5"/>
@@ -10702,11 +11667,168 @@
     <b:City>Los Angeles, USA</b:City>
     <b:RefOrder>16</b:RefOrder>
   </b:Source>
+  <b:Source>
+    <b:Tag>Gör18</b:Tag>
+    <b:SourceType>ArticleInAPeriodical</b:SourceType>
+    <b:Guid>{EF4401D6-CB87-4707-A2F4-2FBA4FBFAAF6}</b:Guid>
+    <b:Title>Datenverarbeitung am Rand des Internets: Rechnen im Nebel?</b:Title>
+    <b:Year>2018</b:Year>
+    <b:Author>
+      <b:Author>
+        <b:NameList>
+          <b:Person>
+            <b:Last>Göring</b:Last>
+            <b:First>Olaf</b:First>
+          </b:Person>
+        </b:NameList>
+      </b:Author>
+    </b:Author>
+    <b:PeriodicalTitle>Elektronik</b:PeriodicalTitle>
+    <b:Month>September</b:Month>
+    <b:Day>18</b:Day>
+    <b:Pages>42-44</b:Pages>
+    <b:RefOrder>24</b:RefOrder>
+  </b:Source>
+  <b:Source>
+    <b:Tag>Sch181</b:Tag>
+    <b:SourceType>Report</b:SourceType>
+    <b:Guid>{2F806494-C84F-4AA7-B0B8-AC7EDB67DF4A}</b:Guid>
+    <b:Title>Anforderungstaxonomie für industrielle Cloud Infrastrukturen durch Internet of Things- und Big Data-Applikationen </b:Title>
+    <b:Year>2018</b:Year>
+    <b:Author>
+      <b:Author>
+        <b:NameList>
+          <b:Person>
+            <b:Last>Schuba</b:Last>
+            <b:First>Kornelia,</b:First>
+            <b:Middle>Pieper, Carsten, Schriegel, Sebastian, Al-Gumaei, Khaled</b:Middle>
+          </b:Person>
+        </b:NameList>
+      </b:Author>
+    </b:Author>
+    <b:Publisher>Fraunhofer IOSB-INA</b:Publisher>
+    <b:City>Lemgo</b:City>
+    <b:RefOrder>25</b:RefOrder>
+  </b:Source>
+  <b:Source>
+    <b:Tag>Gei18</b:Tag>
+    <b:SourceType>ArticleInAPeriodical</b:SourceType>
+    <b:Guid>{4EC723A3-058D-4339-A2CD-AC28E04C5351}</b:Guid>
+    <b:Title>Speichern und Verarbeiten von Daten: In der Wolke oder am Rande des Netzwerks</b:Title>
+    <b:Year>2018</b:Year>
+    <b:Author>
+      <b:Author>
+        <b:NameList>
+          <b:Person>
+            <b:Last>Geier</b:Last>
+            <b:First>Katrin</b:First>
+          </b:Person>
+        </b:NameList>
+      </b:Author>
+    </b:Author>
+    <b:PeriodicalTitle>Elektronik - internet of things</b:PeriodicalTitle>
+    <b:Month>Oktober</b:Month>
+    <b:Pages>23-25</b:Pages>
+    <b:RefOrder>26</b:RefOrder>
+  </b:Source>
+  <b:Source>
+    <b:Tag>Jag19</b:Tag>
+    <b:SourceType>BookSection</b:SourceType>
+    <b:Guid>{FD9816C7-47C5-4C31-AA35-B23C2DE49AE1}</b:Guid>
+    <b:Title>Applications of the Internet of Things with the Cloud Computing Technologies: A Review</b:Title>
+    <b:Year>2019</b:Year>
+    <b:Publisher>Springer International Publishing</b:Publisher>
+    <b:City>Cham</b:City>
+    <b:Author>
+      <b:Author>
+        <b:NameList>
+          <b:Person>
+            <b:Last>Jagannath</b:Last>
+            <b:First>U.</b:First>
+            <b:Middle>Ram, Saravanan, S., Suguna, S. Kanimozhi</b:Middle>
+          </b:Person>
+        </b:NameList>
+      </b:Author>
+    </b:Author>
+    <b:BookTitle>Edge Computing - From Hype to Reality</b:BookTitle>
+    <b:Pages>71-89</b:Pages>
+    <b:RefOrder>27</b:RefOrder>
+  </b:Source>
+  <b:Source>
+    <b:Tag>Weg16</b:Tag>
+    <b:SourceType>ConferenceProceedings</b:SourceType>
+    <b:Guid>{FBC4C65B-CE3D-473A-8CD8-59C3695F681C}</b:Guid>
+    <b:Title>Industrie 4.0 für den Maschinen- und Anlagenbau</b:Title>
+    <b:Year>2016</b:Year>
+    <b:City>Wien</b:City>
+    <b:Author>
+      <b:Author>
+        <b:NameList>
+          <b:Person>
+            <b:Last>Wegener</b:Last>
+            <b:First>Konrad,</b:First>
+            <b:Middle>Kunz, Andreas, Bochmann, Lennart, Bänziger, Timo</b:Middle>
+          </b:Person>
+        </b:NameList>
+      </b:Author>
+    </b:Author>
+    <b:ConferenceName>3. Wiener Produktionstechnik Kongress Adaptive &amp; Smart Manufacturing</b:ConferenceName>
+    <b:RefOrder>28</b:RefOrder>
+  </b:Source>
+  <b:Source>
+    <b:Tag>Ble18</b:Tag>
+    <b:SourceType>BookSection</b:SourceType>
+    <b:Guid>{2507D221-D7D9-4B2E-9B27-06AFE41FBDEB}</b:Guid>
+    <b:Title>Fertigungsprozesse und deren Steuerung in Cyber-Physischen Systemen</b:Title>
+    <b:Year>2018</b:Year>
+    <b:City>Wiesbaden</b:City>
+    <b:Publisher>Springer Gabler</b:Publisher>
+    <b:Author>
+      <b:Author>
+        <b:NameList>
+          <b:Person>
+            <b:Last>Blecker</b:Last>
+            <b:First>Thorsten,</b:First>
+            <b:Middle>Wagner, Regina, Stark, Lisa</b:Middle>
+          </b:Person>
+        </b:NameList>
+      </b:Author>
+    </b:Author>
+    <b:BookTitle>Mit Innovationsmanagement zu Industrie 4.0</b:BookTitle>
+    <b:Pages>175-188</b:Pages>
+    <b:RefOrder>29</b:RefOrder>
+  </b:Source>
+  <b:Source>
+    <b:Tag>Lub17</b:Tag>
+    <b:SourceType>InternetSite</b:SourceType>
+    <b:Guid>{61F04119-7B5C-42EF-9A5F-6C0911F1C46F}</b:Guid>
+    <b:Author>
+      <b:Author>
+        <b:NameList>
+          <b:Person>
+            <b:Last>Luber</b:Last>
+            <b:First>Stefan,</b:First>
+            <b:Middle>Litzel, Nico</b:Middle>
+          </b:Person>
+        </b:NameList>
+      </b:Author>
+    </b:Author>
+    <b:Title>Big-Data Insider</b:Title>
+    <b:ProductionCompany>Vogel Communications Group GmbH &amp; Co. KG</b:ProductionCompany>
+    <b:Year>2017</b:Year>
+    <b:Month>Dezember</b:Month>
+    <b:Day>5</b:Day>
+    <b:YearAccessed>2019</b:YearAccessed>
+    <b:MonthAccessed>Juni</b:MonthAccessed>
+    <b:DayAccessed>5</b:DayAccessed>
+    <b:URL>https://www.bigdata-insider.de/was-ist-ein-cyber-physisches-system-cps-a-668494/</b:URL>
+    <b:RefOrder>30</b:RefOrder>
+  </b:Source>
 </b:Sources>
 </file>
 
 <file path=customXml/itemProps1.xml><?xml version="1.0" encoding="utf-8"?>
-<ds:datastoreItem xmlns:ds="http://schemas.openxmlformats.org/officeDocument/2006/customXml" ds:itemID="{07EA852D-39B0-499C-B1EA-2EE939061526}">
+<ds:datastoreItem xmlns:ds="http://schemas.openxmlformats.org/officeDocument/2006/customXml" ds:itemID="{6CAA6E48-3A46-4692-B4ED-F84A7FDA0051}">
   <ds:schemaRefs>
     <ds:schemaRef ds:uri="http://schemas.openxmlformats.org/officeDocument/2006/bibliography"/>
   </ds:schemaRefs>

</xml_diff>

<commit_message>
EtherCat und AS-i Teil 1
</commit_message>
<xml_diff>
--- a/Projektarbeit.docx
+++ b/Projektarbeit.docx
@@ -783,7 +783,7 @@
           <w:sz w:val="22"/>
           <w:szCs w:val="23"/>
         </w:rPr>
-        <w:t>8. Juli 2019</w:t>
+        <w:t>10. Juli 2019</w:t>
       </w:r>
       <w:r>
         <w:rPr>
@@ -3468,12 +3468,12 @@
       <w:pPr>
         <w:pStyle w:val="berschrift2"/>
       </w:pPr>
-      <w:bookmarkStart w:id="29" w:name="_Toc11843969"/>
-      <w:bookmarkStart w:id="30" w:name="_Toc12945658"/>
+      <w:bookmarkStart w:id="29" w:name="_Toc12945658"/>
+      <w:bookmarkStart w:id="30" w:name="_Toc11843969"/>
       <w:r>
         <w:t>CAN</w:t>
       </w:r>
-      <w:bookmarkEnd w:id="30"/>
+      <w:bookmarkEnd w:id="29"/>
     </w:p>
     <w:p>
       <w:pPr>
@@ -3641,6 +3641,7 @@
           <w:id w:val="-1852871632"/>
           <w:citation/>
         </w:sdtPr>
+        <w:sdtEndPr/>
         <w:sdtContent>
           <w:r>
             <w:fldChar w:fldCharType="begin"/>
@@ -3752,6 +3753,7 @@
           <w:id w:val="860937688"/>
           <w:citation/>
         </w:sdtPr>
+        <w:sdtEndPr/>
         <w:sdtContent>
           <w:r>
             <w:fldChar w:fldCharType="begin"/>
@@ -3798,7 +3800,15 @@
       </w:r>
       <w:proofErr w:type="spellEnd"/>
       <w:r>
-        <w:t xml:space="preserve"> Ende der 1970er Jahre konzipierte Übertragungstechnologie. Da Ethernet nicht die Darstellung der übertragenen Daten, sondern lediglich die Übertragung der Bytes definiert, ist es universell einsetzbar und weltweit weit verbreitet. Als Ethernet-Standard wird das physikalische Layer und zugehörige Zugriffverfahren sowie das Frame-Format beschrieben. Heutzutage sind unterschiedliche Spezifikationen verbreitet, die Geschwindigkeiten von 25 Gbit/s von bis zu 400 Gbit/s ermöglichen.</w:t>
+        <w:t xml:space="preserve"> Ende der 1970er Jahre konzipierte Übertragungstechnologie. Da Ethernet nicht die Darstellung der übertragenen Daten, sondern lediglich die Übertragung der Bytes definiert, ist es universell einsetzbar und weltweit weit verbreitet. Als Ethernet-Standard </w:t>
+      </w:r>
+      <w:proofErr w:type="gramStart"/>
+      <w:r>
+        <w:t>wird</w:t>
+      </w:r>
+      <w:proofErr w:type="gramEnd"/>
+      <w:r>
+        <w:t xml:space="preserve"> das physikalische Layer und zugehörige Zugriffverfahren sowie das Frame-Format beschrieben. Heutzutage sind unterschiedliche Spezifikationen verbreitet, die Geschwindigkeiten von 25 Gbit/s von bis zu 400 Gbit/s ermöglichen.</w:t>
       </w:r>
     </w:p>
     <w:p>
@@ -3912,6 +3922,7 @@
           <w:id w:val="-541135425"/>
           <w:citation/>
         </w:sdtPr>
+        <w:sdtEndPr/>
         <w:sdtContent>
           <w:r>
             <w:fldChar w:fldCharType="begin"/>
@@ -4053,6 +4064,7 @@
           <w:id w:val="-854572202"/>
           <w:citation/>
         </w:sdtPr>
+        <w:sdtEndPr/>
         <w:sdtContent>
           <w:r>
             <w:fldChar w:fldCharType="begin"/>
@@ -4109,6 +4121,7 @@
           <w:id w:val="-360596573"/>
           <w:citation/>
         </w:sdtPr>
+        <w:sdtEndPr/>
         <w:sdtContent>
           <w:r>
             <w:fldChar w:fldCharType="begin"/>
@@ -4140,6 +4153,7 @@
           <w:id w:val="996158683"/>
           <w:citation/>
         </w:sdtPr>
+        <w:sdtEndPr/>
         <w:sdtContent>
           <w:r>
             <w:fldChar w:fldCharType="begin"/>
@@ -4188,6 +4202,7 @@
           <w:id w:val="1347518675"/>
           <w:citation/>
         </w:sdtPr>
+        <w:sdtEndPr/>
         <w:sdtContent>
           <w:r>
             <w:fldChar w:fldCharType="begin"/>
@@ -4214,233 +4229,116 @@
       <w:pPr>
         <w:pStyle w:val="berschrift3"/>
       </w:pPr>
-      <w:bookmarkStart w:id="37" w:name="_Toc12945660"/>
+      <w:bookmarkStart w:id="37" w:name="_Toc12945661"/>
       <w:r>
         <w:t>EtherCAT</w:t>
       </w:r>
-      <w:bookmarkEnd w:id="37"/>
-    </w:p>
-    <w:p>
-      <w:pPr>
-        <w:pStyle w:val="berschrift2"/>
-      </w:pPr>
-      <w:bookmarkStart w:id="38" w:name="_Toc12945661"/>
-      <w:r>
-        <w:t>PROFIBUS</w:t>
-      </w:r>
-      <w:bookmarkEnd w:id="38"/>
-    </w:p>
-    <w:p>
-      <w:pPr>
-        <w:pStyle w:val="Textkrper"/>
-      </w:pPr>
-      <w:r>
-        <w:t xml:space="preserve">PROFIBUS </w:t>
-      </w:r>
-      <w:r>
-        <w:t>legt verschiedene technische Merkmale eines seriellen Feldbussystems fest, um Geräte von der Feld- bis zur Zellebene zu vernetzen.</w:t>
-      </w:r>
-    </w:p>
-    <w:p>
-      <w:pPr>
-        <w:pStyle w:val="berschrift2"/>
-        <w:rPr>
-          <w:lang w:val="en-US"/>
-        </w:rPr>
-      </w:pPr>
-      <w:bookmarkStart w:id="39" w:name="_Toc12945662"/>
-      <w:r>
-        <w:rPr>
-          <w:lang w:val="en-US"/>
-        </w:rPr>
-        <w:t>AS-Interface</w:t>
-      </w:r>
-      <w:bookmarkEnd w:id="39"/>
-    </w:p>
-    <w:p>
-      <w:pPr>
-        <w:pStyle w:val="berschrift2"/>
-        <w:rPr>
-          <w:lang w:val="en-US"/>
-        </w:rPr>
-      </w:pPr>
-      <w:bookmarkStart w:id="40" w:name="_Toc12945663"/>
-      <w:r>
-        <w:rPr>
-          <w:lang w:val="en-US"/>
-        </w:rPr>
-        <w:t>Bluetooth</w:t>
-      </w:r>
-      <w:bookmarkEnd w:id="40"/>
-    </w:p>
-    <w:p>
-      <w:pPr>
-        <w:pStyle w:val="Textkrper"/>
-      </w:pPr>
-      <w:r>
-        <w:t>Ein verbreiteter Kommunikationsstandard für den N</w:t>
-      </w:r>
-      <w:r>
-        <w:t xml:space="preserve">ahbereich ist Bluetooth. 1998 wurde die Bluetooth Special Interest Gruppe (SIG) gegründet, um einen Kommunikationsstandard für kurze Distanzen zu entwickeln. Gestartet ist Bluetooth mit dem Standard 1.0a, mittlerweile gibt es die Version 5.0, die wesentliche Verbesserungen in Reichweite (bis zum 200m), Datenrate (2 Mbit/s) und Energieeffizienz mit sich bringt. Heutzutage konzentriert sich der Einsatz von Bluetooth dennoch hauptsächlich auf folgende Anwendungsbereiche: </w:t>
+    </w:p>
+    <w:p>
+      <w:pPr>
+        <w:rPr>
+          <w:lang w:eastAsia="de-DE"/>
+        </w:rPr>
+      </w:pPr>
+      <w:r>
+        <w:rPr>
+          <w:lang w:eastAsia="de-DE"/>
+        </w:rPr>
+        <w:t xml:space="preserve">Eine Technologie, die auf Ethernet basiert, ist das sogenannte EtherCAT, welches sich vor allem für schnelle, echtzeitgesteuerte Applikationen eignet. Das Ethernet-Paket wird bei dieser Anwendung nicht an jeder Stelle empfangen, interpretiert und kopiert, viel mehr entnehmen die Slave-Geräte die relevanten Daten, während die Nachricht das Gerät durchläuft. Die Nachricht wird dabei nur um wenige Nanosekunden verzögert und es werden effektive Datenübertragungsraten von bis zu 200 Mbit/s erreicht. </w:t>
       </w:r>
       <w:sdt>
         <w:sdtPr>
-          <w:id w:val="-204488885"/>
+          <w:rPr>
+            <w:lang w:eastAsia="de-DE"/>
+          </w:rPr>
+          <w:id w:val="-1251655706"/>
           <w:citation/>
         </w:sdtPr>
         <w:sdtContent>
           <w:r>
+            <w:rPr>
+              <w:lang w:eastAsia="de-DE"/>
+            </w:rPr>
             <w:fldChar w:fldCharType="begin"/>
           </w:r>
           <w:r>
-            <w:instrText xml:space="preserve"> CITATION Ost18 \l 1031 </w:instrText>
-          </w:r>
-          <w:r>
+            <w:rPr>
+              <w:lang w:eastAsia="de-DE"/>
+            </w:rPr>
+            <w:instrText xml:space="preserve"> CITATION HMS19 \l 1031 </w:instrText>
+          </w:r>
+          <w:r>
+            <w:rPr>
+              <w:lang w:eastAsia="de-DE"/>
+            </w:rPr>
             <w:fldChar w:fldCharType="separate"/>
           </w:r>
           <w:r>
             <w:rPr>
               <w:noProof/>
+              <w:lang w:eastAsia="de-DE"/>
             </w:rPr>
-            <w:t>[18]</w:t>
-          </w:r>
-          <w:r>
+            <w:t>[12]</w:t>
+          </w:r>
+          <w:r>
+            <w:rPr>
+              <w:lang w:eastAsia="de-DE"/>
+            </w:rPr>
             <w:fldChar w:fldCharType="end"/>
           </w:r>
         </w:sdtContent>
       </w:sdt>
-    </w:p>
-    <w:p>
-      <w:pPr>
-        <w:pStyle w:val="Textkrper"/>
-        <w:numPr>
-          <w:ilvl w:val="0"/>
-          <w:numId w:val="4"/>
-        </w:numPr>
-      </w:pPr>
-      <w:r>
-        <w:t>Kabellose Verbindung zwischen einem Smartphone und Audioendgeräten</w:t>
-      </w:r>
-    </w:p>
-    <w:p>
-      <w:pPr>
-        <w:pStyle w:val="Textkrper"/>
-        <w:numPr>
-          <w:ilvl w:val="0"/>
-          <w:numId w:val="4"/>
-        </w:numPr>
-      </w:pPr>
-      <w:r>
-        <w:t>Austausch von Dateien zwischen Endgeräten</w:t>
-      </w:r>
-    </w:p>
-    <w:p>
-      <w:pPr>
-        <w:pStyle w:val="Textkrper"/>
-        <w:numPr>
-          <w:ilvl w:val="0"/>
-          <w:numId w:val="4"/>
-        </w:numPr>
-      </w:pPr>
-      <w:r>
-        <w:t>Anbindung kabelloser Eingabegeräte an Computer</w:t>
-      </w:r>
-    </w:p>
-    <w:p>
-      <w:pPr>
-        <w:pStyle w:val="Textkrper"/>
-      </w:pPr>
-      <w:r>
-        <w:t>Weitere Anwendungen, wie die Weitergabe einer Internetverbindung oder Multiplayer-Spiele wurden mittlerweile von anderen Technologien, wie z.B. Wi-Fi abgelöst.</w:t>
-      </w:r>
-    </w:p>
-    <w:p>
-      <w:pPr>
-        <w:pStyle w:val="Textkrper"/>
-      </w:pPr>
-      <w:r>
-        <w:t>Bluetooth verwendet dabei einen Frequenzbereich zwischen 2400 und 2480 MHz. Es stehen zwei Datenkanäle zur Verfügung:</w:t>
-      </w:r>
-    </w:p>
-    <w:p>
-      <w:pPr>
-        <w:pStyle w:val="Textkrper"/>
-        <w:numPr>
-          <w:ilvl w:val="0"/>
-          <w:numId w:val="5"/>
-        </w:numPr>
-      </w:pPr>
-      <w:r>
-        <w:t>Synchron (SCO)</w:t>
-      </w:r>
-    </w:p>
-    <w:p>
-      <w:pPr>
-        <w:pStyle w:val="Textkrper"/>
-        <w:numPr>
-          <w:ilvl w:val="0"/>
-          <w:numId w:val="5"/>
-        </w:numPr>
-      </w:pPr>
-      <w:r>
-        <w:t>Asynchron (ACL)</w:t>
-      </w:r>
-    </w:p>
-    <w:p>
-      <w:pPr>
-        <w:pStyle w:val="Textkrper"/>
-      </w:pPr>
-      <w:r>
-        <w:t xml:space="preserve">Ein Bluetooth Netzwerk nennt sich </w:t>
-      </w:r>
-      <w:proofErr w:type="spellStart"/>
-      <w:r>
-        <w:t>Piconet</w:t>
-      </w:r>
-      <w:proofErr w:type="spellEnd"/>
-      <w:r>
-        <w:t xml:space="preserve"> und wird von den Geräten selbst aufgebaut. In der Theorie kann solch ein Netzwerk bis zu 255 Teilnehmer haben, von denen allerdings nur acht Geräte gleichzeitig aktiv sein können. Jeweils ein Gerät fungiert hierbei als Master, welches </w:t>
-      </w:r>
-      <w:r>
-        <w:lastRenderedPageBreak/>
-        <w:t xml:space="preserve">bis zu sieben Slaves ansteuern kann. Ein Gerät kann dabei auch in mehreren </w:t>
-      </w:r>
-      <w:proofErr w:type="spellStart"/>
-      <w:r>
-        <w:t>Piconets</w:t>
-      </w:r>
-      <w:proofErr w:type="spellEnd"/>
-      <w:r>
-        <w:t xml:space="preserve"> angeschlossen sein (siehe </w:t>
-      </w:r>
-      <w:r>
-        <w:fldChar w:fldCharType="begin"/>
-      </w:r>
-      <w:r>
-        <w:instrText xml:space="preserve"> REF _Ref12861832 \h </w:instrText>
-      </w:r>
-      <w:r>
-        <w:fldChar w:fldCharType="separate"/>
-      </w:r>
-      <w:r>
-        <w:t xml:space="preserve">Abbildung </w:t>
-      </w:r>
-      <w:r>
-        <w:rPr>
-          <w:noProof/>
-        </w:rPr>
-        <w:t>14</w:t>
-      </w:r>
-      <w:r>
-        <w:fldChar w:fldCharType="end"/>
-      </w:r>
-      <w:r>
-        <w:t>).</w:t>
-      </w:r>
-    </w:p>
-    <w:p>
-      <w:pPr>
-        <w:pStyle w:val="Textkrper"/>
+      <w:r>
+        <w:rPr>
+          <w:lang w:eastAsia="de-DE"/>
+        </w:rPr>
+        <w:t xml:space="preserve"> </w:t>
+      </w:r>
+      <w:sdt>
+        <w:sdtPr>
+          <w:rPr>
+            <w:lang w:eastAsia="de-DE"/>
+          </w:rPr>
+          <w:id w:val="-402979328"/>
+          <w:citation/>
+        </w:sdtPr>
+        <w:sdtContent>
+          <w:r>
+            <w:rPr>
+              <w:lang w:eastAsia="de-DE"/>
+            </w:rPr>
+            <w:fldChar w:fldCharType="begin"/>
+          </w:r>
+          <w:r>
+            <w:rPr>
+              <w:lang w:eastAsia="de-DE"/>
+            </w:rPr>
+            <w:instrText xml:space="preserve"> CITATION Her18 \l 1031 </w:instrText>
+          </w:r>
+          <w:r>
+            <w:rPr>
+              <w:lang w:eastAsia="de-DE"/>
+            </w:rPr>
+            <w:fldChar w:fldCharType="separate"/>
+          </w:r>
+          <w:r>
+            <w:rPr>
+              <w:noProof/>
+              <w:lang w:eastAsia="de-DE"/>
+            </w:rPr>
+            <w:t>[13]</w:t>
+          </w:r>
+          <w:r>
+            <w:rPr>
+              <w:lang w:eastAsia="de-DE"/>
+            </w:rPr>
+            <w:fldChar w:fldCharType="end"/>
+          </w:r>
+        </w:sdtContent>
+      </w:sdt>
+    </w:p>
+    <w:p>
+      <w:pPr>
         <w:keepNext/>
         <w:jc w:val="center"/>
       </w:pPr>
@@ -4450,10 +4348,10 @@
           <w:lang w:eastAsia="zh-CN"/>
         </w:rPr>
         <w:drawing>
-          <wp:inline distT="0" distB="0" distL="0" distR="0" wp14:anchorId="24622B8E" wp14:editId="652DB209">
-            <wp:extent cx="5000625" cy="2143125"/>
+          <wp:inline distT="0" distB="0" distL="0" distR="0" wp14:anchorId="4F25B90A" wp14:editId="7538991C">
+            <wp:extent cx="5762625" cy="1400175"/>
             <wp:effectExtent l="0" t="0" r="9525" b="9525"/>
-            <wp:docPr id="12" name="Grafik 12"/>
+            <wp:docPr id="45" name="Grafik 45"/>
             <wp:cNvGraphicFramePr>
               <a:graphicFrameLocks xmlns:a="http://schemas.openxmlformats.org/drawingml/2006/main" noChangeAspect="1"/>
             </wp:cNvGraphicFramePr>
@@ -4461,23 +4359,36 @@
               <a:graphicData uri="http://schemas.openxmlformats.org/drawingml/2006/picture">
                 <pic:pic xmlns:pic="http://schemas.openxmlformats.org/drawingml/2006/picture">
                   <pic:nvPicPr>
-                    <pic:cNvPr id="1" name=""/>
-                    <pic:cNvPicPr/>
+                    <pic:cNvPr id="0" name="Grafik 31"/>
+                    <pic:cNvPicPr>
+                      <a:picLocks noChangeAspect="1" noChangeArrowheads="1"/>
+                    </pic:cNvPicPr>
                   </pic:nvPicPr>
                   <pic:blipFill>
-                    <a:blip r:embed="rId15"/>
+                    <a:blip r:embed="rId15">
+                      <a:extLst>
+                        <a:ext uri="{28A0092B-C50C-407E-A947-70E740481C1C}">
+                          <a14:useLocalDpi xmlns:a14="http://schemas.microsoft.com/office/drawing/2010/main" val="0"/>
+                        </a:ext>
+                      </a:extLst>
+                    </a:blip>
+                    <a:srcRect/>
                     <a:stretch>
                       <a:fillRect/>
                     </a:stretch>
                   </pic:blipFill>
-                  <pic:spPr>
+                  <pic:spPr bwMode="auto">
                     <a:xfrm>
                       <a:off x="0" y="0"/>
-                      <a:ext cx="5000625" cy="2143125"/>
+                      <a:ext cx="5762625" cy="1400175"/>
                     </a:xfrm>
                     <a:prstGeom prst="rect">
                       <a:avLst/>
                     </a:prstGeom>
+                    <a:noFill/>
+                    <a:ln>
+                      <a:noFill/>
+                    </a:ln>
                   </pic:spPr>
                 </pic:pic>
               </a:graphicData>
@@ -4491,65 +4402,325 @@
         <w:pStyle w:val="Beschriftung"/>
         <w:jc w:val="center"/>
       </w:pPr>
-      <w:bookmarkStart w:id="41" w:name="_Ref12861832"/>
+      <w:bookmarkStart w:id="38" w:name="_Ref13597363"/>
+      <w:bookmarkStart w:id="39" w:name="_Toc13673600"/>
       <w:r>
         <w:t xml:space="preserve">Abbildung </w:t>
       </w:r>
       <w:r>
+        <w:fldChar w:fldCharType="begin"/>
+      </w:r>
+      <w:r>
         <w:rPr>
           <w:noProof/>
         </w:rPr>
-        <w:fldChar w:fldCharType="begin"/>
+        <w:instrText xml:space="preserve"> SEQ Abbildung \* ARABIC </w:instrText>
+      </w:r>
+      <w:r>
+        <w:fldChar w:fldCharType="separate"/>
       </w:r>
       <w:r>
         <w:rPr>
           <w:noProof/>
         </w:rPr>
-        <w:instrText xml:space="preserve"> SEQ Abbildung \* ARABIC </w:instrText>
-      </w:r>
-      <w:r>
-        <w:rPr>
-          <w:noProof/>
-        </w:rPr>
-        <w:fldChar w:fldCharType="separate"/>
-      </w:r>
-      <w:r>
-        <w:rPr>
-          <w:noProof/>
-        </w:rPr>
         <w:t>14</w:t>
       </w:r>
       <w:r>
-        <w:rPr>
-          <w:noProof/>
-        </w:rPr>
         <w:fldChar w:fldCharType="end"/>
       </w:r>
-      <w:bookmarkEnd w:id="41"/>
-      <w:r>
-        <w:t xml:space="preserve">: Links ein </w:t>
-      </w:r>
-      <w:proofErr w:type="spellStart"/>
-      <w:r>
-        <w:t>Piconet</w:t>
-      </w:r>
-      <w:proofErr w:type="spellEnd"/>
-      <w:r>
-        <w:t xml:space="preserve"> mit mehreren Slaves, rechts ein Slave in mehreren </w:t>
-      </w:r>
-      <w:proofErr w:type="spellStart"/>
-      <w:r>
-        <w:t>Piconets</w:t>
-      </w:r>
-      <w:proofErr w:type="spellEnd"/>
-      <w:r>
-        <w:t xml:space="preserve"> </w:t>
+      <w:bookmarkEnd w:id="38"/>
+      <w:r>
+        <w:t xml:space="preserve">: Daten werden vom Telegramm entnommen und eingefügt </w:t>
       </w:r>
       <w:sdt>
         <w:sdtPr>
-          <w:id w:val="-665314757"/>
+          <w:id w:val="1171997317"/>
           <w:citation/>
         </w:sdtPr>
+        <w:sdtContent>
+          <w:r>
+            <w:fldChar w:fldCharType="begin"/>
+          </w:r>
+          <w:r>
+            <w:instrText xml:space="preserve"> CITATION HMS19 \l 1031 </w:instrText>
+          </w:r>
+          <w:r>
+            <w:fldChar w:fldCharType="separate"/>
+          </w:r>
+          <w:r>
+            <w:rPr>
+              <w:noProof/>
+            </w:rPr>
+            <w:t>[12]</w:t>
+          </w:r>
+          <w:r>
+            <w:fldChar w:fldCharType="end"/>
+          </w:r>
+        </w:sdtContent>
+      </w:sdt>
+      <w:bookmarkEnd w:id="39"/>
+    </w:p>
+    <w:p>
+      <w:r>
+        <w:t xml:space="preserve">Wie in </w:t>
+      </w:r>
+      <w:r>
+        <w:fldChar w:fldCharType="begin"/>
+      </w:r>
+      <w:r>
+        <w:instrText xml:space="preserve"> REF _Ref13597363 \h </w:instrText>
+      </w:r>
+      <w:r>
+        <w:fldChar w:fldCharType="separate"/>
+      </w:r>
+      <w:r>
+        <w:t xml:space="preserve">Abbildung </w:t>
+      </w:r>
+      <w:r>
+        <w:rPr>
+          <w:noProof/>
+        </w:rPr>
+        <w:t>14</w:t>
+      </w:r>
+      <w:r>
+        <w:fldChar w:fldCharType="end"/>
+      </w:r>
+      <w:r>
+        <w:t xml:space="preserve"> zu sehen, werden die Daten in dem Telegramm von den einzelnen Slaves entsprechend ausgelesen und neu beschrieben, der Rest der Nachricht bleibt unberührt. Dies ermöglicht eine hohe Geschwindigkeit, da keine umfangreiche Verarbeitung in den Slaves vollzogen werden muss.</w:t>
+      </w:r>
+    </w:p>
+    <w:p>
+      <w:pPr>
+        <w:rPr>
+          <w:lang w:eastAsia="de-DE"/>
+        </w:rPr>
+      </w:pPr>
+      <w:r>
+        <w:rPr>
+          <w:lang w:eastAsia="de-DE"/>
+        </w:rPr>
+        <w:t xml:space="preserve">Mit der Hilfe von Netzwerkvariablen ist es mit EtherCAT ebenfalls möglich, eine effiziente Kommunikation zwischen Mastern zu ermöglichen, um z.B. ein System hierarchisch aufzubauen und verschiedene Teile zu integrieren. Die Frames des EtherCAT sind nach IEEE 802.3 standardisiert, sodass diese leicht ausgelesen und genutzt werden können. Bei räumlich weit verteilten Prozessen bieten sich verteilte Uhren an, um gleichzeitige Aktionen ausführen zu können. Der Vorteil von verteilten Uhren im Vergleich zu einer vollsynchronen Kommunikation ist die größere Robustheit gegenüber störungsbedingten Verzögerungen. Aufgrund der logischen Ringstruktur der Kommunikation, ist es der Mutter-Uhr möglich den Versatz zu den Tochter-Uhren exakt zu ermitteln. Infolgedessen beträgt der </w:t>
+      </w:r>
+      <w:proofErr w:type="spellStart"/>
+      <w:r>
+        <w:rPr>
+          <w:lang w:eastAsia="de-DE"/>
+        </w:rPr>
+        <w:t>Jitter</w:t>
+      </w:r>
+      <w:proofErr w:type="spellEnd"/>
+      <w:r>
+        <w:rPr>
+          <w:lang w:eastAsia="de-DE"/>
+        </w:rPr>
+        <w:t xml:space="preserve"> deutlich weniger als eine Mikrosekunde. </w:t>
+      </w:r>
+      <w:sdt>
+        <w:sdtPr>
+          <w:rPr>
+            <w:lang w:eastAsia="de-DE"/>
+          </w:rPr>
+          <w:id w:val="-774790193"/>
+          <w:citation/>
+        </w:sdtPr>
+        <w:sdtContent>
+          <w:r>
+            <w:rPr>
+              <w:lang w:eastAsia="de-DE"/>
+            </w:rPr>
+            <w:fldChar w:fldCharType="begin"/>
+          </w:r>
+          <w:r>
+            <w:rPr>
+              <w:lang w:eastAsia="de-DE"/>
+            </w:rPr>
+            <w:instrText xml:space="preserve"> CITATION Sch19 \l 1031 </w:instrText>
+          </w:r>
+          <w:r>
+            <w:rPr>
+              <w:lang w:eastAsia="de-DE"/>
+            </w:rPr>
+            <w:fldChar w:fldCharType="separate"/>
+          </w:r>
+          <w:r>
+            <w:rPr>
+              <w:noProof/>
+              <w:lang w:eastAsia="de-DE"/>
+            </w:rPr>
+            <w:t>[14]</w:t>
+          </w:r>
+          <w:r>
+            <w:rPr>
+              <w:lang w:eastAsia="de-DE"/>
+            </w:rPr>
+            <w:fldChar w:fldCharType="end"/>
+          </w:r>
+        </w:sdtContent>
+      </w:sdt>
+    </w:p>
+    <w:p>
+      <w:pPr>
+        <w:pStyle w:val="berschrift2"/>
+      </w:pPr>
+      <w:r>
+        <w:lastRenderedPageBreak/>
+        <w:t xml:space="preserve"> </w:t>
+      </w:r>
+      <w:r>
+        <w:t>PROFIBUS</w:t>
+      </w:r>
+      <w:bookmarkEnd w:id="37"/>
+    </w:p>
+    <w:p>
+      <w:pPr>
+        <w:pStyle w:val="Textkrper"/>
+      </w:pPr>
+      <w:r>
+        <w:t xml:space="preserve">PROFIBUS </w:t>
+      </w:r>
+      <w:r>
+        <w:t>legt verschieden</w:t>
+      </w:r>
+      <w:bookmarkStart w:id="40" w:name="_GoBack"/>
+      <w:bookmarkEnd w:id="40"/>
+      <w:r>
+        <w:t>e technische Merkmale eines seriellen Feldbussystems fest, um Geräte von der Feld- bis zur Zellebene zu vernetzen.</w:t>
+      </w:r>
+    </w:p>
+    <w:p>
+      <w:pPr>
+        <w:pStyle w:val="berschrift2"/>
+        <w:rPr>
+          <w:lang w:val="en-US"/>
+        </w:rPr>
+      </w:pPr>
+      <w:bookmarkStart w:id="41" w:name="_Toc12945663"/>
+      <w:bookmarkStart w:id="42" w:name="_Toc13598873"/>
+      <w:bookmarkStart w:id="43" w:name="_Toc13673686"/>
+      <w:bookmarkStart w:id="44" w:name="_Hlk13603007"/>
+      <w:r>
+        <w:rPr>
+          <w:lang w:val="en-US"/>
+        </w:rPr>
+        <w:t>AS-Interface</w:t>
+      </w:r>
+      <w:bookmarkEnd w:id="42"/>
+      <w:bookmarkEnd w:id="43"/>
+    </w:p>
+    <w:p>
+      <w:pPr>
+        <w:pStyle w:val="Textkrper"/>
+      </w:pPr>
+      <w:r>
+        <w:t xml:space="preserve">Das AS-Interface (auch AS-i), mittlerweile in der 5. Generation, wurde zum Anschluss von Aktoren und Sensoren entwickelt und steht damit nicht in Konkurrenz zu Feldbussystemen, sondern dient viel mehr als Ergänzung. Aufgabe ist es, schnell und kostengünstig die Signale einer Anlage an die Feldbusse anzubinden. Zur Übertragung wird ein zweiadriges Kabel genutzt, welches weder geschirmt ist, noch einen Endwiderstand benötigt. Es ist abwärtskompatibel, was es insbesondere zur Integration in bestehende Systeme interessant macht. Da komplexe Feldbussysteme für die binäre Ebene weniger geeignet sind, kommt an dieser Stelle eine „intelligente Verkabelung“ in Form des AS-Interfaces zum Einsatz. Die zentrale Einheit ist der Master, welcher das System mit dem Feldbus oder der Steuerung verbindet, den Datenaustausch mit den Slaves steuert, Parameterdaten sendet und die Busfunktion überwacht. Der Master führt nach Einschalten eine Konfiguration durch und vergleicht diese mit der Sollkonfiguration, im Normalbetrieb werden die Daten zyklisch ausgetauscht. </w:t>
+      </w:r>
+      <w:bookmarkStart w:id="45" w:name="_Hlk13603075"/>
+      <w:r>
+        <w:t xml:space="preserve">Auch das Bussystem wird überprüft, sodass ein Ausfall eines Slaves sofort erkannt wird. </w:t>
+      </w:r>
+      <w:sdt>
+        <w:sdtPr>
+          <w:id w:val="-751044567"/>
+          <w:citation/>
+        </w:sdtPr>
+        <w:sdtContent>
+          <w:r>
+            <w:fldChar w:fldCharType="begin"/>
+          </w:r>
+          <w:r>
+            <w:instrText xml:space="preserve"> CITATION Sch191 \l 1031 </w:instrText>
+          </w:r>
+          <w:r>
+            <w:fldChar w:fldCharType="separate"/>
+          </w:r>
+          <w:r>
+            <w:rPr>
+              <w:noProof/>
+            </w:rPr>
+            <w:t>[15]</w:t>
+          </w:r>
+          <w:r>
+            <w:fldChar w:fldCharType="end"/>
+          </w:r>
+        </w:sdtContent>
+      </w:sdt>
+      <w:r>
+        <w:t xml:space="preserve"> </w:t>
+      </w:r>
+      <w:bookmarkEnd w:id="45"/>
+      <w:sdt>
+        <w:sdtPr>
+          <w:id w:val="-1825509003"/>
+          <w:citation/>
+        </w:sdtPr>
+        <w:sdtContent>
+          <w:r>
+            <w:fldChar w:fldCharType="begin"/>
+          </w:r>
+          <w:r>
+            <w:instrText xml:space="preserve"> CITATION Bih19 \l 1031 </w:instrText>
+          </w:r>
+          <w:r>
+            <w:fldChar w:fldCharType="separate"/>
+          </w:r>
+          <w:r>
+            <w:rPr>
+              <w:noProof/>
+            </w:rPr>
+            <w:t>[16]</w:t>
+          </w:r>
+          <w:r>
+            <w:fldChar w:fldCharType="end"/>
+          </w:r>
+        </w:sdtContent>
+      </w:sdt>
+    </w:p>
+    <w:bookmarkEnd w:id="44"/>
+    <w:p>
+      <w:pPr>
+        <w:pStyle w:val="berschrift2"/>
+        <w:rPr>
+          <w:lang w:val="en-US"/>
+        </w:rPr>
+      </w:pPr>
+      <w:r>
+        <w:rPr>
+          <w:lang w:val="en-US"/>
+        </w:rPr>
+        <w:t xml:space="preserve"> </w:t>
+      </w:r>
+      <w:r>
+        <w:rPr>
+          <w:lang w:val="en-US"/>
+        </w:rPr>
+        <w:t>Bluetooth</w:t>
+      </w:r>
+      <w:bookmarkEnd w:id="41"/>
+    </w:p>
+    <w:p>
+      <w:pPr>
+        <w:pStyle w:val="Textkrper"/>
+      </w:pPr>
+      <w:r>
+        <w:t>Ein verbreiteter Kommunikationsstandard für den N</w:t>
+      </w:r>
+      <w:r>
+        <w:t xml:space="preserve">ahbereich ist Bluetooth. 1998 wurde die Bluetooth Special Interest Gruppe (SIG) gegründet, um einen Kommunikationsstandard für kurze Distanzen zu entwickeln. Gestartet ist Bluetooth mit dem Standard 1.0a, mittlerweile gibt es die Version 5.0, </w:t>
+      </w:r>
+      <w:proofErr w:type="gramStart"/>
+      <w:r>
+        <w:t>die wesentliche Verbesserungen</w:t>
+      </w:r>
+      <w:proofErr w:type="gramEnd"/>
+      <w:r>
+        <w:t xml:space="preserve"> in Reichweite (bis zum 200m), Datenrate (2 Mbit/s) und Energieeffizienz mit sich bringt. Heutzutage konzentriert sich der Einsatz von Bluetooth dennoch hauptsächlich auf folgende Anwendungsbereiche: </w:t>
+      </w:r>
+      <w:sdt>
+        <w:sdtPr>
+          <w:id w:val="-204488885"/>
+          <w:citation/>
+        </w:sdtPr>
+        <w:sdtEndPr/>
         <w:sdtContent>
           <w:r>
             <w:fldChar w:fldCharType="begin"/>
@@ -4573,16 +4744,96 @@
       </w:sdt>
     </w:p>
     <w:p>
-      <w:r>
-        <w:t xml:space="preserve">Jedes Bluetooth Gerät besitzt eine Geräteadresse von 48 Bit Länge und scannt seine Umgebung ständig nach neuen Geräten. Nach Erkennung eines potentiellen Verbindungspartners kann eine sogenannte </w:t>
+      <w:pPr>
+        <w:pStyle w:val="Textkrper"/>
+        <w:numPr>
+          <w:ilvl w:val="0"/>
+          <w:numId w:val="4"/>
+        </w:numPr>
+      </w:pPr>
+      <w:r>
+        <w:t>Kabellose Verbindung zwischen einem Smartphone und Audioendgeräten</w:t>
+      </w:r>
+    </w:p>
+    <w:p>
+      <w:pPr>
+        <w:pStyle w:val="Textkrper"/>
+        <w:numPr>
+          <w:ilvl w:val="0"/>
+          <w:numId w:val="4"/>
+        </w:numPr>
+      </w:pPr>
+      <w:r>
+        <w:t>Austausch von Dateien zwischen Endgeräten</w:t>
+      </w:r>
+    </w:p>
+    <w:p>
+      <w:pPr>
+        <w:pStyle w:val="Textkrper"/>
+        <w:numPr>
+          <w:ilvl w:val="0"/>
+          <w:numId w:val="4"/>
+        </w:numPr>
+      </w:pPr>
+      <w:r>
+        <w:t>Anbindung kabelloser Eingabegeräte an Computer</w:t>
+      </w:r>
+    </w:p>
+    <w:p>
+      <w:pPr>
+        <w:pStyle w:val="Textkrper"/>
+      </w:pPr>
+      <w:r>
+        <w:t>Weitere Anwendungen, wie die Weitergabe einer Internetverbindung oder Multiplayer-Spiele wurden mittlerweile von anderen Technologien, wie z.B. Wi-Fi abgelöst.</w:t>
+      </w:r>
+    </w:p>
+    <w:p>
+      <w:pPr>
+        <w:pStyle w:val="Textkrper"/>
+      </w:pPr>
+      <w:r>
+        <w:lastRenderedPageBreak/>
+        <w:t>Bluetooth verwendet dabei einen Frequenzbereich zwischen 2400 und 2480 MHz. Es stehen zwei Datenkanäle zur Verfügung:</w:t>
+      </w:r>
+    </w:p>
+    <w:p>
+      <w:pPr>
+        <w:pStyle w:val="Textkrper"/>
+        <w:numPr>
+          <w:ilvl w:val="0"/>
+          <w:numId w:val="5"/>
+        </w:numPr>
+      </w:pPr>
+      <w:r>
+        <w:t>Synchron (SCO)</w:t>
+      </w:r>
+    </w:p>
+    <w:p>
+      <w:pPr>
+        <w:pStyle w:val="Textkrper"/>
+        <w:numPr>
+          <w:ilvl w:val="0"/>
+          <w:numId w:val="5"/>
+        </w:numPr>
+      </w:pPr>
+      <w:r>
+        <w:t>Asynchron (ACL)</w:t>
+      </w:r>
+    </w:p>
+    <w:p>
+      <w:pPr>
+        <w:pStyle w:val="Textkrper"/>
+      </w:pPr>
+      <w:r>
+        <w:t xml:space="preserve">Ein Bluetooth Netzwerk nennt sich </w:t>
       </w:r>
       <w:proofErr w:type="spellStart"/>
       <w:r>
-        <w:t>Paging</w:t>
+        <w:t>Piconet</w:t>
       </w:r>
       <w:proofErr w:type="spellEnd"/>
       <w:r>
-        <w:t xml:space="preserve">-Aufforderung vorgenommen werden, das Gerät welches diese Aufforderung absendet, fungiert fortan als Master innerhalb des </w:t>
+        <w:t xml:space="preserve"> und wird von den Geräten selbst aufgebaut. In der Theorie kann solch ein Netzwerk bis zu 255 Teilnehmer haben, von denen allerdings nur acht Geräte gleichzeitig aktiv sein können. Jeweils ein Gerät fungiert hierbei als Master, welches bis zu sieben Slaves ansteuern kann. Ein Gerät kann dabei auch in mehreren </w:t>
       </w:r>
       <w:proofErr w:type="spellStart"/>
       <w:r>
@@ -4590,11 +4841,36 @@
       </w:r>
       <w:proofErr w:type="spellEnd"/>
       <w:r>
-        <w:t>. Dieser hat die Kontrolle, welcher Slave zu welchem Zeitpunkt Daten auf dem Kanal übertragen darf. Um Senderecht zu erteilen, schickt der Master ein Datenpaket. Hat der Master keine Daten für den Slave, ist dieses Datenpaket leer. Dennoch ergibt der Master dem Slave auf diese Weise das Senderecht, sodass der Slave ein Antwortpaket zurückschicken kann. Diese Pakete haben eine Länge von 1-5 Slots (siehe).</w:t>
-      </w:r>
-    </w:p>
-    <w:p>
-      <w:pPr>
+        <w:t xml:space="preserve"> angeschlossen sein (siehe </w:t>
+      </w:r>
+      <w:r>
+        <w:fldChar w:fldCharType="begin"/>
+      </w:r>
+      <w:r>
+        <w:instrText xml:space="preserve"> REF _Ref12861832 \h </w:instrText>
+      </w:r>
+      <w:r>
+        <w:fldChar w:fldCharType="separate"/>
+      </w:r>
+      <w:r>
+        <w:t xml:space="preserve">Abbildung </w:t>
+      </w:r>
+      <w:r>
+        <w:rPr>
+          <w:noProof/>
+        </w:rPr>
+        <w:t>14</w:t>
+      </w:r>
+      <w:r>
+        <w:fldChar w:fldCharType="end"/>
+      </w:r>
+      <w:r>
+        <w:t>).</w:t>
+      </w:r>
+    </w:p>
+    <w:p>
+      <w:pPr>
+        <w:pStyle w:val="Textkrper"/>
         <w:keepNext/>
         <w:jc w:val="center"/>
       </w:pPr>
@@ -4603,19 +4879,11 @@
           <w:noProof/>
           <w:lang w:eastAsia="zh-CN"/>
         </w:rPr>
-        <w:lastRenderedPageBreak/>
-        <w:t xml:space="preserve"> </w:t>
-      </w:r>
-      <w:r>
-        <w:rPr>
-          <w:noProof/>
-          <w:lang w:eastAsia="zh-CN"/>
-        </w:rPr>
         <w:drawing>
-          <wp:inline distT="0" distB="0" distL="0" distR="0" wp14:anchorId="2514001A" wp14:editId="0B54B074">
-            <wp:extent cx="5759450" cy="2835275"/>
-            <wp:effectExtent l="0" t="0" r="0" b="3175"/>
-            <wp:docPr id="19" name="Grafik 19"/>
+          <wp:inline distT="0" distB="0" distL="0" distR="0" wp14:anchorId="24622B8E" wp14:editId="652DB209">
+            <wp:extent cx="5000625" cy="2143125"/>
+            <wp:effectExtent l="0" t="0" r="9525" b="9525"/>
+            <wp:docPr id="12" name="Grafik 12"/>
             <wp:cNvGraphicFramePr>
               <a:graphicFrameLocks xmlns:a="http://schemas.openxmlformats.org/drawingml/2006/main" noChangeAspect="1"/>
             </wp:cNvGraphicFramePr>
@@ -4635,7 +4903,7 @@
                   <pic:spPr>
                     <a:xfrm>
                       <a:off x="0" y="0"/>
-                      <a:ext cx="5759450" cy="2835275"/>
+                      <a:ext cx="5000625" cy="2143125"/>
                     </a:xfrm>
                     <a:prstGeom prst="rect">
                       <a:avLst/>
@@ -4653,6 +4921,7 @@
         <w:pStyle w:val="Beschriftung"/>
         <w:jc w:val="center"/>
       </w:pPr>
+      <w:bookmarkStart w:id="46" w:name="_Ref12861832"/>
       <w:r>
         <w:t xml:space="preserve">Abbildung </w:t>
       </w:r>
@@ -4678,7 +4947,7 @@
         <w:rPr>
           <w:noProof/>
         </w:rPr>
-        <w:t>15</w:t>
+        <w:t>14</w:t>
       </w:r>
       <w:r>
         <w:rPr>
@@ -4686,20 +4955,38 @@
         </w:rPr>
         <w:fldChar w:fldCharType="end"/>
       </w:r>
-      <w:r>
-        <w:t xml:space="preserve">: Kommunikation zwischen einem Master und drei Slave Endgeräten </w:t>
+      <w:bookmarkEnd w:id="46"/>
+      <w:r>
+        <w:t xml:space="preserve">: Links ein </w:t>
+      </w:r>
+      <w:proofErr w:type="spellStart"/>
+      <w:r>
+        <w:t>Piconet</w:t>
+      </w:r>
+      <w:proofErr w:type="spellEnd"/>
+      <w:r>
+        <w:t xml:space="preserve"> mit mehreren Slaves, rechts ein Slave in mehreren </w:t>
+      </w:r>
+      <w:proofErr w:type="spellStart"/>
+      <w:r>
+        <w:t>Piconets</w:t>
+      </w:r>
+      <w:proofErr w:type="spellEnd"/>
+      <w:r>
+        <w:t xml:space="preserve"> </w:t>
       </w:r>
       <w:sdt>
         <w:sdtPr>
-          <w:id w:val="104091699"/>
+          <w:id w:val="-665314757"/>
           <w:citation/>
         </w:sdtPr>
+        <w:sdtEndPr/>
         <w:sdtContent>
           <w:r>
             <w:fldChar w:fldCharType="begin"/>
           </w:r>
           <w:r>
-            <w:instrText xml:space="preserve"> CITATION Sau18 \l 1031 </w:instrText>
+            <w:instrText xml:space="preserve"> CITATION Ost18 \l 1031 </w:instrText>
           </w:r>
           <w:r>
             <w:fldChar w:fldCharType="separate"/>
@@ -4708,7 +4995,7 @@
             <w:rPr>
               <w:noProof/>
             </w:rPr>
-            <w:t>[19]</w:t>
+            <w:t>[18]</w:t>
           </w:r>
           <w:r>
             <w:fldChar w:fldCharType="end"/>
@@ -4718,171 +5005,43 @@
     </w:p>
     <w:p>
       <w:r>
-        <w:t xml:space="preserve">Ein Slave kann nicht vorhersehen, wann Datenpakete des Masters eingehen, aufgrund dessen ist es manchmal notwendig, dass die Master und Slave Rollen getauscht werden. Zum Beispiel, wenn Gerät 1 mit Gerät 2 Kontakt aufnimmt, um Daten zu synchronisieren. Wenn Gerät 2 jetzt aber Daten an Gerät 3 senden will, ist dies nur möglich, wenn Gerät 1 und 2 ihre Rollen tauschen. Dieser Vorgang wird auch Master-Slave </w:t>
+        <w:t xml:space="preserve">Jedes Bluetooth Gerät besitzt eine Geräteadresse von 48 Bit Länge und scannt seine Umgebung ständig nach neuen Geräten. Nach Erkennung eines potentiellen Verbindungspartners kann eine sogenannte </w:t>
       </w:r>
       <w:proofErr w:type="spellStart"/>
       <w:r>
-        <w:t>Role</w:t>
+        <w:t>Paging</w:t>
       </w:r>
       <w:proofErr w:type="spellEnd"/>
       <w:r>
-        <w:t xml:space="preserve"> Switch genannt. Es ist Gerät 2 nun möglich, Kontakt mit Gerät 3 aufzunehmen, während die Datenübertragung zu Gerät 1 noch läuft. Durch die Kontaktaufnahme zu Gerät 3 verringert sich die Datenrate zwischen Gerät 1 und 2.</w:t>
-      </w:r>
-    </w:p>
-    <w:p>
-      <w:r>
-        <w:t xml:space="preserve">Bluetooth bietet, wie auch andere drahtlose Kommunikationsmittel wie WLAN oder Mobilfunk, Gefährdungspotenziale was die Sicherheit des </w:t>
+        <w:t xml:space="preserve">-Aufforderung vorgenommen werden, das </w:t>
+      </w:r>
+      <w:proofErr w:type="gramStart"/>
+      <w:r>
+        <w:t>Gerät</w:t>
+      </w:r>
+      <w:proofErr w:type="gramEnd"/>
+      <w:r>
+        <w:t xml:space="preserve"> welches diese Aufforderung absendet, fungiert fortan als Master innerhalb des </w:t>
       </w:r>
       <w:proofErr w:type="spellStart"/>
       <w:r>
-        <w:t>Traffics</w:t>
+        <w:t>Piconets</w:t>
       </w:r>
       <w:proofErr w:type="spellEnd"/>
       <w:r>
-        <w:t xml:space="preserve"> betrifft. So ist es möglich, über verschiedene Wege ein Netzwerk auszuspähen, zu blockieren oder gar zu verändern und aktiv einzugreifen. Im Speziellen sind dabei z.B. das Man-in-</w:t>
-      </w:r>
-      <w:proofErr w:type="spellStart"/>
-      <w:r>
-        <w:t>the</w:t>
-      </w:r>
-      <w:proofErr w:type="spellEnd"/>
-      <w:r>
-        <w:t xml:space="preserve">-Middle </w:t>
-      </w:r>
-      <w:proofErr w:type="spellStart"/>
-      <w:r>
-        <w:t>Attaken</w:t>
-      </w:r>
-      <w:proofErr w:type="spellEnd"/>
-      <w:r>
-        <w:t xml:space="preserve"> zu erwähnen, wobei sich eine dritte Person von außen unbemerkt zwischen zwei kommunizierende Geräte schaltet, bei nicht vorhandener Datenverschlüsselung wird dies erleichtert. Oftmals wird auch spezielle Hacking-Software genutzt, mit der in die Konfiguration eingegriffen und Parameter geändert werden können. </w:t>
-      </w:r>
-      <w:sdt>
-        <w:sdtPr>
-          <w:id w:val="-425112767"/>
-          <w:citation/>
-        </w:sdtPr>
-        <w:sdtContent>
-          <w:r>
-            <w:fldChar w:fldCharType="begin"/>
-          </w:r>
-          <w:r>
-            <w:instrText xml:space="preserve"> CITATION Sau18 \l 1031 </w:instrText>
-          </w:r>
-          <w:r>
-            <w:fldChar w:fldCharType="separate"/>
-          </w:r>
-          <w:r>
-            <w:rPr>
-              <w:noProof/>
-            </w:rPr>
-            <w:t>[19]</w:t>
-          </w:r>
-          <w:r>
-            <w:fldChar w:fldCharType="end"/>
-          </w:r>
-        </w:sdtContent>
-      </w:sdt>
-    </w:p>
-    <w:p>
-      <w:pPr>
-        <w:pStyle w:val="berschrift2"/>
-      </w:pPr>
-      <w:bookmarkStart w:id="42" w:name="_Toc12945664"/>
-      <w:r>
-        <w:t>WLAN</w:t>
-      </w:r>
-      <w:bookmarkEnd w:id="42"/>
-    </w:p>
-    <w:p>
-      <w:pPr>
-        <w:pStyle w:val="Textkrper"/>
-      </w:pPr>
-      <w:r>
-        <w:t xml:space="preserve">WLAN ist die Abkürzung für Wireless </w:t>
-      </w:r>
-      <w:proofErr w:type="spellStart"/>
-      <w:r>
-        <w:t>Local</w:t>
-      </w:r>
-      <w:proofErr w:type="spellEnd"/>
-      <w:r>
-        <w:t xml:space="preserve"> Network. Dabei geht der drahtlose Funkverkehr über den klassischen hinaus und kann auch den Infrarotbereich einschließen. Die Frequenzen </w:t>
-      </w:r>
-      <w:r>
-        <w:lastRenderedPageBreak/>
-        <w:t xml:space="preserve">der Funknetze liegen zwischen 300 MHz und 5 GHz. Das erste Frequenzband zur freien Nutzung wurde 1985 durch die Federal Communications </w:t>
-      </w:r>
-      <w:proofErr w:type="spellStart"/>
-      <w:r>
-        <w:t>Commission</w:t>
-      </w:r>
-      <w:proofErr w:type="spellEnd"/>
-      <w:r>
-        <w:t xml:space="preserve"> (FCC) vergeben, das sogenannte ISM-Band (Industrial, Scientific, Medical). Seit 1997 gibt es den von der IEEE verabschiedeten 802.11 Standard, auf den die weiteren Entwicklungsschritte aufbauten. </w:t>
-      </w:r>
-      <w:sdt>
-        <w:sdtPr>
-          <w:id w:val="798041134"/>
-          <w:citation/>
-        </w:sdtPr>
-        <w:sdtContent>
-          <w:r>
-            <w:fldChar w:fldCharType="begin"/>
-          </w:r>
-          <w:r>
-            <w:instrText xml:space="preserve"> CITATION Ost181 \l 1031 </w:instrText>
-          </w:r>
-          <w:r>
-            <w:fldChar w:fldCharType="separate"/>
-          </w:r>
-          <w:r>
-            <w:rPr>
-              <w:noProof/>
-            </w:rPr>
-            <w:t>[20]</w:t>
-          </w:r>
-          <w:r>
-            <w:fldChar w:fldCharType="end"/>
-          </w:r>
-        </w:sdtContent>
-      </w:sdt>
-    </w:p>
-    <w:p>
-      <w:pPr>
-        <w:pStyle w:val="Textkrper"/>
-      </w:pPr>
-      <w:r>
-        <w:t xml:space="preserve">Die Funknetze setzen sich aus Zellen zusammen, welche sich ihrerseits weiter zu ausgedehnten Netzen kombinieren. Dabei legt die Reichweite der Sender die Ausdehnung einer Zelle fest. Eine solche Zelle wird auch Basic Service Set (BSS) genannt. Auf diese Weise bilden bereits zwei Laptops ein eigenes WLAN (siehe </w:t>
-      </w:r>
-      <w:r>
-        <w:fldChar w:fldCharType="begin"/>
-      </w:r>
-      <w:r>
-        <w:instrText xml:space="preserve"> REF _Ref12864408 \h </w:instrText>
-      </w:r>
-      <w:r>
-        <w:fldChar w:fldCharType="separate"/>
-      </w:r>
-      <w:r>
-        <w:t xml:space="preserve">Abbildung </w:t>
-      </w:r>
-      <w:r>
-        <w:rPr>
-          <w:noProof/>
-        </w:rPr>
-        <w:t>16</w:t>
-      </w:r>
-      <w:r>
-        <w:fldChar w:fldCharType="end"/>
-      </w:r>
-      <w:r>
-        <w:t xml:space="preserve">), auch bei weiteren Geräten besteht noch nicht die Notwendigkeit einer Zentralverwaltung. </w:t>
-      </w:r>
-    </w:p>
-    <w:p>
-      <w:pPr>
-        <w:pStyle w:val="Textkrper"/>
+        <w:t xml:space="preserve">. Dieser hat die Kontrolle, welcher Slave zu welchem Zeitpunkt Daten auf dem Kanal übertragen darf. Um Senderecht zu erteilen, schickt der Master ein Datenpaket. Hat der Master keine Daten für den Slave, ist dieses Datenpaket leer. Dennoch ergibt der Master </w:t>
+      </w:r>
+      <w:proofErr w:type="gramStart"/>
+      <w:r>
+        <w:t>dem Slave</w:t>
+      </w:r>
+      <w:proofErr w:type="gramEnd"/>
+      <w:r>
+        <w:t xml:space="preserve"> auf diese Weise das Senderecht, sodass der Slave ein Antwortpaket zurückschicken kann. Diese Pakete haben eine Länge von 1-5 Slots (siehe).</w:t>
+      </w:r>
+    </w:p>
+    <w:p>
+      <w:pPr>
         <w:keepNext/>
         <w:jc w:val="center"/>
       </w:pPr>
@@ -4891,11 +5050,19 @@
           <w:noProof/>
           <w:lang w:eastAsia="zh-CN"/>
         </w:rPr>
+        <w:lastRenderedPageBreak/>
+        <w:t xml:space="preserve"> </w:t>
+      </w:r>
+      <w:r>
+        <w:rPr>
+          <w:noProof/>
+          <w:lang w:eastAsia="zh-CN"/>
+        </w:rPr>
         <w:drawing>
-          <wp:inline distT="0" distB="0" distL="0" distR="0" wp14:anchorId="4B01FECC" wp14:editId="2698BBD7">
-            <wp:extent cx="4933950" cy="3286125"/>
-            <wp:effectExtent l="0" t="0" r="0" b="9525"/>
-            <wp:docPr id="20" name="Grafik 20"/>
+          <wp:inline distT="0" distB="0" distL="0" distR="0" wp14:anchorId="2514001A" wp14:editId="0B54B074">
+            <wp:extent cx="5759450" cy="2835275"/>
+            <wp:effectExtent l="0" t="0" r="0" b="3175"/>
+            <wp:docPr id="19" name="Grafik 19"/>
             <wp:cNvGraphicFramePr>
               <a:graphicFrameLocks xmlns:a="http://schemas.openxmlformats.org/drawingml/2006/main" noChangeAspect="1"/>
             </wp:cNvGraphicFramePr>
@@ -4915,7 +5082,7 @@
                   <pic:spPr>
                     <a:xfrm>
                       <a:off x="0" y="0"/>
-                      <a:ext cx="4933950" cy="3286125"/>
+                      <a:ext cx="5759450" cy="2835275"/>
                     </a:xfrm>
                     <a:prstGeom prst="rect">
                       <a:avLst/>
@@ -4933,7 +5100,6 @@
         <w:pStyle w:val="Beschriftung"/>
         <w:jc w:val="center"/>
       </w:pPr>
-      <w:bookmarkStart w:id="43" w:name="_Ref12864408"/>
       <w:r>
         <w:t xml:space="preserve">Abbildung </w:t>
       </w:r>
@@ -4959,7 +5125,7 @@
         <w:rPr>
           <w:noProof/>
         </w:rPr>
-        <w:t>16</w:t>
+        <w:t>15</w:t>
       </w:r>
       <w:r>
         <w:rPr>
@@ -4967,15 +5133,149 @@
         </w:rPr>
         <w:fldChar w:fldCharType="end"/>
       </w:r>
-      <w:bookmarkEnd w:id="43"/>
-      <w:r>
-        <w:t xml:space="preserve">: Überlappende BSS </w:t>
+      <w:r>
+        <w:t xml:space="preserve">: Kommunikation zwischen einem Master und drei Slave Endgeräten </w:t>
       </w:r>
       <w:sdt>
         <w:sdtPr>
-          <w:id w:val="181171750"/>
+          <w:id w:val="104091699"/>
           <w:citation/>
         </w:sdtPr>
+        <w:sdtEndPr/>
+        <w:sdtContent>
+          <w:r>
+            <w:fldChar w:fldCharType="begin"/>
+          </w:r>
+          <w:r>
+            <w:instrText xml:space="preserve"> CITATION Sau18 \l 1031 </w:instrText>
+          </w:r>
+          <w:r>
+            <w:fldChar w:fldCharType="separate"/>
+          </w:r>
+          <w:r>
+            <w:rPr>
+              <w:noProof/>
+            </w:rPr>
+            <w:t>[19]</w:t>
+          </w:r>
+          <w:r>
+            <w:fldChar w:fldCharType="end"/>
+          </w:r>
+        </w:sdtContent>
+      </w:sdt>
+    </w:p>
+    <w:p>
+      <w:r>
+        <w:t xml:space="preserve">Ein Slave kann nicht vorhersehen, wann Datenpakete des Masters eingehen, aufgrund dessen ist es manchmal notwendig, dass die Master und Slave Rollen getauscht werden. Zum Beispiel, wenn Gerät 1 mit Gerät 2 Kontakt aufnimmt, um Daten zu synchronisieren. Wenn Gerät 2 jetzt aber Daten an Gerät 3 senden will, ist dies nur möglich, wenn Gerät 1 und 2 ihre Rollen tauschen. Dieser Vorgang wird auch Master-Slave </w:t>
+      </w:r>
+      <w:proofErr w:type="spellStart"/>
+      <w:r>
+        <w:t>Role</w:t>
+      </w:r>
+      <w:proofErr w:type="spellEnd"/>
+      <w:r>
+        <w:t xml:space="preserve"> Switch genannt. Es ist Gerät 2 nun möglich, Kontakt mit Gerät 3 aufzunehmen, während die Datenübertragung zu Gerät 1 noch läuft. Durch die Kontaktaufnahme zu Gerät 3 verringert sich die Datenrate zwischen Gerät 1 und 2.</w:t>
+      </w:r>
+    </w:p>
+    <w:p>
+      <w:r>
+        <w:t xml:space="preserve">Bluetooth bietet, wie auch andere drahtlose Kommunikationsmittel wie WLAN oder Mobilfunk, Gefährdungspotenziale was die Sicherheit des </w:t>
+      </w:r>
+      <w:proofErr w:type="spellStart"/>
+      <w:r>
+        <w:t>Traffics</w:t>
+      </w:r>
+      <w:proofErr w:type="spellEnd"/>
+      <w:r>
+        <w:t xml:space="preserve"> betrifft. So ist es möglich, über verschiedene Wege ein Netzwerk auszuspähen, zu blockieren oder gar zu verändern und aktiv einzugreifen. Im Speziellen sind dabei z.B. das Man-in-</w:t>
+      </w:r>
+      <w:proofErr w:type="spellStart"/>
+      <w:r>
+        <w:t>the</w:t>
+      </w:r>
+      <w:proofErr w:type="spellEnd"/>
+      <w:r>
+        <w:t xml:space="preserve">-Middle </w:t>
+      </w:r>
+      <w:proofErr w:type="spellStart"/>
+      <w:r>
+        <w:t>Attaken</w:t>
+      </w:r>
+      <w:proofErr w:type="spellEnd"/>
+      <w:r>
+        <w:t xml:space="preserve"> zu erwähnen, wobei sich eine dritte Person von außen unbemerkt zwischen zwei kommunizierende Geräte schaltet, bei nicht vorhandener Datenverschlüsselung wird dies erleichtert. Oftmals wird auch spezielle Hacking-Software genutzt, mit der in die Konfiguration eingegriffen und Parameter geändert werden können. </w:t>
+      </w:r>
+      <w:sdt>
+        <w:sdtPr>
+          <w:id w:val="-425112767"/>
+          <w:citation/>
+        </w:sdtPr>
+        <w:sdtEndPr/>
+        <w:sdtContent>
+          <w:r>
+            <w:fldChar w:fldCharType="begin"/>
+          </w:r>
+          <w:r>
+            <w:instrText xml:space="preserve"> CITATION Sau18 \l 1031 </w:instrText>
+          </w:r>
+          <w:r>
+            <w:fldChar w:fldCharType="separate"/>
+          </w:r>
+          <w:r>
+            <w:rPr>
+              <w:noProof/>
+            </w:rPr>
+            <w:t>[19]</w:t>
+          </w:r>
+          <w:r>
+            <w:fldChar w:fldCharType="end"/>
+          </w:r>
+        </w:sdtContent>
+      </w:sdt>
+    </w:p>
+    <w:p>
+      <w:pPr>
+        <w:pStyle w:val="berschrift2"/>
+      </w:pPr>
+      <w:bookmarkStart w:id="47" w:name="_Toc12945664"/>
+      <w:r>
+        <w:t>WLAN</w:t>
+      </w:r>
+      <w:bookmarkEnd w:id="47"/>
+    </w:p>
+    <w:p>
+      <w:pPr>
+        <w:pStyle w:val="Textkrper"/>
+      </w:pPr>
+      <w:r>
+        <w:t xml:space="preserve">WLAN ist die Abkürzung für Wireless </w:t>
+      </w:r>
+      <w:proofErr w:type="spellStart"/>
+      <w:r>
+        <w:t>Local</w:t>
+      </w:r>
+      <w:proofErr w:type="spellEnd"/>
+      <w:r>
+        <w:t xml:space="preserve"> Network. Dabei geht der drahtlose Funkverkehr über den klassischen hinaus und kann auch den Infrarotbereich einschließen. Die Frequenzen </w:t>
+      </w:r>
+      <w:r>
+        <w:lastRenderedPageBreak/>
+        <w:t xml:space="preserve">der Funknetze liegen zwischen 300 MHz und 5 GHz. Das erste Frequenzband zur freien Nutzung wurde 1985 durch die Federal Communications </w:t>
+      </w:r>
+      <w:proofErr w:type="spellStart"/>
+      <w:r>
+        <w:t>Commission</w:t>
+      </w:r>
+      <w:proofErr w:type="spellEnd"/>
+      <w:r>
+        <w:t xml:space="preserve"> (FCC) vergeben, das sogenannte ISM-Band (Industrial, Scientific, Medical). Seit 1997 gibt es den von der IEEE verabschiedeten 802.11 Standard, auf den die weiteren Entwicklungsschritte aufbauten. </w:t>
+      </w:r>
+      <w:sdt>
+        <w:sdtPr>
+          <w:id w:val="798041134"/>
+          <w:citation/>
+        </w:sdtPr>
+        <w:sdtEndPr/>
         <w:sdtContent>
           <w:r>
             <w:fldChar w:fldCharType="begin"/>
@@ -4999,17 +5299,40 @@
       </w:sdt>
     </w:p>
     <w:p>
-      <w:r>
-        <w:t>Bis zu einer gewissen Größe lassen sich solche Netzwerke ständig erweitern. Da keine zentrale Konfiguration benötigt wird, werden diese Netzwerke auch ad-hoc Netzwerke genannt. Der Datenaustausch erfolgt direkt zwischen zwei Teilnehmern und alle Stationen sind gleichberechtigt. Diese Netzwerke sind geeignet für kurzfristig erforderliche Netzwerke, wie zum Beispiel bei Tagungen oder Ausstellungen.</w:t>
-      </w:r>
-    </w:p>
-    <w:p>
-      <w:r>
-        <w:t>Ein weiterer Modus zum Betrieb eines WLANs ist der Infrastruktur-Modus. Dabei sind die einzelnen BSS Teil eines verzweigten Netzwerks, wobei die Stationen nicht mehr, wie beim ad-hoc Modus, von Punkt zu Punkt kommunizieren, die Kommunikation verläuft über eine zentrale Stelle. Die Reichweite um einen Access Point herum beträgt zwischen 30 und 250m, je nach Umgebung und verwendeter Hardware.</w:t>
-      </w:r>
-    </w:p>
-    <w:p>
-      <w:pPr>
+      <w:pPr>
+        <w:pStyle w:val="Textkrper"/>
+      </w:pPr>
+      <w:r>
+        <w:t xml:space="preserve">Die Funknetze setzen sich aus Zellen zusammen, welche sich ihrerseits weiter zu ausgedehnten Netzen kombinieren. Dabei legt die Reichweite der Sender die Ausdehnung einer Zelle fest. Eine solche Zelle wird auch Basic Service Set (BSS) genannt. Auf diese Weise bilden bereits zwei Laptops ein eigenes WLAN (siehe </w:t>
+      </w:r>
+      <w:r>
+        <w:fldChar w:fldCharType="begin"/>
+      </w:r>
+      <w:r>
+        <w:instrText xml:space="preserve"> REF _Ref12864408 \h </w:instrText>
+      </w:r>
+      <w:r>
+        <w:fldChar w:fldCharType="separate"/>
+      </w:r>
+      <w:r>
+        <w:t xml:space="preserve">Abbildung </w:t>
+      </w:r>
+      <w:r>
+        <w:rPr>
+          <w:noProof/>
+        </w:rPr>
+        <w:t>16</w:t>
+      </w:r>
+      <w:r>
+        <w:fldChar w:fldCharType="end"/>
+      </w:r>
+      <w:r>
+        <w:t xml:space="preserve">), auch bei weiteren Geräten besteht noch nicht die Notwendigkeit einer Zentralverwaltung. </w:t>
+      </w:r>
+    </w:p>
+    <w:p>
+      <w:pPr>
+        <w:pStyle w:val="Textkrper"/>
         <w:keepNext/>
         <w:jc w:val="center"/>
       </w:pPr>
@@ -5018,12 +5341,11 @@
           <w:noProof/>
           <w:lang w:eastAsia="zh-CN"/>
         </w:rPr>
-        <w:lastRenderedPageBreak/>
         <w:drawing>
-          <wp:inline distT="0" distB="0" distL="0" distR="0" wp14:anchorId="4C6AF7E1" wp14:editId="3EB4453C">
-            <wp:extent cx="4876800" cy="3543300"/>
-            <wp:effectExtent l="0" t="0" r="0" b="0"/>
-            <wp:docPr id="21" name="Grafik 21"/>
+          <wp:inline distT="0" distB="0" distL="0" distR="0" wp14:anchorId="4B01FECC" wp14:editId="2698BBD7">
+            <wp:extent cx="4933950" cy="3286125"/>
+            <wp:effectExtent l="0" t="0" r="0" b="9525"/>
+            <wp:docPr id="20" name="Grafik 20"/>
             <wp:cNvGraphicFramePr>
               <a:graphicFrameLocks xmlns:a="http://schemas.openxmlformats.org/drawingml/2006/main" noChangeAspect="1"/>
             </wp:cNvGraphicFramePr>
@@ -5043,6 +5365,135 @@
                   <pic:spPr>
                     <a:xfrm>
                       <a:off x="0" y="0"/>
+                      <a:ext cx="4933950" cy="3286125"/>
+                    </a:xfrm>
+                    <a:prstGeom prst="rect">
+                      <a:avLst/>
+                    </a:prstGeom>
+                  </pic:spPr>
+                </pic:pic>
+              </a:graphicData>
+            </a:graphic>
+          </wp:inline>
+        </w:drawing>
+      </w:r>
+    </w:p>
+    <w:p>
+      <w:pPr>
+        <w:pStyle w:val="Beschriftung"/>
+        <w:jc w:val="center"/>
+      </w:pPr>
+      <w:bookmarkStart w:id="48" w:name="_Ref12864408"/>
+      <w:r>
+        <w:t xml:space="preserve">Abbildung </w:t>
+      </w:r>
+      <w:r>
+        <w:rPr>
+          <w:noProof/>
+        </w:rPr>
+        <w:fldChar w:fldCharType="begin"/>
+      </w:r>
+      <w:r>
+        <w:rPr>
+          <w:noProof/>
+        </w:rPr>
+        <w:instrText xml:space="preserve"> SEQ Abbildung \* ARABIC </w:instrText>
+      </w:r>
+      <w:r>
+        <w:rPr>
+          <w:noProof/>
+        </w:rPr>
+        <w:fldChar w:fldCharType="separate"/>
+      </w:r>
+      <w:r>
+        <w:rPr>
+          <w:noProof/>
+        </w:rPr>
+        <w:t>16</w:t>
+      </w:r>
+      <w:r>
+        <w:rPr>
+          <w:noProof/>
+        </w:rPr>
+        <w:fldChar w:fldCharType="end"/>
+      </w:r>
+      <w:bookmarkEnd w:id="48"/>
+      <w:r>
+        <w:t xml:space="preserve">: Überlappende BSS </w:t>
+      </w:r>
+      <w:sdt>
+        <w:sdtPr>
+          <w:id w:val="181171750"/>
+          <w:citation/>
+        </w:sdtPr>
+        <w:sdtEndPr/>
+        <w:sdtContent>
+          <w:r>
+            <w:fldChar w:fldCharType="begin"/>
+          </w:r>
+          <w:r>
+            <w:instrText xml:space="preserve"> CITATION Ost181 \l 1031 </w:instrText>
+          </w:r>
+          <w:r>
+            <w:fldChar w:fldCharType="separate"/>
+          </w:r>
+          <w:r>
+            <w:rPr>
+              <w:noProof/>
+            </w:rPr>
+            <w:t>[20]</w:t>
+          </w:r>
+          <w:r>
+            <w:fldChar w:fldCharType="end"/>
+          </w:r>
+        </w:sdtContent>
+      </w:sdt>
+    </w:p>
+    <w:p>
+      <w:r>
+        <w:t>Bis zu einer gewissen Größe lassen sich solche Netzwerke ständig erweitern. Da keine zentrale Konfiguration benötigt wird, werden diese Netzwerke auch ad-hoc Netzwerke genannt. Der Datenaustausch erfolgt direkt zwischen zwei Teilnehmern und alle Stationen sind gleichberechtigt. Diese Netzwerke sind geeignet für kurzfristig erforderliche Netzwerke, wie zum Beispiel bei Tagungen oder Ausstellungen.</w:t>
+      </w:r>
+    </w:p>
+    <w:p>
+      <w:r>
+        <w:t>Ein weiterer Modus zum Betrieb eines WLANs ist der Infrastruktur-Modus. Dabei sind die einzelnen BSS Teil eines verzweigten Netzwerks, wobei die Stationen nicht mehr, wie beim ad-hoc Modus, von Punkt zu Punkt kommunizieren, die Kommunikation verläuft über eine zentrale Stelle. Die Reichweite um einen Access Point herum beträgt zwischen 30 und 250m, je nach Umgebung und verwendeter Hardware.</w:t>
+      </w:r>
+    </w:p>
+    <w:p>
+      <w:pPr>
+        <w:keepNext/>
+        <w:jc w:val="center"/>
+      </w:pPr>
+      <w:r>
+        <w:rPr>
+          <w:noProof/>
+          <w:lang w:eastAsia="zh-CN"/>
+        </w:rPr>
+        <w:lastRenderedPageBreak/>
+        <w:drawing>
+          <wp:inline distT="0" distB="0" distL="0" distR="0" wp14:anchorId="4C6AF7E1" wp14:editId="3EB4453C">
+            <wp:extent cx="4876800" cy="3543300"/>
+            <wp:effectExtent l="0" t="0" r="0" b="0"/>
+            <wp:docPr id="21" name="Grafik 21"/>
+            <wp:cNvGraphicFramePr>
+              <a:graphicFrameLocks xmlns:a="http://schemas.openxmlformats.org/drawingml/2006/main" noChangeAspect="1"/>
+            </wp:cNvGraphicFramePr>
+            <a:graphic xmlns:a="http://schemas.openxmlformats.org/drawingml/2006/main">
+              <a:graphicData uri="http://schemas.openxmlformats.org/drawingml/2006/picture">
+                <pic:pic xmlns:pic="http://schemas.openxmlformats.org/drawingml/2006/picture">
+                  <pic:nvPicPr>
+                    <pic:cNvPr id="1" name=""/>
+                    <pic:cNvPicPr/>
+                  </pic:nvPicPr>
+                  <pic:blipFill>
+                    <a:blip r:embed="rId19"/>
+                    <a:stretch>
+                      <a:fillRect/>
+                    </a:stretch>
+                  </pic:blipFill>
+                  <pic:spPr>
+                    <a:xfrm>
+                      <a:off x="0" y="0"/>
                       <a:ext cx="4876800" cy="3543300"/>
                     </a:xfrm>
                     <a:prstGeom prst="rect">
@@ -5102,6 +5553,7 @@
           <w:id w:val="-300532862"/>
           <w:citation/>
         </w:sdtPr>
+        <w:sdtEndPr/>
         <w:sdtContent>
           <w:r>
             <w:fldChar w:fldCharType="begin"/>
@@ -5133,6 +5585,7 @@
           <w:id w:val="784003077"/>
           <w:citation/>
         </w:sdtPr>
+        <w:sdtEndPr/>
         <w:sdtContent>
           <w:r>
             <w:fldChar w:fldCharType="begin"/>
@@ -5159,11 +5612,11 @@
       <w:pPr>
         <w:pStyle w:val="berschrift2"/>
       </w:pPr>
-      <w:bookmarkStart w:id="44" w:name="_Toc12945665"/>
+      <w:bookmarkStart w:id="49" w:name="_Toc12945665"/>
       <w:r>
         <w:t>5G</w:t>
       </w:r>
-      <w:bookmarkEnd w:id="44"/>
+      <w:bookmarkEnd w:id="49"/>
     </w:p>
     <w:p>
       <w:pPr>
@@ -5178,7 +5631,23 @@
       </w:r>
       <w:proofErr w:type="spellEnd"/>
       <w:r>
-        <w:t xml:space="preserve"> Generation) ist ein Standard für mobiles Internet, bei dem im Vergleich zum Vorgänger 4G (LTE) ein große Steigerung der Übertragungsgeschwindigkeit auf bis zu 10000 Mbit/s zu erwarten ist. Im Gegensatz zur den Vorgängergenerationen geht es bei 5G nicht alleine um die Kommunikation, sondern vielmehr um eine komplett vernetzte Umwelt, für die im Hinblick auf das Internet </w:t>
+        <w:t xml:space="preserve"> Generation) ist ein Standard für mobiles Internet, bei dem im Vergleich zum Vorgänger 4G (LTE) </w:t>
+      </w:r>
+      <w:proofErr w:type="gramStart"/>
+      <w:r>
+        <w:t>ein große Steigerung</w:t>
+      </w:r>
+      <w:proofErr w:type="gramEnd"/>
+      <w:r>
+        <w:t xml:space="preserve"> der Übertragungsgeschwindigkeit auf bis zu 10000 Mbit/s zu erwarten ist. Im Gegensatz zur den Vorgängergenerationen geht es bei 5G nicht </w:t>
+      </w:r>
+      <w:proofErr w:type="gramStart"/>
+      <w:r>
+        <w:t>alleine</w:t>
+      </w:r>
+      <w:proofErr w:type="gramEnd"/>
+      <w:r>
+        <w:t xml:space="preserve"> um die Kommunikation, sondern vielmehr um eine komplett vernetzte Umwelt, für die im Hinblick auf das Internet </w:t>
       </w:r>
       <w:proofErr w:type="spellStart"/>
       <w:r>
@@ -5193,6 +5662,7 @@
           <w:id w:val="719409095"/>
           <w:citation/>
         </w:sdtPr>
+        <w:sdtEndPr/>
         <w:sdtContent>
           <w:r>
             <w:fldChar w:fldCharType="begin"/>
@@ -5220,7 +5690,15 @@
         <w:pStyle w:val="Textkrper"/>
       </w:pPr>
       <w:r>
-        <w:t xml:space="preserve">Die wesentlichen Neuerungen des mobilen Funksystems wird bei Frequenzen oberhalb von 6 GHz geschehen, welche bis dahin noch nicht genutzt wurden, bestehende LTE Strukturen werden dabei weiter genutzt (siehe </w:t>
+        <w:t xml:space="preserve">Die wesentlichen Neuerungen des mobilen Funksystems </w:t>
+      </w:r>
+      <w:proofErr w:type="gramStart"/>
+      <w:r>
+        <w:t>wird</w:t>
+      </w:r>
+      <w:proofErr w:type="gramEnd"/>
+      <w:r>
+        <w:t xml:space="preserve"> bei Frequenzen oberhalb von 6 GHz geschehen, welche bis dahin noch nicht genutzt wurden, bestehende LTE Strukturen werden dabei weiter genutzt (siehe </w:t>
       </w:r>
       <w:r>
         <w:fldChar w:fldCharType="begin"/>
@@ -5277,7 +5755,7 @@
                     </pic:cNvPicPr>
                   </pic:nvPicPr>
                   <pic:blipFill>
-                    <a:blip r:embed="rId19">
+                    <a:blip r:embed="rId20">
                       <a:extLst>
                         <a:ext uri="{28A0092B-C50C-407E-A947-70E740481C1C}">
                           <a14:useLocalDpi xmlns:a14="http://schemas.microsoft.com/office/drawing/2010/main" val="0"/>
@@ -5314,7 +5792,7 @@
         <w:pStyle w:val="Beschriftung"/>
         <w:jc w:val="center"/>
       </w:pPr>
-      <w:bookmarkStart w:id="45" w:name="_Ref12879405"/>
+      <w:bookmarkStart w:id="50" w:name="_Ref12879405"/>
       <w:r>
         <w:t xml:space="preserve">Abbildung </w:t>
       </w:r>
@@ -5348,7 +5826,7 @@
         </w:rPr>
         <w:fldChar w:fldCharType="end"/>
       </w:r>
-      <w:bookmarkEnd w:id="45"/>
+      <w:bookmarkEnd w:id="50"/>
       <w:r>
         <w:t xml:space="preserve">:Frequenzbereiche für 5G </w:t>
       </w:r>
@@ -5357,6 +5835,7 @@
           <w:id w:val="-830520075"/>
           <w:citation/>
         </w:sdtPr>
+        <w:sdtEndPr/>
         <w:sdtContent>
           <w:r>
             <w:fldChar w:fldCharType="begin"/>
@@ -5432,7 +5911,7 @@
                     </pic:cNvPicPr>
                   </pic:nvPicPr>
                   <pic:blipFill>
-                    <a:blip r:embed="rId20">
+                    <a:blip r:embed="rId21">
                       <a:extLst>
                         <a:ext uri="{28A0092B-C50C-407E-A947-70E740481C1C}">
                           <a14:useLocalDpi xmlns:a14="http://schemas.microsoft.com/office/drawing/2010/main" val="0"/>
@@ -5469,7 +5948,7 @@
         <w:pStyle w:val="Beschriftung"/>
         <w:jc w:val="center"/>
       </w:pPr>
-      <w:bookmarkStart w:id="46" w:name="_Ref12879824"/>
+      <w:bookmarkStart w:id="51" w:name="_Ref12879824"/>
       <w:r>
         <w:t xml:space="preserve">Abbildung </w:t>
       </w:r>
@@ -5503,7 +5982,7 @@
         </w:rPr>
         <w:fldChar w:fldCharType="end"/>
       </w:r>
-      <w:bookmarkEnd w:id="46"/>
+      <w:bookmarkEnd w:id="51"/>
       <w:r>
         <w:t xml:space="preserve">: 5G System in der Produktion </w:t>
       </w:r>
@@ -5512,6 +5991,7 @@
           <w:id w:val="1265116891"/>
           <w:citation/>
         </w:sdtPr>
+        <w:sdtEndPr/>
         <w:sdtContent>
           <w:r>
             <w:fldChar w:fldCharType="begin"/>
@@ -5579,8 +6059,6 @@
           <w:lang w:val="en-US"/>
         </w:rPr>
       </w:pPr>
-      <w:bookmarkStart w:id="47" w:name="_GoBack"/>
-      <w:bookmarkEnd w:id="47"/>
     </w:p>
     <w:p>
       <w:pPr>
@@ -5607,29 +6085,29 @@
         <w:pStyle w:val="berschrift1"/>
         <w:spacing w:after="120"/>
       </w:pPr>
-      <w:bookmarkStart w:id="48" w:name="_Toc12647703"/>
-      <w:bookmarkEnd w:id="29"/>
+      <w:bookmarkStart w:id="52" w:name="_Toc12647703"/>
+      <w:bookmarkEnd w:id="30"/>
       <w:r>
         <w:lastRenderedPageBreak/>
         <w:t>Bestehende Daten-Kommunikations-Standards</w:t>
       </w:r>
-      <w:bookmarkEnd w:id="48"/>
+      <w:bookmarkEnd w:id="52"/>
     </w:p>
     <w:p>
       <w:pPr>
         <w:pStyle w:val="berschrift2"/>
       </w:pPr>
-      <w:bookmarkStart w:id="49" w:name="_Toc12647704"/>
+      <w:bookmarkStart w:id="53" w:name="_Toc12647704"/>
       <w:r>
         <w:t>IEEE 1451 Standard</w:t>
       </w:r>
-      <w:bookmarkEnd w:id="49"/>
+      <w:bookmarkEnd w:id="53"/>
     </w:p>
     <w:p>
       <w:pPr>
         <w:pStyle w:val="berschrift2"/>
       </w:pPr>
-      <w:bookmarkStart w:id="50" w:name="_Toc12647705"/>
+      <w:bookmarkStart w:id="54" w:name="_Toc12647705"/>
       <w:proofErr w:type="spellStart"/>
       <w:r>
         <w:t>Object</w:t>
@@ -5638,7 +6116,7 @@
       <w:r>
         <w:t xml:space="preserve"> Management Group (OMG) Standard</w:t>
       </w:r>
-      <w:bookmarkEnd w:id="50"/>
+      <w:bookmarkEnd w:id="54"/>
     </w:p>
     <w:p>
       <w:pPr>
@@ -5649,17 +6127,17 @@
       <w:pPr>
         <w:pStyle w:val="berschrift2"/>
       </w:pPr>
-      <w:bookmarkStart w:id="51" w:name="_Toc12647706"/>
+      <w:bookmarkStart w:id="55" w:name="_Toc12647706"/>
       <w:r>
         <w:t>Serielle Schnittstellen</w:t>
       </w:r>
-      <w:bookmarkEnd w:id="51"/>
+      <w:bookmarkEnd w:id="55"/>
     </w:p>
     <w:p>
       <w:pPr>
         <w:pStyle w:val="berschrift3"/>
       </w:pPr>
-      <w:bookmarkStart w:id="52" w:name="_Toc12647707"/>
+      <w:bookmarkStart w:id="56" w:name="_Toc12647707"/>
       <w:r>
         <w:t>Inter-IC Interface (I</w:t>
       </w:r>
@@ -5672,7 +6150,7 @@
       <w:r>
         <w:t>C)</w:t>
       </w:r>
-      <w:bookmarkEnd w:id="52"/>
+      <w:bookmarkEnd w:id="56"/>
     </w:p>
     <w:p>
       <w:pPr>
@@ -5858,7 +6336,7 @@
                     <pic:cNvPicPr/>
                   </pic:nvPicPr>
                   <pic:blipFill rotWithShape="1">
-                    <a:blip r:embed="rId21"/>
+                    <a:blip r:embed="rId22"/>
                     <a:srcRect b="18419"/>
                     <a:stretch/>
                   </pic:blipFill>
@@ -5891,7 +6369,7 @@
         <w:pStyle w:val="Beschriftung"/>
         <w:jc w:val="center"/>
       </w:pPr>
-      <w:bookmarkStart w:id="53" w:name="_Toc12647730"/>
+      <w:bookmarkStart w:id="57" w:name="_Toc12647730"/>
       <w:r>
         <w:t xml:space="preserve">Abbildung </w:t>
       </w:r>
@@ -5970,11 +6448,19 @@
           </w:r>
         </w:sdtContent>
       </w:sdt>
-      <w:bookmarkEnd w:id="53"/>
-    </w:p>
-    <w:p>
-      <w:r>
-        <w:t>Der Master wird mit dem Slave über bidirektionale Busleitungen, der Datenleitung (auch: SDA) und der Taktleitung (auch: SCL), verbunden. Die Busleitungen werden über pull-</w:t>
+      <w:bookmarkEnd w:id="57"/>
+    </w:p>
+    <w:p>
+      <w:r>
+        <w:t xml:space="preserve">Der Master wird </w:t>
+      </w:r>
+      <w:proofErr w:type="gramStart"/>
+      <w:r>
+        <w:t>mit dem Slave</w:t>
+      </w:r>
+      <w:proofErr w:type="gramEnd"/>
+      <w:r>
+        <w:t xml:space="preserve"> über bidirektionale Busleitungen, der Datenleitung (auch: SDA) und der Taktleitung (auch: SCL), verbunden. Die Busleitungen werden über pull-</w:t>
       </w:r>
       <w:proofErr w:type="spellStart"/>
       <w:r>
@@ -5982,7 +6468,15 @@
       </w:r>
       <w:proofErr w:type="spellEnd"/>
       <w:r>
-        <w:t xml:space="preserve"> Widerstände an die Versorgungsspannung angeschlossen, so ,dass eine UND-Verdrahtung der Geräte entsteht.</w:t>
+        <w:t xml:space="preserve"> Widerstände an die Versorgungsspannung angeschlossen, </w:t>
+      </w:r>
+      <w:proofErr w:type="gramStart"/>
+      <w:r>
+        <w:t>so ,dass</w:t>
+      </w:r>
+      <w:proofErr w:type="gramEnd"/>
+      <w:r>
+        <w:t xml:space="preserve"> eine UND-Verdrahtung der Geräte entsteht.</w:t>
       </w:r>
     </w:p>
     <w:p>
@@ -6033,7 +6527,7 @@
       <w:pPr>
         <w:pStyle w:val="berschrift3"/>
       </w:pPr>
-      <w:bookmarkStart w:id="54" w:name="_Toc12647708"/>
+      <w:bookmarkStart w:id="58" w:name="_Toc12647708"/>
       <w:r>
         <w:t xml:space="preserve">Serial </w:t>
       </w:r>
@@ -6045,7 +6539,7 @@
       <w:r>
         <w:t xml:space="preserve"> Interface (SPI)</w:t>
       </w:r>
-      <w:bookmarkEnd w:id="54"/>
+      <w:bookmarkEnd w:id="58"/>
     </w:p>
     <w:p>
       <w:pPr>
@@ -6138,167 +6632,6 @@
             <wp:extent cx="5759450" cy="2469515"/>
             <wp:effectExtent l="0" t="0" r="0" b="6985"/>
             <wp:docPr id="13" name="Grafik 13"/>
-            <wp:cNvGraphicFramePr>
-              <a:graphicFrameLocks xmlns:a="http://schemas.openxmlformats.org/drawingml/2006/main" noChangeAspect="1"/>
-            </wp:cNvGraphicFramePr>
-            <a:graphic xmlns:a="http://schemas.openxmlformats.org/drawingml/2006/main">
-              <a:graphicData uri="http://schemas.openxmlformats.org/drawingml/2006/picture">
-                <pic:pic xmlns:pic="http://schemas.openxmlformats.org/drawingml/2006/picture">
-                  <pic:nvPicPr>
-                    <pic:cNvPr id="1" name=""/>
-                    <pic:cNvPicPr/>
-                  </pic:nvPicPr>
-                  <pic:blipFill>
-                    <a:blip r:embed="rId22"/>
-                    <a:stretch>
-                      <a:fillRect/>
-                    </a:stretch>
-                  </pic:blipFill>
-                  <pic:spPr>
-                    <a:xfrm>
-                      <a:off x="0" y="0"/>
-                      <a:ext cx="5759450" cy="2469515"/>
-                    </a:xfrm>
-                    <a:prstGeom prst="rect">
-                      <a:avLst/>
-                    </a:prstGeom>
-                  </pic:spPr>
-                </pic:pic>
-              </a:graphicData>
-            </a:graphic>
-          </wp:inline>
-        </w:drawing>
-      </w:r>
-    </w:p>
-    <w:p>
-      <w:pPr>
-        <w:pStyle w:val="Beschriftung"/>
-      </w:pPr>
-      <w:bookmarkStart w:id="55" w:name="_Toc12647731"/>
-      <w:r>
-        <w:t xml:space="preserve">Abbildung </w:t>
-      </w:r>
-      <w:r>
-        <w:rPr>
-          <w:noProof/>
-        </w:rPr>
-        <w:fldChar w:fldCharType="begin"/>
-      </w:r>
-      <w:r>
-        <w:rPr>
-          <w:noProof/>
-        </w:rPr>
-        <w:instrText xml:space="preserve"> SEQ Abbildung \* ARABIC </w:instrText>
-      </w:r>
-      <w:r>
-        <w:rPr>
-          <w:noProof/>
-        </w:rPr>
-        <w:fldChar w:fldCharType="separate"/>
-      </w:r>
-      <w:r>
-        <w:rPr>
-          <w:noProof/>
-        </w:rPr>
-        <w:t>10</w:t>
-      </w:r>
-      <w:r>
-        <w:rPr>
-          <w:noProof/>
-        </w:rPr>
-        <w:fldChar w:fldCharType="end"/>
-      </w:r>
-      <w:r>
-        <w:t>: Schemazeichnung der SPI Schnittstelle</w:t>
-      </w:r>
-      <w:sdt>
-        <w:sdtPr>
-          <w:id w:val="349681797"/>
-          <w:citation/>
-        </w:sdtPr>
-        <w:sdtEndPr/>
-        <w:sdtContent>
-          <w:r>
-            <w:fldChar w:fldCharType="begin"/>
-          </w:r>
-          <w:r>
-            <w:instrText xml:space="preserve"> CITATION Mer18 \l 1031 </w:instrText>
-          </w:r>
-          <w:r>
-            <w:fldChar w:fldCharType="separate"/>
-          </w:r>
-          <w:r>
-            <w:rPr>
-              <w:noProof/>
-            </w:rPr>
-            <w:t xml:space="preserve"> </w:t>
-          </w:r>
-          <w:r>
-            <w:rPr>
-              <w:noProof/>
-            </w:rPr>
-            <w:t>[17]</w:t>
-          </w:r>
-          <w:r>
-            <w:fldChar w:fldCharType="end"/>
-          </w:r>
-        </w:sdtContent>
-      </w:sdt>
-      <w:bookmarkEnd w:id="55"/>
-    </w:p>
-    <w:p>
-      <w:r>
-        <w:t>Die SPI Schnittstelle wird genutzt, wenn einer Master CPU mehrere Knoten (Slaves) untergeordnet sind. Der Takt wird vom Master angegeben und der Slave über die Slave Select (SS) Verbindung angesteuert. Der Slave wird dabei erst aktiv, wenn SS ein Low-Signal gibt. Der Master schiebt die Daten aus dem Master-Schieberegister in das Slave-Schieberegister. Zeitgleich schiebt der Slave mit dem selben Takt Daten zum Master. Die beiden sind dabei über die Leitungen MISO (Master In Slave Out) und MOSI (Master Out Slave In) in einer Ringtopologie verbunden. Die Leitung Slave Select verhindert bei mehreren Slaves im Ring, dass mehrere Ausgänge parallel auf den Bus schalten.</w:t>
-      </w:r>
-      <w:sdt>
-        <w:sdtPr>
-          <w:id w:val="-613444804"/>
-          <w:citation/>
-        </w:sdtPr>
-        <w:sdtEndPr/>
-        <w:sdtContent>
-          <w:r>
-            <w:fldChar w:fldCharType="begin"/>
-          </w:r>
-          <w:r>
-            <w:instrText xml:space="preserve"> CITATION Mer18 \l 1031 </w:instrText>
-          </w:r>
-          <w:r>
-            <w:fldChar w:fldCharType="separate"/>
-          </w:r>
-          <w:r>
-            <w:rPr>
-              <w:noProof/>
-            </w:rPr>
-            <w:t xml:space="preserve"> </w:t>
-          </w:r>
-          <w:r>
-            <w:rPr>
-              <w:noProof/>
-            </w:rPr>
-            <w:t>[17]</w:t>
-          </w:r>
-          <w:r>
-            <w:fldChar w:fldCharType="end"/>
-          </w:r>
-        </w:sdtContent>
-      </w:sdt>
-    </w:p>
-    <w:p>
-      <w:pPr>
-        <w:keepNext/>
-        <w:jc w:val="center"/>
-      </w:pPr>
-      <w:r>
-        <w:rPr>
-          <w:noProof/>
-        </w:rPr>
-        <w:lastRenderedPageBreak/>
-        <w:drawing>
-          <wp:inline distT="0" distB="0" distL="0" distR="0" wp14:anchorId="2C1BA6B2" wp14:editId="3BD6D03C">
-            <wp:extent cx="2140691" cy="3053301"/>
-            <wp:effectExtent l="0" t="0" r="0" b="0"/>
-            <wp:docPr id="14" name="Grafik 14"/>
             <wp:cNvGraphicFramePr>
               <a:graphicFrameLocks xmlns:a="http://schemas.openxmlformats.org/drawingml/2006/main" noChangeAspect="1"/>
             </wp:cNvGraphicFramePr>
@@ -6318,6 +6651,175 @@
                   <pic:spPr>
                     <a:xfrm>
                       <a:off x="0" y="0"/>
+                      <a:ext cx="5759450" cy="2469515"/>
+                    </a:xfrm>
+                    <a:prstGeom prst="rect">
+                      <a:avLst/>
+                    </a:prstGeom>
+                  </pic:spPr>
+                </pic:pic>
+              </a:graphicData>
+            </a:graphic>
+          </wp:inline>
+        </w:drawing>
+      </w:r>
+    </w:p>
+    <w:p>
+      <w:pPr>
+        <w:pStyle w:val="Beschriftung"/>
+      </w:pPr>
+      <w:bookmarkStart w:id="59" w:name="_Toc12647731"/>
+      <w:r>
+        <w:t xml:space="preserve">Abbildung </w:t>
+      </w:r>
+      <w:r>
+        <w:rPr>
+          <w:noProof/>
+        </w:rPr>
+        <w:fldChar w:fldCharType="begin"/>
+      </w:r>
+      <w:r>
+        <w:rPr>
+          <w:noProof/>
+        </w:rPr>
+        <w:instrText xml:space="preserve"> SEQ Abbildung \* ARABIC </w:instrText>
+      </w:r>
+      <w:r>
+        <w:rPr>
+          <w:noProof/>
+        </w:rPr>
+        <w:fldChar w:fldCharType="separate"/>
+      </w:r>
+      <w:r>
+        <w:rPr>
+          <w:noProof/>
+        </w:rPr>
+        <w:t>10</w:t>
+      </w:r>
+      <w:r>
+        <w:rPr>
+          <w:noProof/>
+        </w:rPr>
+        <w:fldChar w:fldCharType="end"/>
+      </w:r>
+      <w:r>
+        <w:t>: Schemazeichnung der SPI Schnittstelle</w:t>
+      </w:r>
+      <w:sdt>
+        <w:sdtPr>
+          <w:id w:val="349681797"/>
+          <w:citation/>
+        </w:sdtPr>
+        <w:sdtEndPr/>
+        <w:sdtContent>
+          <w:r>
+            <w:fldChar w:fldCharType="begin"/>
+          </w:r>
+          <w:r>
+            <w:instrText xml:space="preserve"> CITATION Mer18 \l 1031 </w:instrText>
+          </w:r>
+          <w:r>
+            <w:fldChar w:fldCharType="separate"/>
+          </w:r>
+          <w:r>
+            <w:rPr>
+              <w:noProof/>
+            </w:rPr>
+            <w:t xml:space="preserve"> </w:t>
+          </w:r>
+          <w:r>
+            <w:rPr>
+              <w:noProof/>
+            </w:rPr>
+            <w:t>[17]</w:t>
+          </w:r>
+          <w:r>
+            <w:fldChar w:fldCharType="end"/>
+          </w:r>
+        </w:sdtContent>
+      </w:sdt>
+      <w:bookmarkEnd w:id="59"/>
+    </w:p>
+    <w:p>
+      <w:r>
+        <w:t xml:space="preserve">Die SPI Schnittstelle wird genutzt, wenn einer Master CPU mehrere Knoten (Slaves) untergeordnet sind. Der Takt wird vom Master angegeben und der Slave über die Slave Select (SS) Verbindung angesteuert. Der Slave wird dabei erst aktiv, wenn SS ein Low-Signal gibt. Der Master schiebt die Daten aus dem Master-Schieberegister in das Slave-Schieberegister. Zeitgleich schiebt der Slave mit </w:t>
+      </w:r>
+      <w:proofErr w:type="gramStart"/>
+      <w:r>
+        <w:t>dem selben</w:t>
+      </w:r>
+      <w:proofErr w:type="gramEnd"/>
+      <w:r>
+        <w:t xml:space="preserve"> Takt Daten zum Master. Die beiden sind dabei über die Leitungen MISO (Master In Slave Out) und MOSI (Master Out Slave In) in einer Ringtopologie verbunden. Die Leitung Slave Select verhindert bei mehreren Slaves im Ring, dass mehrere Ausgänge parallel auf den Bus schalten.</w:t>
+      </w:r>
+      <w:sdt>
+        <w:sdtPr>
+          <w:id w:val="-613444804"/>
+          <w:citation/>
+        </w:sdtPr>
+        <w:sdtEndPr/>
+        <w:sdtContent>
+          <w:r>
+            <w:fldChar w:fldCharType="begin"/>
+          </w:r>
+          <w:r>
+            <w:instrText xml:space="preserve"> CITATION Mer18 \l 1031 </w:instrText>
+          </w:r>
+          <w:r>
+            <w:fldChar w:fldCharType="separate"/>
+          </w:r>
+          <w:r>
+            <w:rPr>
+              <w:noProof/>
+            </w:rPr>
+            <w:t xml:space="preserve"> </w:t>
+          </w:r>
+          <w:r>
+            <w:rPr>
+              <w:noProof/>
+            </w:rPr>
+            <w:t>[17]</w:t>
+          </w:r>
+          <w:r>
+            <w:fldChar w:fldCharType="end"/>
+          </w:r>
+        </w:sdtContent>
+      </w:sdt>
+    </w:p>
+    <w:p>
+      <w:pPr>
+        <w:keepNext/>
+        <w:jc w:val="center"/>
+      </w:pPr>
+      <w:r>
+        <w:rPr>
+          <w:noProof/>
+        </w:rPr>
+        <w:lastRenderedPageBreak/>
+        <w:drawing>
+          <wp:inline distT="0" distB="0" distL="0" distR="0" wp14:anchorId="2C1BA6B2" wp14:editId="3BD6D03C">
+            <wp:extent cx="2140691" cy="3053301"/>
+            <wp:effectExtent l="0" t="0" r="0" b="0"/>
+            <wp:docPr id="14" name="Grafik 14"/>
+            <wp:cNvGraphicFramePr>
+              <a:graphicFrameLocks xmlns:a="http://schemas.openxmlformats.org/drawingml/2006/main" noChangeAspect="1"/>
+            </wp:cNvGraphicFramePr>
+            <a:graphic xmlns:a="http://schemas.openxmlformats.org/drawingml/2006/main">
+              <a:graphicData uri="http://schemas.openxmlformats.org/drawingml/2006/picture">
+                <pic:pic xmlns:pic="http://schemas.openxmlformats.org/drawingml/2006/picture">
+                  <pic:nvPicPr>
+                    <pic:cNvPr id="1" name=""/>
+                    <pic:cNvPicPr/>
+                  </pic:nvPicPr>
+                  <pic:blipFill>
+                    <a:blip r:embed="rId24"/>
+                    <a:stretch>
+                      <a:fillRect/>
+                    </a:stretch>
+                  </pic:blipFill>
+                  <pic:spPr>
+                    <a:xfrm>
+                      <a:off x="0" y="0"/>
                       <a:ext cx="2151443" cy="3068637"/>
                     </a:xfrm>
                     <a:prstGeom prst="rect">
@@ -6336,7 +6838,7 @@
         <w:pStyle w:val="Beschriftung"/>
         <w:jc w:val="center"/>
       </w:pPr>
-      <w:bookmarkStart w:id="56" w:name="_Toc12647732"/>
+      <w:bookmarkStart w:id="60" w:name="_Toc12647732"/>
       <w:r>
         <w:t xml:space="preserve">Abbildung </w:t>
       </w:r>
@@ -6406,7 +6908,7 @@
           </w:r>
         </w:sdtContent>
       </w:sdt>
-      <w:bookmarkEnd w:id="56"/>
+      <w:bookmarkEnd w:id="60"/>
     </w:p>
     <w:p>
       <w:r>
@@ -6514,7 +7016,7 @@
                     <pic:cNvPicPr/>
                   </pic:nvPicPr>
                   <pic:blipFill rotWithShape="1">
-                    <a:blip r:embed="rId24"/>
+                    <a:blip r:embed="rId25"/>
                     <a:srcRect b="19186"/>
                     <a:stretch/>
                   </pic:blipFill>
@@ -6547,7 +7049,7 @@
         <w:pStyle w:val="Beschriftung"/>
         <w:jc w:val="center"/>
       </w:pPr>
-      <w:bookmarkStart w:id="57" w:name="_Toc12647733"/>
+      <w:bookmarkStart w:id="61" w:name="_Toc12647733"/>
       <w:r>
         <w:t xml:space="preserve">Abbildung </w:t>
       </w:r>
@@ -6617,7 +7119,7 @@
           </w:r>
         </w:sdtContent>
       </w:sdt>
-      <w:bookmarkEnd w:id="57"/>
+      <w:bookmarkEnd w:id="61"/>
     </w:p>
     <w:p>
       <w:r>
@@ -6686,7 +7188,7 @@
       <w:pPr>
         <w:pStyle w:val="berschrift3"/>
       </w:pPr>
-      <w:bookmarkStart w:id="58" w:name="_Toc12647709"/>
+      <w:bookmarkStart w:id="62" w:name="_Toc12647709"/>
       <w:r>
         <w:t xml:space="preserve">Universal </w:t>
       </w:r>
@@ -6698,7 +7200,7 @@
       <w:r>
         <w:t xml:space="preserve"> Receiver and Transmitter (UART)</w:t>
       </w:r>
-      <w:bookmarkEnd w:id="58"/>
+      <w:bookmarkEnd w:id="62"/>
     </w:p>
     <w:p>
       <w:pPr>
@@ -6883,7 +7385,7 @@
                     <pic:cNvPicPr/>
                   </pic:nvPicPr>
                   <pic:blipFill>
-                    <a:blip r:embed="rId25"/>
+                    <a:blip r:embed="rId26"/>
                     <a:stretch>
                       <a:fillRect/>
                     </a:stretch>
@@ -6909,7 +7411,7 @@
         <w:pStyle w:val="Beschriftung"/>
         <w:jc w:val="center"/>
       </w:pPr>
-      <w:bookmarkStart w:id="59" w:name="_Toc12647734"/>
+      <w:bookmarkStart w:id="63" w:name="_Toc12647734"/>
       <w:r>
         <w:t xml:space="preserve">Abbildung </w:t>
       </w:r>
@@ -6979,7 +7481,7 @@
           </w:r>
         </w:sdtContent>
       </w:sdt>
-      <w:bookmarkEnd w:id="59"/>
+      <w:bookmarkEnd w:id="63"/>
     </w:p>
     <w:p>
       <w:r>
@@ -7064,7 +7566,7 @@
       <w:pPr>
         <w:pStyle w:val="berschrift1"/>
       </w:pPr>
-      <w:bookmarkStart w:id="60" w:name="_Toc11843970"/>
+      <w:bookmarkStart w:id="64" w:name="_Toc11843970"/>
       <w:r>
         <w:lastRenderedPageBreak/>
         <w:t xml:space="preserve">Industrial Internet </w:t>
@@ -7077,17 +7579,17 @@
       <w:r>
         <w:t xml:space="preserve"> Things</w:t>
       </w:r>
-      <w:bookmarkEnd w:id="60"/>
+      <w:bookmarkEnd w:id="64"/>
     </w:p>
     <w:p>
       <w:pPr>
         <w:pStyle w:val="berschrift2"/>
       </w:pPr>
-      <w:bookmarkStart w:id="61" w:name="_Toc11843971"/>
+      <w:bookmarkStart w:id="65" w:name="_Toc11843971"/>
       <w:r>
         <w:t>Möglichkeiten Smarter Module</w:t>
       </w:r>
-      <w:bookmarkEnd w:id="61"/>
+      <w:bookmarkEnd w:id="65"/>
     </w:p>
     <w:p>
       <w:pPr>
@@ -7102,62 +7604,62 @@
       <w:pPr>
         <w:pStyle w:val="berschrift1"/>
       </w:pPr>
-      <w:bookmarkStart w:id="62" w:name="_Toc11843972"/>
+      <w:bookmarkStart w:id="66" w:name="_Toc11843972"/>
       <w:r>
         <w:lastRenderedPageBreak/>
         <w:t>Konzipierung</w:t>
       </w:r>
-      <w:bookmarkEnd w:id="62"/>
+      <w:bookmarkEnd w:id="66"/>
     </w:p>
     <w:p>
       <w:pPr>
         <w:pStyle w:val="berschrift2"/>
       </w:pPr>
-      <w:bookmarkStart w:id="63" w:name="_Toc11843973"/>
+      <w:bookmarkStart w:id="67" w:name="_Toc11843973"/>
       <w:r>
         <w:t>Anwendungsszenario</w:t>
       </w:r>
-      <w:bookmarkEnd w:id="63"/>
+      <w:bookmarkEnd w:id="67"/>
     </w:p>
     <w:p>
       <w:pPr>
         <w:pStyle w:val="berschrift2"/>
       </w:pPr>
-      <w:bookmarkStart w:id="64" w:name="_Toc11843974"/>
+      <w:bookmarkStart w:id="68" w:name="_Toc11843974"/>
       <w:r>
         <w:t>Anforderungen</w:t>
       </w:r>
-      <w:bookmarkEnd w:id="64"/>
+      <w:bookmarkEnd w:id="68"/>
     </w:p>
     <w:p>
       <w:pPr>
         <w:pStyle w:val="berschrift2"/>
       </w:pPr>
-      <w:bookmarkStart w:id="65" w:name="_Toc11843975"/>
+      <w:bookmarkStart w:id="69" w:name="_Toc11843975"/>
       <w:r>
         <w:t>Auswahl Sensorik und Aktorik</w:t>
       </w:r>
-      <w:bookmarkEnd w:id="65"/>
+      <w:bookmarkEnd w:id="69"/>
     </w:p>
     <w:p>
       <w:pPr>
         <w:pStyle w:val="berschrift2"/>
       </w:pPr>
-      <w:bookmarkStart w:id="66" w:name="_Toc11843976"/>
+      <w:bookmarkStart w:id="70" w:name="_Toc11843976"/>
       <w:r>
         <w:t>Systemarchitektur</w:t>
       </w:r>
-      <w:bookmarkEnd w:id="66"/>
+      <w:bookmarkEnd w:id="70"/>
     </w:p>
     <w:p>
       <w:pPr>
         <w:pStyle w:val="berschrift2"/>
       </w:pPr>
-      <w:bookmarkStart w:id="67" w:name="_Toc11843977"/>
+      <w:bookmarkStart w:id="71" w:name="_Toc11843977"/>
       <w:r>
         <w:t>Auswahl Bussystem</w:t>
       </w:r>
-      <w:bookmarkEnd w:id="67"/>
+      <w:bookmarkEnd w:id="71"/>
     </w:p>
     <w:p>
       <w:pPr>
@@ -7179,12 +7681,12 @@
       <w:pPr>
         <w:pStyle w:val="berschrift1"/>
       </w:pPr>
-      <w:bookmarkStart w:id="68" w:name="_Toc11843978"/>
+      <w:bookmarkStart w:id="72" w:name="_Toc11843978"/>
       <w:r>
         <w:lastRenderedPageBreak/>
         <w:t>Integration in höhere Systeme</w:t>
       </w:r>
-      <w:bookmarkEnd w:id="68"/>
+      <w:bookmarkEnd w:id="72"/>
     </w:p>
     <w:p>
       <w:pPr>
@@ -7199,12 +7701,12 @@
       <w:pPr>
         <w:pStyle w:val="berschrift1"/>
       </w:pPr>
-      <w:bookmarkStart w:id="69" w:name="_Toc11843979"/>
+      <w:bookmarkStart w:id="73" w:name="_Toc11843979"/>
       <w:r>
         <w:lastRenderedPageBreak/>
         <w:t>Fazit und Ausblick</w:t>
       </w:r>
-      <w:bookmarkEnd w:id="69"/>
+      <w:bookmarkEnd w:id="73"/>
     </w:p>
     <w:p>
       <w:pPr>
@@ -7223,7 +7725,7 @@
         <w:br w:type="page"/>
       </w:r>
     </w:p>
-    <w:bookmarkStart w:id="70" w:name="_Toc11843980" w:displacedByCustomXml="next"/>
+    <w:bookmarkStart w:id="74" w:name="_Toc11843980" w:displacedByCustomXml="next"/>
     <w:sdt>
       <w:sdtPr>
         <w:rPr>
@@ -7249,7 +7751,7 @@
           <w:r>
             <w:t>Literaturverzeichnis</w:t>
           </w:r>
-          <w:bookmarkEnd w:id="70"/>
+          <w:bookmarkEnd w:id="74"/>
         </w:p>
         <w:sdt>
           <w:sdtPr>
@@ -7301,12 +7803,12 @@
       <w:pPr>
         <w:pStyle w:val="berschrift1"/>
       </w:pPr>
-      <w:bookmarkStart w:id="71" w:name="_Toc11843981"/>
+      <w:bookmarkStart w:id="75" w:name="_Toc11843981"/>
       <w:r>
         <w:lastRenderedPageBreak/>
         <w:t>Abbildungsverzeichnis</w:t>
       </w:r>
-      <w:bookmarkEnd w:id="71"/>
+      <w:bookmarkEnd w:id="75"/>
     </w:p>
     <w:p>
       <w:pPr>
@@ -7356,7 +7858,7 @@
       </w:r>
     </w:p>
     <w:sectPr>
-      <w:footerReference w:type="default" r:id="rId26"/>
+      <w:footerReference w:type="default" r:id="rId27"/>
       <w:pgSz w:w="11906" w:h="16838" w:code="9"/>
       <w:pgMar w:top="1418" w:right="1418" w:bottom="1418" w:left="1418" w:header="709" w:footer="709" w:gutter="0"/>
       <w:pgNumType w:start="1"/>
@@ -8252,6 +8754,36 @@
   <w:num w:numId="5">
     <w:abstractNumId w:val="4"/>
   </w:num>
+  <w:num w:numId="6">
+    <w:abstractNumId w:val="2"/>
+    <w:lvlOverride w:ilvl="0">
+      <w:startOverride w:val="1"/>
+    </w:lvlOverride>
+    <w:lvlOverride w:ilvl="1">
+      <w:startOverride w:val="1"/>
+    </w:lvlOverride>
+    <w:lvlOverride w:ilvl="2">
+      <w:startOverride w:val="1"/>
+    </w:lvlOverride>
+    <w:lvlOverride w:ilvl="3">
+      <w:startOverride w:val="1"/>
+    </w:lvlOverride>
+    <w:lvlOverride w:ilvl="4">
+      <w:startOverride w:val="1"/>
+    </w:lvlOverride>
+    <w:lvlOverride w:ilvl="5">
+      <w:startOverride w:val="1"/>
+    </w:lvlOverride>
+    <w:lvlOverride w:ilvl="6">
+      <w:startOverride w:val="1"/>
+    </w:lvlOverride>
+    <w:lvlOverride w:ilvl="7">
+      <w:startOverride w:val="1"/>
+    </w:lvlOverride>
+    <w:lvlOverride w:ilvl="8">
+      <w:startOverride w:val="1"/>
+    </w:lvlOverride>
+  </w:num>
   <w:numIdMacAtCleanup w:val="5"/>
 </w:numbering>
 </file>
@@ -8279,8 +8811,8 @@
     <w:lsdException w:name="heading 2" w:semiHidden="1" w:uiPriority="9" w:unhideWhenUsed="1" w:qFormat="1"/>
     <w:lsdException w:name="heading 3" w:semiHidden="1" w:uiPriority="0" w:unhideWhenUsed="1" w:qFormat="1"/>
     <w:lsdException w:name="heading 4" w:semiHidden="1" w:uiPriority="0" w:unhideWhenUsed="1" w:qFormat="1"/>
-    <w:lsdException w:name="heading 5" w:semiHidden="1" w:uiPriority="9" w:unhideWhenUsed="1"/>
-    <w:lsdException w:name="heading 6" w:semiHidden="1" w:uiPriority="9" w:unhideWhenUsed="1"/>
+    <w:lsdException w:name="heading 5" w:semiHidden="1" w:uiPriority="9" w:unhideWhenUsed="1" w:qFormat="1"/>
+    <w:lsdException w:name="heading 6" w:semiHidden="1" w:uiPriority="9" w:unhideWhenUsed="1" w:qFormat="1"/>
     <w:lsdException w:name="heading 7" w:semiHidden="1" w:uiPriority="9" w:unhideWhenUsed="1" w:qFormat="1"/>
     <w:lsdException w:name="heading 8" w:semiHidden="1" w:uiPriority="9" w:unhideWhenUsed="1" w:qFormat="1"/>
     <w:lsdException w:name="heading 9" w:semiHidden="1" w:uiPriority="9" w:unhideWhenUsed="1" w:qFormat="1"/>
@@ -8764,6 +9296,7 @@
     <w:link w:val="berschrift5Zchn"/>
     <w:uiPriority w:val="9"/>
     <w:semiHidden/>
+    <w:qFormat/>
     <w:rsid w:val="00012640"/>
     <w:pPr>
       <w:numPr>
@@ -8786,6 +9319,7 @@
     <w:link w:val="berschrift6Zchn"/>
     <w:uiPriority w:val="9"/>
     <w:semiHidden/>
+    <w:qFormat/>
     <w:rsid w:val="003F3A35"/>
     <w:pPr>
       <w:keepNext/>
@@ -11624,11 +12158,130 @@
     <b:City>Stockholm</b:City>
     <b:RefOrder>24</b:RefOrder>
   </b:Source>
+  <b:Source>
+    <b:Tag>HMS19</b:Tag>
+    <b:SourceType>DocumentFromInternetSite</b:SourceType>
+    <b:Guid>{468D806B-CB51-4D4A-9DF9-0D6B13315D38}</b:Guid>
+    <b:Author>
+      <b:Author>
+        <b:Corporate>HMS Industrial Networks AB</b:Corporate>
+      </b:Author>
+    </b:Author>
+    <b:Title>Feldbusse.de</b:Title>
+    <b:Year>2019</b:Year>
+    <b:YearAccessed>2019</b:YearAccessed>
+    <b:MonthAccessed>Juli</b:MonthAccessed>
+    <b:DayAccessed>9</b:DayAccessed>
+    <b:URL>https://www.feldbusse.de/EtherCAT/ethercat.shtml</b:URL>
+    <b:RefOrder>13</b:RefOrder>
+  </b:Source>
+  <b:Source>
+    <b:Tag>Her18</b:Tag>
+    <b:SourceType>BookSection</b:SourceType>
+    <b:Guid>{C13A112E-9556-48A9-B432-2A883B935741}</b:Guid>
+    <b:Title>Feldbusse</b:Title>
+    <b:BookTitle>Elektrotechnik und Elektronik für Maschinenbauer</b:BookTitle>
+    <b:Year>2018</b:Year>
+    <b:City>Berlin Heidelberg</b:City>
+    <b:Publisher>Springer Verlag</b:Publisher>
+    <b:Author>
+      <b:Author>
+        <b:NameList>
+          <b:Person>
+            <b:Last>Hering</b:Last>
+            <b:First>Ekbert</b:First>
+          </b:Person>
+          <b:Person>
+            <b:Last>Martin</b:Last>
+            <b:First>Rolf</b:First>
+          </b:Person>
+          <b:Person>
+            <b:Last>Gutekunst</b:Last>
+            <b:First>Jürgen</b:First>
+          </b:Person>
+          <b:Person>
+            <b:Last>Kempkes</b:Last>
+            <b:First>Joachim</b:First>
+          </b:Person>
+        </b:NameList>
+      </b:Author>
+    </b:Author>
+    <b:RefOrder>14</b:RefOrder>
+  </b:Source>
+  <b:Source>
+    <b:Tag>Sch19</b:Tag>
+    <b:SourceType>BookSection</b:SourceType>
+    <b:Guid>{394A18DC-1C99-4EF5-BCA8-C838B5D1CDEE}</b:Guid>
+    <b:Title>Beispiele ausgewählter Bussysteme</b:Title>
+    <b:Year>2019</b:Year>
+    <b:BookTitle>Bussysteme in der Automatisierungs- und Prozesstechnik</b:BookTitle>
+    <b:Pages>316-327</b:Pages>
+    <b:City>Wiesbaden</b:City>
+    <b:Publisher>Springer Fachmedien</b:Publisher>
+    <b:ChapterNumber>4</b:ChapterNumber>
+    <b:Author>
+      <b:Editor>
+        <b:NameList>
+          <b:Person>
+            <b:Last>Schnell</b:Last>
+            <b:First>Gerhard</b:First>
+          </b:Person>
+          <b:Person>
+            <b:Last>Wiedemann</b:Last>
+            <b:First>Bernhard</b:First>
+          </b:Person>
+        </b:NameList>
+      </b:Editor>
+    </b:Author>
+    <b:RefOrder>15</b:RefOrder>
+  </b:Source>
+  <b:Source>
+    <b:Tag>Sch191</b:Tag>
+    <b:SourceType>BookSection</b:SourceType>
+    <b:Guid>{6CD06D34-3F00-4083-AF64-01B9AFEF12C4}</b:Guid>
+    <b:Title>Beispiele ausgeführter Bussysteme</b:Title>
+    <b:Year>2019</b:Year>
+    <b:Pages>151-167</b:Pages>
+    <b:BookTitle>Bussysteme in der Automatisierungs- und Prozesstechnik</b:BookTitle>
+    <b:City>Wiesbaden</b:City>
+    <b:Publisher>Springer Fachmedien</b:Publisher>
+    <b:Author>
+      <b:Author>
+        <b:NameList>
+          <b:Person>
+            <b:Last>Schnell</b:Last>
+            <b:First>Gerhard</b:First>
+          </b:Person>
+          <b:Person>
+            <b:Last>Wiedemann</b:Last>
+            <b:First>Bernhard</b:First>
+          </b:Person>
+        </b:NameList>
+      </b:Author>
+    </b:Author>
+    <b:RefOrder>16</b:RefOrder>
+  </b:Source>
+  <b:Source>
+    <b:Tag>Bih19</b:Tag>
+    <b:SourceType>ArticleInAPeriodical</b:SourceType>
+    <b:Guid>{76202AD2-B04B-43EE-A1AB-1747D9C1509C}</b:Guid>
+    <b:Title>Neues in Sachen ASi-5</b:Title>
+    <b:Year>2019</b:Year>
+    <b:Month>April</b:Month>
+    <b:Author>
+      <b:Author>
+        <b:Corporate>Bihl+Wiedemann GmbH</b:Corporate>
+      </b:Author>
+    </b:Author>
+    <b:PeriodicalTitle>SPS Magazin</b:PeriodicalTitle>
+    <b:Pages>77</b:Pages>
+    <b:RefOrder>17</b:RefOrder>
+  </b:Source>
 </b:Sources>
 </file>
 
 <file path=customXml/itemProps1.xml><?xml version="1.0" encoding="utf-8"?>
-<ds:datastoreItem xmlns:ds="http://schemas.openxmlformats.org/officeDocument/2006/customXml" ds:itemID="{846C58D3-BE58-4075-9B2F-DCCD45D3EB0D}">
+<ds:datastoreItem xmlns:ds="http://schemas.openxmlformats.org/officeDocument/2006/customXml" ds:itemID="{18DFADC6-90CD-438C-8230-E4A9ABB01420}">
   <ds:schemaRefs>
     <ds:schemaRef ds:uri="http://schemas.openxmlformats.org/officeDocument/2006/bibliography"/>
   </ds:schemaRefs>

</xml_diff>